<commit_message>
Fix label in plot_score
</commit_message>
<xml_diff>
--- a/vignettes/vignette_draft.docx
+++ b/vignettes/vignette_draft.docx
@@ -6,11 +6,9 @@
       <w:pPr>
         <w:pStyle w:val="berschrift1"/>
       </w:pPr>
-      <w:proofErr w:type="spellStart"/>
       <w:r>
         <w:t>globaltrends</w:t>
       </w:r>
-      <w:proofErr w:type="spellEnd"/>
     </w:p>
     <w:p>
       <w:pPr>
@@ -66,21 +64,7 @@
         <w:rPr>
           <w:lang w:val="en-US"/>
         </w:rPr>
-        <w:t xml:space="preserve">its search engine through the [Google Trends </w:t>
-      </w:r>
-      <w:proofErr w:type="gramStart"/>
-      <w:r>
-        <w:rPr>
-          <w:lang w:val="en-US"/>
-        </w:rPr>
-        <w:t>portal](</w:t>
-      </w:r>
-      <w:proofErr w:type="gramEnd"/>
-      <w:r>
-        <w:rPr>
-          <w:lang w:val="en-US"/>
-        </w:rPr>
-        <w:t xml:space="preserve">http://www.google.com/trends). Users select keywords for which they want to obtain search </w:t>
+        <w:t xml:space="preserve">its search engine through the [Google Trends portal](http://www.google.com/trends). Users select keywords for which they want to obtain search </w:t>
       </w:r>
       <w:r>
         <w:rPr>
@@ -104,22 +88,74 @@
         <w:rPr>
           <w:lang w:val="en-US"/>
         </w:rPr>
-        <w:t xml:space="preserve">the </w:t>
-      </w:r>
-      <w:proofErr w:type="gramStart"/>
-      <w:r>
-        <w:rPr>
-          <w:lang w:val="en-US"/>
-        </w:rPr>
-        <w:t>time</w:t>
-      </w:r>
-      <w:r>
-        <w:rPr>
-          <w:lang w:val="en-US"/>
-        </w:rPr>
-        <w:t xml:space="preserve"> period</w:t>
-      </w:r>
-      <w:proofErr w:type="gramEnd"/>
+        <w:t>the time</w:t>
+      </w:r>
+      <w:r>
+        <w:rPr>
+          <w:lang w:val="en-US"/>
+        </w:rPr>
+        <w:t xml:space="preserve"> period </w:t>
+      </w:r>
+      <w:r>
+        <w:rPr>
+          <w:lang w:val="en-US"/>
+        </w:rPr>
+        <w:t>and location (global, country, state, community) of interest. For these combinations of keywords, period</w:t>
+      </w:r>
+      <w:r>
+        <w:rPr>
+          <w:lang w:val="en-US"/>
+        </w:rPr>
+        <w:t>s</w:t>
+      </w:r>
+      <w:r>
+        <w:rPr>
+          <w:lang w:val="en-US"/>
+        </w:rPr>
+        <w:t>, and location</w:t>
+      </w:r>
+      <w:r>
+        <w:rPr>
+          <w:lang w:val="en-US"/>
+        </w:rPr>
+        <w:t>s</w:t>
+      </w:r>
+      <w:r>
+        <w:rPr>
+          <w:lang w:val="en-US"/>
+        </w:rPr>
+        <w:t xml:space="preserve"> Google Trends </w:t>
+      </w:r>
+      <w:r>
+        <w:rPr>
+          <w:lang w:val="en-US"/>
+        </w:rPr>
+        <w:t>provides search volumes</w:t>
+      </w:r>
+      <w:r>
+        <w:rPr>
+          <w:lang w:val="en-US"/>
+        </w:rPr>
+        <w:t xml:space="preserve"> that indicate the number of search queries submitted to the Google search engine. The `globaltrends` package downloads these </w:t>
+      </w:r>
+      <w:r>
+        <w:rPr>
+          <w:lang w:val="en-US"/>
+        </w:rPr>
+        <w:t>search volumes from</w:t>
+      </w:r>
+      <w:r>
+        <w:rPr>
+          <w:lang w:val="en-US"/>
+        </w:rPr>
+        <w:t xml:space="preserve"> Google Trends and uses them to measure and analyze the distribution of search </w:t>
+      </w:r>
+      <w:r>
+        <w:rPr>
+          <w:lang w:val="en-US"/>
+        </w:rPr>
+        <w:t>scores</w:t>
+      </w:r>
       <w:r>
         <w:rPr>
           <w:lang w:val="en-US"/>
@@ -130,69 +166,123 @@
         <w:rPr>
           <w:lang w:val="en-US"/>
         </w:rPr>
-        <w:t>and location (global, country, state, community) of interest. For these combinations of keywords, period</w:t>
-      </w:r>
-      <w:r>
-        <w:rPr>
-          <w:lang w:val="en-US"/>
-        </w:rPr>
-        <w:t>s</w:t>
-      </w:r>
-      <w:r>
-        <w:rPr>
-          <w:lang w:val="en-US"/>
-        </w:rPr>
-        <w:t>, and location</w:t>
-      </w:r>
-      <w:r>
-        <w:rPr>
-          <w:lang w:val="en-US"/>
-        </w:rPr>
-        <w:t>s</w:t>
-      </w:r>
-      <w:r>
-        <w:rPr>
-          <w:lang w:val="en-US"/>
-        </w:rPr>
-        <w:t xml:space="preserve"> Google Trends </w:t>
-      </w:r>
-      <w:r>
-        <w:rPr>
-          <w:lang w:val="en-US"/>
-        </w:rPr>
-        <w:t>provides search volumes</w:t>
-      </w:r>
-      <w:r>
-        <w:rPr>
-          <w:lang w:val="en-US"/>
-        </w:rPr>
-        <w:t xml:space="preserve"> that indicate the number of search queries submitted to the Google search engine. The `</w:t>
-      </w:r>
-      <w:proofErr w:type="spellStart"/>
-      <w:r>
-        <w:rPr>
-          <w:lang w:val="en-US"/>
-        </w:rPr>
-        <w:t>globaltrends</w:t>
-      </w:r>
-      <w:proofErr w:type="spellEnd"/>
-      <w:r>
-        <w:rPr>
-          <w:lang w:val="en-US"/>
-        </w:rPr>
-        <w:t xml:space="preserve">` package downloads these </w:t>
-      </w:r>
-      <w:r>
-        <w:rPr>
-          <w:lang w:val="en-US"/>
-        </w:rPr>
-        <w:t>search volumes from</w:t>
-      </w:r>
-      <w:r>
-        <w:rPr>
-          <w:lang w:val="en-US"/>
-        </w:rPr>
-        <w:t xml:space="preserve"> Google Trends and uses them to measure and analyze the distribution of search </w:t>
+        <w:t xml:space="preserve">across or within </w:t>
+      </w:r>
+      <w:r>
+        <w:rPr>
+          <w:lang w:val="en-US"/>
+        </w:rPr>
+        <w:t>locations</w:t>
+      </w:r>
+      <w:r>
+        <w:rPr>
+          <w:lang w:val="en-US"/>
+        </w:rPr>
+        <w:t xml:space="preserve">. </w:t>
+      </w:r>
+      <w:r>
+        <w:rPr>
+          <w:lang w:val="en-US"/>
+        </w:rPr>
+        <w:t>The package allows researchers and analysts to use these</w:t>
+      </w:r>
+      <w:r>
+        <w:rPr>
+          <w:lang w:val="en-US"/>
+        </w:rPr>
+        <w:t xml:space="preserve"> </w:t>
+      </w:r>
+      <w:r>
+        <w:rPr>
+          <w:lang w:val="en-US"/>
+        </w:rPr>
+        <w:t>search scores to investigate global trends based on patterns within these</w:t>
+      </w:r>
+      <w:r>
+        <w:rPr>
+          <w:lang w:val="en-US"/>
+        </w:rPr>
+        <w:t xml:space="preserve"> </w:t>
+      </w:r>
+      <w:r>
+        <w:rPr>
+          <w:lang w:val="en-US"/>
+        </w:rPr>
+        <w:t>scores. This offers insights such as degree of internationalization of</w:t>
+      </w:r>
+      <w:r>
+        <w:rPr>
+          <w:lang w:val="en-US"/>
+        </w:rPr>
+        <w:t xml:space="preserve"> </w:t>
+      </w:r>
+      <w:r>
+        <w:rPr>
+          <w:lang w:val="en-US"/>
+        </w:rPr>
+        <w:t>firms and organizations or dissemination of political, social, or</w:t>
+      </w:r>
+      <w:r>
+        <w:rPr>
+          <w:lang w:val="en-US"/>
+        </w:rPr>
+        <w:t xml:space="preserve"> </w:t>
+      </w:r>
+      <w:r>
+        <w:rPr>
+          <w:lang w:val="en-US"/>
+        </w:rPr>
+        <w:t>technological trends across the globe or within single countries.</w:t>
+      </w:r>
+      <w:r>
+        <w:rPr>
+          <w:lang w:val="en-US"/>
+        </w:rPr>
+        <w:t xml:space="preserve">  </w:t>
+      </w:r>
+    </w:p>
+    <w:p>
+      <w:pPr>
+        <w:rPr>
+          <w:lang w:val="en-US"/>
+        </w:rPr>
+      </w:pPr>
+    </w:p>
+    <w:p>
+      <w:pPr>
+        <w:rPr>
+          <w:lang w:val="en-US"/>
+        </w:rPr>
+      </w:pPr>
+      <w:r>
+        <w:rPr>
+          <w:lang w:val="en-US"/>
+        </w:rPr>
+        <w:t xml:space="preserve">With the help of the `globaltrends` package, researches and analysts can compute and investigate three measures </w:t>
+      </w:r>
+      <w:r>
+        <w:rPr>
+          <w:lang w:val="en-US"/>
+        </w:rPr>
+        <w:t xml:space="preserve">based </w:t>
+      </w:r>
+      <w:r>
+        <w:rPr>
+          <w:lang w:val="en-US"/>
+        </w:rPr>
+        <w:t>on Google search</w:t>
+      </w:r>
+      <w:r>
+        <w:rPr>
+          <w:lang w:val="en-US"/>
+        </w:rPr>
+        <w:t xml:space="preserve"> volum</w:t>
+      </w:r>
+      <w:r>
+        <w:rPr>
+          <w:lang w:val="en-US"/>
+        </w:rPr>
+        <w:t xml:space="preserve">es for objects of interest. Local search </w:t>
       </w:r>
       <w:r>
         <w:rPr>
@@ -210,168 +300,6 @@
         <w:rPr>
           <w:lang w:val="en-US"/>
         </w:rPr>
-        <w:t xml:space="preserve">across or within </w:t>
-      </w:r>
-      <w:r>
-        <w:rPr>
-          <w:lang w:val="en-US"/>
-        </w:rPr>
-        <w:t>locations</w:t>
-      </w:r>
-      <w:r>
-        <w:rPr>
-          <w:lang w:val="en-US"/>
-        </w:rPr>
-        <w:t xml:space="preserve">. </w:t>
-      </w:r>
-      <w:r>
-        <w:rPr>
-          <w:lang w:val="en-US"/>
-        </w:rPr>
-        <w:t>The package allows researchers and analysts to use these</w:t>
-      </w:r>
-      <w:r>
-        <w:rPr>
-          <w:lang w:val="en-US"/>
-        </w:rPr>
-        <w:t xml:space="preserve"> </w:t>
-      </w:r>
-      <w:r>
-        <w:rPr>
-          <w:lang w:val="en-US"/>
-        </w:rPr>
-        <w:t>search scores to investigate global trends based on patterns within these</w:t>
-      </w:r>
-      <w:r>
-        <w:rPr>
-          <w:lang w:val="en-US"/>
-        </w:rPr>
-        <w:t xml:space="preserve"> </w:t>
-      </w:r>
-      <w:r>
-        <w:rPr>
-          <w:lang w:val="en-US"/>
-        </w:rPr>
-        <w:t>scores. This offers insights such as degree of internationalization of</w:t>
-      </w:r>
-      <w:r>
-        <w:rPr>
-          <w:lang w:val="en-US"/>
-        </w:rPr>
-        <w:t xml:space="preserve"> </w:t>
-      </w:r>
-      <w:r>
-        <w:rPr>
-          <w:lang w:val="en-US"/>
-        </w:rPr>
-        <w:t>firms and organizations or dissemination of political, social, or</w:t>
-      </w:r>
-      <w:r>
-        <w:rPr>
-          <w:lang w:val="en-US"/>
-        </w:rPr>
-        <w:t xml:space="preserve"> </w:t>
-      </w:r>
-      <w:r>
-        <w:rPr>
-          <w:lang w:val="en-US"/>
-        </w:rPr>
-        <w:t>technological trends across the globe or within single countries.</w:t>
-      </w:r>
-      <w:r>
-        <w:rPr>
-          <w:lang w:val="en-US"/>
-        </w:rPr>
-        <w:t xml:space="preserve">  </w:t>
-      </w:r>
-    </w:p>
-    <w:p>
-      <w:pPr>
-        <w:rPr>
-          <w:lang w:val="en-US"/>
-        </w:rPr>
-      </w:pPr>
-    </w:p>
-    <w:p>
-      <w:pPr>
-        <w:rPr>
-          <w:lang w:val="en-US"/>
-        </w:rPr>
-      </w:pPr>
-      <w:r>
-        <w:rPr>
-          <w:lang w:val="en-US"/>
-        </w:rPr>
-        <w:t>With the help of the `</w:t>
-      </w:r>
-      <w:proofErr w:type="spellStart"/>
-      <w:r>
-        <w:rPr>
-          <w:lang w:val="en-US"/>
-        </w:rPr>
-        <w:t>globaltrends</w:t>
-      </w:r>
-      <w:proofErr w:type="spellEnd"/>
-      <w:r>
-        <w:rPr>
-          <w:lang w:val="en-US"/>
-        </w:rPr>
-        <w:t xml:space="preserve">` package, </w:t>
-      </w:r>
-      <w:proofErr w:type="gramStart"/>
-      <w:r>
-        <w:rPr>
-          <w:lang w:val="en-US"/>
-        </w:rPr>
-        <w:t>researches</w:t>
-      </w:r>
-      <w:proofErr w:type="gramEnd"/>
-      <w:r>
-        <w:rPr>
-          <w:lang w:val="en-US"/>
-        </w:rPr>
-        <w:t xml:space="preserve"> and analysts can compute and investigate three measures </w:t>
-      </w:r>
-      <w:r>
-        <w:rPr>
-          <w:lang w:val="en-US"/>
-        </w:rPr>
-        <w:t xml:space="preserve">based </w:t>
-      </w:r>
-      <w:r>
-        <w:rPr>
-          <w:lang w:val="en-US"/>
-        </w:rPr>
-        <w:t>on Google search</w:t>
-      </w:r>
-      <w:r>
-        <w:rPr>
-          <w:lang w:val="en-US"/>
-        </w:rPr>
-        <w:t xml:space="preserve"> volum</w:t>
-      </w:r>
-      <w:r>
-        <w:rPr>
-          <w:lang w:val="en-US"/>
-        </w:rPr>
-        <w:t xml:space="preserve">es for objects of interest. Local search </w:t>
-      </w:r>
-      <w:r>
-        <w:rPr>
-          <w:lang w:val="en-US"/>
-        </w:rPr>
-        <w:t>scores</w:t>
-      </w:r>
-      <w:r>
-        <w:rPr>
-          <w:lang w:val="en-US"/>
-        </w:rPr>
-        <w:t xml:space="preserve"> </w:t>
-      </w:r>
-      <w:r>
-        <w:rPr>
-          <w:lang w:val="en-US"/>
-        </w:rPr>
         <w:t>provide insights into the local relevance of objects and the exposure of these objects to the respective locations. Global search scores track the worldwide relevance of objects and approximate their volume of internationalization. The across-country distribution of search scores relates to the degree of internationalization of objects of interest.</w:t>
       </w:r>
     </w:p>
@@ -393,21 +321,7 @@
         <w:rPr>
           <w:lang w:val="en-US"/>
         </w:rPr>
-        <w:t>The `</w:t>
-      </w:r>
-      <w:proofErr w:type="spellStart"/>
-      <w:r>
-        <w:rPr>
-          <w:lang w:val="en-US"/>
-        </w:rPr>
-        <w:t>globaltrends</w:t>
-      </w:r>
-      <w:proofErr w:type="spellEnd"/>
-      <w:r>
-        <w:rPr>
-          <w:lang w:val="en-US"/>
-        </w:rPr>
-        <w:t>` packag</w:t>
+        <w:t>The `globaltrends` packag</w:t>
       </w:r>
       <w:r>
         <w:rPr>
@@ -813,21 +727,7 @@
         <w:rPr>
           <w:lang w:val="en-US"/>
         </w:rPr>
-        <w:t>In the `</w:t>
-      </w:r>
-      <w:proofErr w:type="spellStart"/>
-      <w:r>
-        <w:rPr>
-          <w:lang w:val="en-US"/>
-        </w:rPr>
-        <w:t>globaltrends</w:t>
-      </w:r>
-      <w:proofErr w:type="spellEnd"/>
-      <w:r>
-        <w:rPr>
-          <w:lang w:val="en-US"/>
-        </w:rPr>
-        <w:t>` package, we provide</w:t>
+        <w:t>In the `globaltrends` package, we provide</w:t>
       </w:r>
       <w:r>
         <w:rPr>
@@ -839,21 +739,7 @@
         <w:rPr>
           <w:lang w:val="en-US"/>
         </w:rPr>
-        <w:t>`</w:t>
-      </w:r>
-      <w:proofErr w:type="spellStart"/>
-      <w:r>
-        <w:rPr>
-          <w:lang w:val="en-US"/>
-        </w:rPr>
-        <w:t>globaltrends</w:t>
-      </w:r>
-      <w:proofErr w:type="spellEnd"/>
-      <w:r>
-        <w:rPr>
-          <w:lang w:val="en-US"/>
-        </w:rPr>
-        <w:t>`</w:t>
+        <w:t>`globaltrends`</w:t>
       </w:r>
       <w:r>
         <w:rPr>
@@ -927,19 +813,11 @@
         </w:rPr>
         <w:t xml:space="preserve">e follow </w:t>
       </w:r>
-      <w:proofErr w:type="spellStart"/>
-      <w:r>
-        <w:rPr>
-          <w:lang w:val="en-US"/>
-        </w:rPr>
-        <w:t>Castelnuovo</w:t>
-      </w:r>
-      <w:proofErr w:type="spellEnd"/>
-      <w:r>
-        <w:rPr>
-          <w:lang w:val="en-US"/>
-        </w:rPr>
-        <w:t xml:space="preserve"> and Tran (2017) </w:t>
+      <w:r>
+        <w:rPr>
+          <w:lang w:val="en-US"/>
+        </w:rPr>
+        <w:t xml:space="preserve">Castelnuovo and Tran (2017) </w:t>
       </w:r>
       <w:r>
         <w:rPr>
@@ -1225,21 +1103,7 @@
         <w:rPr>
           <w:lang w:val="en-US"/>
         </w:rPr>
-        <w:t>`</w:t>
-      </w:r>
-      <w:proofErr w:type="spellStart"/>
-      <w:r>
-        <w:rPr>
-          <w:lang w:val="en-US"/>
-        </w:rPr>
-        <w:t>globaltrends</w:t>
-      </w:r>
-      <w:proofErr w:type="spellEnd"/>
-      <w:r>
-        <w:rPr>
-          <w:lang w:val="en-US"/>
-        </w:rPr>
-        <w:t>`</w:t>
+        <w:t>`globaltrends`</w:t>
       </w:r>
       <w:r>
         <w:rPr>
@@ -1473,21 +1337,7 @@
         <w:rPr>
           <w:lang w:val="en-US"/>
         </w:rPr>
-        <w:t>, the `</w:t>
-      </w:r>
-      <w:proofErr w:type="spellStart"/>
-      <w:r>
-        <w:rPr>
-          <w:lang w:val="en-US"/>
-        </w:rPr>
-        <w:t>globaltrends</w:t>
-      </w:r>
-      <w:proofErr w:type="spellEnd"/>
-      <w:r>
-        <w:rPr>
-          <w:lang w:val="en-US"/>
-        </w:rPr>
-        <w:t>` package</w:t>
+        <w:t>, the `globaltrends` package</w:t>
       </w:r>
       <w:r>
         <w:rPr>
@@ -1505,7 +1355,21 @@
         <w:rPr>
           <w:lang w:val="en-US"/>
         </w:rPr>
-        <w:t xml:space="preserve"> on the global dispersion of country search scores. The more uniform the distribution of search scores across countries, the higher a firm’s degree of internationalization. When the distribution of country search scores is highly skewed, with high search scores in the firm’s home country and low search scores in other countries, the firm has a low degree of internationalization. To compute a firm’s degree of internationalization, </w:t>
+        <w:t xml:space="preserve"> </w:t>
+      </w:r>
+      <w:del w:id="1" w:author="Harald Puhr" w:date="2020-11-23T13:30:00Z">
+        <w:r>
+          <w:rPr>
+            <w:lang w:val="en-US"/>
+          </w:rPr>
+          <w:delText xml:space="preserve">on </w:delText>
+        </w:r>
+      </w:del>
+      <w:r>
+        <w:rPr>
+          <w:lang w:val="en-US"/>
+        </w:rPr>
+        <w:t xml:space="preserve">the global dispersion of country search scores. The more uniform the distribution of search scores across countries, the higher a firm’s degree of internationalization. When the distribution of country search scores is highly skewed, with high search scores in the firm’s home country and low search scores in other countries, the firm has a low degree of internationalization. To compute a firm’s degree of internationalization, </w:t>
       </w:r>
       <w:r>
         <w:rPr>
@@ -1550,21 +1414,7 @@
         <w:rPr>
           <w:lang w:val="en-US"/>
         </w:rPr>
-        <w:t>demonstrate the functionality of the `</w:t>
-      </w:r>
-      <w:proofErr w:type="spellStart"/>
-      <w:r>
-        <w:rPr>
-          <w:lang w:val="en-US"/>
-        </w:rPr>
-        <w:t>globaltrends</w:t>
-      </w:r>
-      <w:proofErr w:type="spellEnd"/>
-      <w:r>
-        <w:rPr>
-          <w:lang w:val="en-US"/>
-        </w:rPr>
-        <w:t xml:space="preserve">` package based on </w:t>
+        <w:t xml:space="preserve">demonstrate the functionality of the `globaltrends` package based on </w:t>
       </w:r>
       <w:r>
         <w:rPr>
@@ -1594,49 +1444,7 @@
         <w:rPr>
           <w:lang w:val="en-US"/>
         </w:rPr>
-        <w:t>For a more extensive academic application of the `</w:t>
-      </w:r>
-      <w:proofErr w:type="spellStart"/>
-      <w:r>
-        <w:rPr>
-          <w:lang w:val="en-US"/>
-        </w:rPr>
-        <w:t>globaltrends</w:t>
-      </w:r>
-      <w:proofErr w:type="spellEnd"/>
-      <w:r>
-        <w:rPr>
-          <w:lang w:val="en-US"/>
-        </w:rPr>
-        <w:t xml:space="preserve">` package, please refer to </w:t>
-      </w:r>
-      <w:proofErr w:type="spellStart"/>
-      <w:r>
-        <w:rPr>
-          <w:lang w:val="en-US"/>
-        </w:rPr>
-        <w:t>Venger</w:t>
-      </w:r>
-      <w:proofErr w:type="spellEnd"/>
-      <w:r>
-        <w:rPr>
-          <w:lang w:val="en-US"/>
-        </w:rPr>
-        <w:t xml:space="preserve">, Puhr, and </w:t>
-      </w:r>
-      <w:proofErr w:type="spellStart"/>
-      <w:r>
-        <w:rPr>
-          <w:lang w:val="en-US"/>
-        </w:rPr>
-        <w:t>Müllner</w:t>
-      </w:r>
-      <w:proofErr w:type="spellEnd"/>
-      <w:r>
-        <w:rPr>
-          <w:lang w:val="en-US"/>
-        </w:rPr>
-        <w:t xml:space="preserve"> (2020), available on </w:t>
+        <w:t xml:space="preserve">For a more extensive academic application of the `globaltrends` package, please refer to Venger, Puhr, and Müllner (2020), available on </w:t>
       </w:r>
       <w:r>
         <w:rPr>
@@ -1962,49 +1770,7 @@
         <w:rPr>
           <w:lang w:val="en-US"/>
         </w:rPr>
-        <w:t>a substantial amount of data. To optimally handle this data, the `</w:t>
-      </w:r>
-      <w:proofErr w:type="spellStart"/>
-      <w:r>
-        <w:rPr>
-          <w:lang w:val="en-US"/>
-        </w:rPr>
-        <w:t>globaltrends</w:t>
-      </w:r>
-      <w:proofErr w:type="spellEnd"/>
-      <w:r>
-        <w:rPr>
-          <w:lang w:val="en-US"/>
-        </w:rPr>
-        <w:t xml:space="preserve">` package uses a [SQLite </w:t>
-      </w:r>
-      <w:proofErr w:type="gramStart"/>
-      <w:r>
-        <w:rPr>
-          <w:lang w:val="en-US"/>
-        </w:rPr>
-        <w:t>database](</w:t>
-      </w:r>
-      <w:proofErr w:type="gramEnd"/>
-      <w:r>
-        <w:rPr>
-          <w:lang w:val="en-US"/>
-        </w:rPr>
-        <w:t xml:space="preserve"> https://www.sqlite.org/index.html) to store and handle all data. This ensures efficiency and portability on the one hand and seamless integration with functions implemented in the `DBI` and `</w:t>
-      </w:r>
-      <w:proofErr w:type="spellStart"/>
-      <w:r>
-        <w:rPr>
-          <w:lang w:val="en-US"/>
-        </w:rPr>
-        <w:t>dplyr</w:t>
-      </w:r>
-      <w:proofErr w:type="spellEnd"/>
-      <w:r>
-        <w:rPr>
-          <w:lang w:val="en-US"/>
-        </w:rPr>
-        <w:t>` packages on the other hand.</w:t>
+        <w:t>a substantial amount of data. To optimally handle this data, the `globaltrends` package uses a [SQLite database]( https://www.sqlite.org/index.html) to store and handle all data. This ensures efficiency and portability on the one hand and seamless integration with functions implemented in the `DBI` and `dplyr` packages on the other hand.</w:t>
       </w:r>
       <w:r>
         <w:rPr>
@@ -2030,21 +1796,7 @@
         <w:rPr>
           <w:lang w:val="en-US"/>
         </w:rPr>
-        <w:t>Users create the underlying database through the `</w:t>
-      </w:r>
-      <w:proofErr w:type="spellStart"/>
-      <w:r>
-        <w:rPr>
-          <w:lang w:val="en-US"/>
-        </w:rPr>
-        <w:t>initialize_db</w:t>
-      </w:r>
-      <w:proofErr w:type="spellEnd"/>
-      <w:r>
-        <w:rPr>
-          <w:lang w:val="en-US"/>
-        </w:rPr>
-        <w:t xml:space="preserve">` command. The command creates a folder named </w:t>
+        <w:t xml:space="preserve">Users create the underlying database through the `initialize_db` command. The command creates a folder named </w:t>
       </w:r>
       <w:r>
         <w:rPr>
@@ -2052,14 +1804,12 @@
         </w:rPr>
         <w:t>*</w:t>
       </w:r>
-      <w:proofErr w:type="spellStart"/>
       <w:r>
         <w:rPr>
           <w:lang w:val="en-US"/>
         </w:rPr>
         <w:t>db</w:t>
       </w:r>
-      <w:proofErr w:type="spellEnd"/>
       <w:r>
         <w:rPr>
           <w:lang w:val="en-US"/>
@@ -2070,21 +1820,7 @@
         <w:rPr>
           <w:lang w:val="en-US"/>
         </w:rPr>
-        <w:t xml:space="preserve"> within the current working directory and creates </w:t>
-      </w:r>
-      <w:proofErr w:type="gramStart"/>
-      <w:r>
-        <w:rPr>
-          <w:lang w:val="en-US"/>
-        </w:rPr>
-        <w:t>a</w:t>
-      </w:r>
-      <w:proofErr w:type="gramEnd"/>
-      <w:r>
-        <w:rPr>
-          <w:lang w:val="en-US"/>
-        </w:rPr>
-        <w:t xml:space="preserve"> SQLite database file named </w:t>
+        <w:t xml:space="preserve"> within the current working directory and creates a SQLite database file named </w:t>
       </w:r>
       <w:r>
         <w:rPr>
@@ -2092,14 +1828,12 @@
         </w:rPr>
         <w:t>*</w:t>
       </w:r>
-      <w:proofErr w:type="spellStart"/>
       <w:r>
         <w:rPr>
           <w:lang w:val="en-US"/>
         </w:rPr>
         <w:t>globaltrends_db.sqlite</w:t>
       </w:r>
-      <w:proofErr w:type="spellEnd"/>
       <w:r>
         <w:rPr>
           <w:lang w:val="en-US"/>
@@ -2158,63 +1892,13 @@
         <w:rPr>
           <w:lang w:val="en-US"/>
         </w:rPr>
-        <w:t xml:space="preserve"> built-in documentation, e.g. </w:t>
-      </w:r>
-      <w:proofErr w:type="gramStart"/>
-      <w:r>
-        <w:rPr>
-          <w:lang w:val="en-US"/>
-        </w:rPr>
-        <w:t>`?</w:t>
-      </w:r>
-      <w:proofErr w:type="spellStart"/>
-      <w:r>
-        <w:rPr>
-          <w:lang w:val="en-US"/>
-        </w:rPr>
-        <w:t>globaltrends</w:t>
-      </w:r>
-      <w:proofErr w:type="spellEnd"/>
-      <w:r>
-        <w:rPr>
-          <w:lang w:val="en-US"/>
-        </w:rPr>
-        <w:t>::</w:t>
-      </w:r>
-      <w:proofErr w:type="spellStart"/>
-      <w:proofErr w:type="gramEnd"/>
-      <w:r>
-        <w:rPr>
-          <w:lang w:val="en-US"/>
-        </w:rPr>
-        <w:t>data_score</w:t>
-      </w:r>
-      <w:proofErr w:type="spellEnd"/>
-      <w:r>
-        <w:rPr>
-          <w:lang w:val="en-US"/>
-        </w:rPr>
-        <w:t>`.</w:t>
-      </w:r>
-      <w:r>
-        <w:rPr>
-          <w:lang w:val="en-US"/>
-        </w:rPr>
-        <w:t xml:space="preserve"> The database initialization is necessary only for the first usage of the `</w:t>
-      </w:r>
-      <w:proofErr w:type="spellStart"/>
-      <w:r>
-        <w:rPr>
-          <w:lang w:val="en-US"/>
-        </w:rPr>
-        <w:t>globaltrends</w:t>
-      </w:r>
-      <w:proofErr w:type="spellEnd"/>
-      <w:r>
-        <w:rPr>
-          <w:lang w:val="en-US"/>
-        </w:rPr>
-        <w:t>` package.</w:t>
+        <w:t xml:space="preserve"> built-in documentation, e.g. `?globaltrends::data_score`.</w:t>
+      </w:r>
+      <w:r>
+        <w:rPr>
+          <w:lang w:val="en-US"/>
+        </w:rPr>
+        <w:t xml:space="preserve"> The database initialization is necessary only for the first usage of the `globaltrends` package.</w:t>
       </w:r>
     </w:p>
     <w:p>
@@ -2246,21 +1930,7 @@
         <w:rPr>
           <w:lang w:val="en-US"/>
         </w:rPr>
-        <w:t xml:space="preserve"> work on an existing database it is sufficient to call `</w:t>
-      </w:r>
-      <w:proofErr w:type="spellStart"/>
-      <w:r>
-        <w:rPr>
-          <w:lang w:val="en-US"/>
-        </w:rPr>
-        <w:t>start_db</w:t>
-      </w:r>
-      <w:proofErr w:type="spellEnd"/>
-      <w:r>
-        <w:rPr>
-          <w:lang w:val="en-US"/>
-        </w:rPr>
-        <w:t xml:space="preserve">` from the respective working directory. This command connects to the </w:t>
+        <w:t xml:space="preserve"> work on an existing database it is sufficient to call `start_db` from the respective working directory. This command connects to the </w:t>
       </w:r>
       <w:r>
         <w:rPr>
@@ -2268,14 +1938,12 @@
         </w:rPr>
         <w:t>*</w:t>
       </w:r>
-      <w:proofErr w:type="spellStart"/>
       <w:r>
         <w:rPr>
           <w:lang w:val="en-US"/>
         </w:rPr>
         <w:t>globaltrends.sqlite</w:t>
       </w:r>
-      <w:proofErr w:type="spellEnd"/>
       <w:r>
         <w:rPr>
           <w:lang w:val="en-US"/>
@@ -2294,14 +1962,12 @@
         </w:rPr>
         <w:t>*</w:t>
       </w:r>
-      <w:proofErr w:type="spellStart"/>
       <w:r>
         <w:rPr>
           <w:lang w:val="en-US"/>
         </w:rPr>
         <w:t>db</w:t>
       </w:r>
-      <w:proofErr w:type="spellEnd"/>
       <w:r>
         <w:rPr>
           <w:lang w:val="en-US"/>
@@ -2338,35 +2004,7 @@
         <w:rPr>
           <w:lang w:val="en-US"/>
         </w:rPr>
-        <w:t>After all work with the `</w:t>
-      </w:r>
-      <w:proofErr w:type="spellStart"/>
-      <w:r>
-        <w:rPr>
-          <w:lang w:val="en-US"/>
-        </w:rPr>
-        <w:t>globaltrends</w:t>
-      </w:r>
-      <w:proofErr w:type="spellEnd"/>
-      <w:r>
-        <w:rPr>
-          <w:lang w:val="en-US"/>
-        </w:rPr>
-        <w:t>` package is complete, the user disconnects from the database with the command `</w:t>
-      </w:r>
-      <w:proofErr w:type="spellStart"/>
-      <w:r>
-        <w:rPr>
-          <w:lang w:val="en-US"/>
-        </w:rPr>
-        <w:t>disconnect_db</w:t>
-      </w:r>
-      <w:proofErr w:type="spellEnd"/>
-      <w:r>
-        <w:rPr>
-          <w:lang w:val="en-US"/>
-        </w:rPr>
-        <w:t>`.</w:t>
+        <w:t>After all work with the `globaltrends` package is complete, the user disconnects from the database with the command `disconnect_db`.</w:t>
       </w:r>
     </w:p>
     <w:p>
@@ -2413,79 +2051,7 @@
         <w:rPr>
           <w:lang w:val="en-US"/>
         </w:rPr>
-        <w:t>The next step in the `</w:t>
-      </w:r>
-      <w:proofErr w:type="spellStart"/>
-      <w:r>
-        <w:rPr>
-          <w:lang w:val="en-US"/>
-        </w:rPr>
-        <w:t>globaltrends</w:t>
-      </w:r>
-      <w:proofErr w:type="spellEnd"/>
-      <w:r>
-        <w:rPr>
-          <w:lang w:val="en-US"/>
-        </w:rPr>
-        <w:t>` workflow is the data download from Google Trends. The `</w:t>
-      </w:r>
-      <w:proofErr w:type="spellStart"/>
-      <w:r>
-        <w:rPr>
-          <w:lang w:val="en-US"/>
-        </w:rPr>
-        <w:t>globaltrends</w:t>
-      </w:r>
-      <w:proofErr w:type="spellEnd"/>
-      <w:r>
-        <w:rPr>
-          <w:lang w:val="en-US"/>
-        </w:rPr>
-        <w:t>` package includes four types of download functions that we explain in detail below. Each of these functions uses the `</w:t>
-      </w:r>
-      <w:proofErr w:type="spellStart"/>
-      <w:proofErr w:type="gramStart"/>
-      <w:r>
-        <w:rPr>
-          <w:lang w:val="en-US"/>
-        </w:rPr>
-        <w:t>gtrendsR</w:t>
-      </w:r>
-      <w:proofErr w:type="spellEnd"/>
-      <w:r>
-        <w:rPr>
-          <w:lang w:val="en-US"/>
-        </w:rPr>
-        <w:t>::</w:t>
-      </w:r>
-      <w:proofErr w:type="spellStart"/>
-      <w:proofErr w:type="gramEnd"/>
-      <w:r>
-        <w:rPr>
-          <w:lang w:val="en-US"/>
-        </w:rPr>
-        <w:t>gtrends</w:t>
-      </w:r>
-      <w:proofErr w:type="spellEnd"/>
-      <w:r>
-        <w:rPr>
-          <w:lang w:val="en-US"/>
-        </w:rPr>
-        <w:t>` function to access the Google Trends API. The Google Trends API allows inputs of up to five keywords for a given location and period. Therefore, the `</w:t>
-      </w:r>
-      <w:proofErr w:type="spellStart"/>
-      <w:r>
-        <w:rPr>
-          <w:lang w:val="en-US"/>
-        </w:rPr>
-        <w:t>globaltrends</w:t>
-      </w:r>
-      <w:proofErr w:type="spellEnd"/>
-      <w:r>
-        <w:rPr>
-          <w:lang w:val="en-US"/>
-        </w:rPr>
-        <w:t>` package works with “keyword batches” that combine up to five keywords. The respective batch numbers are an input to all function</w:t>
+        <w:t>The next step in the `globaltrends` workflow is the data download from Google Trends. The `globaltrends` package includes four types of download functions that we explain in detail below. Each of these functions uses the `gtrendsR::gtrends` function to access the Google Trends API. The Google Trends API allows inputs of up to five keywords for a given location and period. Therefore, the `globaltrends` package works with “keyword batches” that combine up to five keywords. The respective batch numbers are an input to all function</w:t>
       </w:r>
       <w:r>
         <w:rPr>
@@ -2563,44 +2129,16 @@
         <w:rPr>
           <w:lang w:val="en-US"/>
         </w:rPr>
-        <w:t xml:space="preserve"> Currently, `</w:t>
-      </w:r>
-      <w:proofErr w:type="spellStart"/>
-      <w:r>
-        <w:rPr>
-          <w:lang w:val="en-US"/>
-        </w:rPr>
-        <w:t>globaltrends</w:t>
-      </w:r>
-      <w:proofErr w:type="spellEnd"/>
-      <w:r>
-        <w:rPr>
-          <w:lang w:val="en-US"/>
-        </w:rPr>
-        <w:t xml:space="preserve">` only includes two sets of locations. </w:t>
-      </w:r>
-      <w:bookmarkStart w:id="1" w:name="_Hlk51517473"/>
-      <w:r>
-        <w:rPr>
-          <w:lang w:val="en-US"/>
-        </w:rPr>
-        <w:t>The *countries* set, which covers all countries that generated at least 0.1% of world GDP in 2018 and the *</w:t>
-      </w:r>
-      <w:proofErr w:type="spellStart"/>
-      <w:r>
-        <w:rPr>
-          <w:lang w:val="en-US"/>
-        </w:rPr>
-        <w:t>us_states</w:t>
-      </w:r>
-      <w:proofErr w:type="spellEnd"/>
-      <w:r>
-        <w:rPr>
-          <w:lang w:val="en-US"/>
-        </w:rPr>
-        <w:t>* set, covering all US states and Washington DC</w:t>
-      </w:r>
-      <w:bookmarkEnd w:id="1"/>
+        <w:t xml:space="preserve"> Currently, `globaltrends` only includes two sets of locations. </w:t>
+      </w:r>
+      <w:bookmarkStart w:id="2" w:name="_Hlk51517473"/>
+      <w:r>
+        <w:rPr>
+          <w:lang w:val="en-US"/>
+        </w:rPr>
+        <w:t>The *countries* set, which covers all countries that generated at least 0.1% of world GDP in 2018 and the *us_states* set, covering all US states and Washington DC</w:t>
+      </w:r>
+      <w:bookmarkEnd w:id="2"/>
       <w:r>
         <w:rPr>
           <w:lang w:val="en-US"/>
@@ -2661,21 +2199,7 @@
         <w:rPr>
           <w:lang w:val="en-US"/>
         </w:rPr>
-        <w:t xml:space="preserve"> `</w:t>
-      </w:r>
-      <w:proofErr w:type="spellStart"/>
-      <w:r>
-        <w:rPr>
-          <w:lang w:val="en-US"/>
-        </w:rPr>
-        <w:t>globaltrends</w:t>
-      </w:r>
-      <w:proofErr w:type="spellEnd"/>
-      <w:r>
-        <w:rPr>
-          <w:lang w:val="en-US"/>
-        </w:rPr>
-        <w:t>` waits 60 minutes before it retries the download.</w:t>
+        <w:t xml:space="preserve"> `globaltrends` waits 60 minutes before it retries the download.</w:t>
       </w:r>
     </w:p>
     <w:p>
@@ -2699,69 +2223,13 @@
         <w:rPr>
           <w:lang w:val="en-US"/>
         </w:rPr>
-        <w:t>First, we add a batch of control keywords to the database using `</w:t>
-      </w:r>
-      <w:proofErr w:type="spellStart"/>
-      <w:r>
-        <w:rPr>
-          <w:lang w:val="en-US"/>
-        </w:rPr>
-        <w:t>add_control_keyword</w:t>
-      </w:r>
-      <w:proofErr w:type="spellEnd"/>
-      <w:r>
-        <w:rPr>
-          <w:lang w:val="en-US"/>
-        </w:rPr>
-        <w:t xml:space="preserve">`. </w:t>
-      </w:r>
-      <w:r>
-        <w:rPr>
-          <w:lang w:val="en-US"/>
-        </w:rPr>
-        <w:t>Since *</w:t>
-      </w:r>
-      <w:proofErr w:type="spellStart"/>
-      <w:r>
-        <w:rPr>
-          <w:lang w:val="en-US"/>
-        </w:rPr>
-        <w:t>gmail</w:t>
-      </w:r>
-      <w:proofErr w:type="spellEnd"/>
-      <w:r>
-        <w:rPr>
-          <w:lang w:val="en-US"/>
-        </w:rPr>
-        <w:t>*, *maps*, *translate*, *</w:t>
-      </w:r>
-      <w:proofErr w:type="spellStart"/>
-      <w:r>
-        <w:rPr>
-          <w:lang w:val="en-US"/>
-        </w:rPr>
-        <w:t>wikipedia</w:t>
-      </w:r>
-      <w:proofErr w:type="spellEnd"/>
-      <w:r>
-        <w:rPr>
-          <w:lang w:val="en-US"/>
-        </w:rPr>
-        <w:t>*, and *</w:t>
-      </w:r>
-      <w:proofErr w:type="spellStart"/>
-      <w:r>
-        <w:rPr>
-          <w:lang w:val="en-US"/>
-        </w:rPr>
-        <w:t>youtube</w:t>
-      </w:r>
-      <w:proofErr w:type="spellEnd"/>
-      <w:r>
-        <w:rPr>
-          <w:lang w:val="en-US"/>
-        </w:rPr>
-        <w:t xml:space="preserve">* allow an approximation of “standard” search volumes on Google, we propose them as </w:t>
+        <w:t xml:space="preserve">First, we add a batch of control keywords to the database using `add_control_keyword`. </w:t>
+      </w:r>
+      <w:r>
+        <w:rPr>
+          <w:lang w:val="en-US"/>
+        </w:rPr>
+        <w:t xml:space="preserve">Since *gmail*, *maps*, *translate*, *wikipedia*, and *youtube* allow an approximation of “standard” search volumes on Google, we propose them as </w:t>
       </w:r>
       <w:r>
         <w:rPr>
@@ -2839,21 +2307,7 @@
         <w:rPr>
           <w:lang w:val="en-US"/>
         </w:rPr>
-        <w:t xml:space="preserve"> and testing them on the [Google Trends </w:t>
-      </w:r>
-      <w:proofErr w:type="gramStart"/>
-      <w:r>
-        <w:rPr>
-          <w:lang w:val="en-US"/>
-        </w:rPr>
-        <w:t>portal](</w:t>
-      </w:r>
-      <w:proofErr w:type="gramEnd"/>
-      <w:r>
-        <w:rPr>
-          <w:lang w:val="en-US"/>
-        </w:rPr>
-        <w:t>http://www.google.com/trends) beforehand</w:t>
+        <w:t xml:space="preserve"> and testing them on the [Google Trends portal](http://www.google.com/trends) beforehand</w:t>
       </w:r>
       <w:r>
         <w:rPr>
@@ -2865,21 +2319,7 @@
         <w:rPr>
           <w:lang w:val="en-US"/>
         </w:rPr>
-        <w:t xml:space="preserve"> The output of `</w:t>
-      </w:r>
-      <w:proofErr w:type="spellStart"/>
-      <w:r>
-        <w:rPr>
-          <w:lang w:val="en-US"/>
-        </w:rPr>
-        <w:t>add_control_keyword</w:t>
-      </w:r>
-      <w:proofErr w:type="spellEnd"/>
-      <w:r>
-        <w:rPr>
-          <w:lang w:val="en-US"/>
-        </w:rPr>
-        <w:t xml:space="preserve">` is a `list` object </w:t>
+        <w:t xml:space="preserve"> The output of `add_control_keyword` is a `list` object </w:t>
       </w:r>
       <w:r>
         <w:rPr>
@@ -2918,21 +2358,7 @@
           <w:lang w:val="en-US"/>
         </w:rPr>
         <w:lastRenderedPageBreak/>
-        <w:t>The function `</w:t>
-      </w:r>
-      <w:proofErr w:type="spellStart"/>
-      <w:r>
-        <w:rPr>
-          <w:lang w:val="en-US"/>
-        </w:rPr>
-        <w:t>add_control_keyword</w:t>
-      </w:r>
-      <w:proofErr w:type="spellEnd"/>
-      <w:r>
-        <w:rPr>
-          <w:lang w:val="en-US"/>
-        </w:rPr>
-        <w:t xml:space="preserve">` also updates the </w:t>
+        <w:t xml:space="preserve">The function `add_control_keyword` also updates the </w:t>
       </w:r>
       <w:r>
         <w:rPr>
@@ -2944,35 +2370,7 @@
         <w:rPr>
           <w:lang w:val="en-US"/>
         </w:rPr>
-        <w:t xml:space="preserve"> `</w:t>
-      </w:r>
-      <w:proofErr w:type="spellStart"/>
-      <w:r>
-        <w:rPr>
-          <w:lang w:val="en-US"/>
-        </w:rPr>
-        <w:t>keywords_control</w:t>
-      </w:r>
-      <w:proofErr w:type="spellEnd"/>
-      <w:r>
-        <w:rPr>
-          <w:lang w:val="en-US"/>
-        </w:rPr>
-        <w:t>` in the global environment. This `</w:t>
-      </w:r>
-      <w:proofErr w:type="spellStart"/>
-      <w:r>
-        <w:rPr>
-          <w:lang w:val="en-US"/>
-        </w:rPr>
-        <w:t>tibble</w:t>
-      </w:r>
-      <w:proofErr w:type="spellEnd"/>
-      <w:r>
-        <w:rPr>
-          <w:lang w:val="en-US"/>
-        </w:rPr>
-        <w:t>` can be used for batch lookup.</w:t>
+        <w:t xml:space="preserve"> `keywords_control` in the global environment. This `tibble` can be used for batch lookup.</w:t>
       </w:r>
     </w:p>
     <w:p>
@@ -2998,35 +2396,7 @@
         <w:rPr>
           <w:lang w:val="en-US"/>
         </w:rPr>
-        <w:t>As a second step, we download the control data with `</w:t>
-      </w:r>
-      <w:proofErr w:type="spellStart"/>
-      <w:r>
-        <w:rPr>
-          <w:lang w:val="en-US"/>
-        </w:rPr>
-        <w:t>download_control</w:t>
-      </w:r>
-      <w:proofErr w:type="spellEnd"/>
-      <w:r>
-        <w:rPr>
-          <w:lang w:val="en-US"/>
-        </w:rPr>
-        <w:t>`, using the output from `</w:t>
-      </w:r>
-      <w:proofErr w:type="spellStart"/>
-      <w:r>
-        <w:rPr>
-          <w:lang w:val="en-US"/>
-        </w:rPr>
-        <w:t>add_control_keyword</w:t>
-      </w:r>
-      <w:proofErr w:type="spellEnd"/>
-      <w:r>
-        <w:rPr>
-          <w:lang w:val="en-US"/>
-        </w:rPr>
-        <w:t>` as `control` input</w:t>
+        <w:t>As a second step, we download the control data with `download_control`, using the output from `add_control_keyword` as `control` input</w:t>
       </w:r>
       <w:r>
         <w:rPr>
@@ -3044,21 +2414,7 @@
         <w:rPr>
           <w:lang w:val="en-US"/>
         </w:rPr>
-        <w:t>, see [below](#</w:t>
-      </w:r>
-      <w:proofErr w:type="gramStart"/>
-      <w:r>
-        <w:rPr>
-          <w:lang w:val="en-US"/>
-        </w:rPr>
-        <w:t>changing-locations</w:t>
-      </w:r>
-      <w:proofErr w:type="gramEnd"/>
-      <w:r>
-        <w:rPr>
-          <w:lang w:val="en-US"/>
-        </w:rPr>
-        <w:t>) for further details</w:t>
+        <w:t>, see [below](#changing-locations) for further details</w:t>
       </w:r>
       <w:r>
         <w:rPr>
@@ -3126,21 +2482,7 @@
         <w:rPr>
           <w:lang w:val="en-US"/>
         </w:rPr>
-        <w:t>table *</w:t>
-      </w:r>
-      <w:proofErr w:type="spellStart"/>
-      <w:r>
-        <w:rPr>
-          <w:lang w:val="en-US"/>
-        </w:rPr>
-        <w:t>data_control</w:t>
-      </w:r>
-      <w:proofErr w:type="spellEnd"/>
-      <w:r>
-        <w:rPr>
-          <w:lang w:val="en-US"/>
-        </w:rPr>
-        <w:t xml:space="preserve">* in the </w:t>
+        <w:t xml:space="preserve">table *data_control* in the </w:t>
       </w:r>
       <w:r>
         <w:rPr>
@@ -3152,21 +2494,7 @@
         <w:rPr>
           <w:lang w:val="en-US"/>
         </w:rPr>
-        <w:t xml:space="preserve"> The function `</w:t>
-      </w:r>
-      <w:proofErr w:type="spellStart"/>
-      <w:r>
-        <w:rPr>
-          <w:lang w:val="en-US"/>
-        </w:rPr>
-        <w:t>download_control_global</w:t>
-      </w:r>
-      <w:proofErr w:type="spellEnd"/>
-      <w:r>
-        <w:rPr>
-          <w:lang w:val="en-US"/>
-        </w:rPr>
-        <w:t>` follows the same approach and downloads control data on a global level.</w:t>
+        <w:t xml:space="preserve"> The function `download_control_global` follows the same approach and downloads control data on a global level.</w:t>
       </w:r>
     </w:p>
     <w:p>
@@ -3263,35 +2591,312 @@
         <w:rPr>
           <w:lang w:val="en-US"/>
         </w:rPr>
-        <w:t>Before we add the object keywords, we clean them, deleting punctuation and form of incorporation: *</w:t>
-      </w:r>
-      <w:proofErr w:type="spellStart"/>
-      <w:r>
-        <w:rPr>
-          <w:lang w:val="en-US"/>
-        </w:rPr>
-        <w:t>alaska</w:t>
-      </w:r>
-      <w:proofErr w:type="spellEnd"/>
-      <w:r>
-        <w:rPr>
-          <w:lang w:val="en-US"/>
-        </w:rPr>
-        <w:t xml:space="preserve"> air group*, *coca cola*, *</w:t>
-      </w:r>
-      <w:proofErr w:type="spellStart"/>
-      <w:r>
-        <w:rPr>
-          <w:lang w:val="en-US"/>
-        </w:rPr>
-        <w:t>facebook</w:t>
-      </w:r>
-      <w:proofErr w:type="spellEnd"/>
-      <w:r>
-        <w:rPr>
-          <w:lang w:val="en-US"/>
-        </w:rPr>
-        <w:t xml:space="preserve">*, *Illinois tool works*, </w:t>
+        <w:t xml:space="preserve">Before we add the object keywords, we clean them, deleting punctuation and form of incorporation: *alaska air group*, *coca cola*, *facebook*, *Illinois tool works*, </w:t>
+      </w:r>
+      <w:r>
+        <w:rPr>
+          <w:lang w:val="en-US"/>
+        </w:rPr>
+        <w:t xml:space="preserve">*jm smucker*, and *microsoft*. Since </w:t>
+      </w:r>
+      <w:r>
+        <w:rPr>
+          <w:lang w:val="en-US"/>
+        </w:rPr>
+        <w:t>this</w:t>
+      </w:r>
+      <w:r>
+        <w:rPr>
+          <w:lang w:val="en-US"/>
+        </w:rPr>
+        <w:t xml:space="preserve"> affects search results, </w:t>
+      </w:r>
+      <w:r>
+        <w:rPr>
+          <w:lang w:val="en-US"/>
+        </w:rPr>
+        <w:t xml:space="preserve">the transformation </w:t>
+      </w:r>
+      <w:r>
+        <w:rPr>
+          <w:lang w:val="en-US"/>
+        </w:rPr>
+        <w:t>require</w:t>
+      </w:r>
+      <w:r>
+        <w:rPr>
+          <w:lang w:val="en-US"/>
+        </w:rPr>
+        <w:t>s</w:t>
+      </w:r>
+      <w:r>
+        <w:rPr>
+          <w:lang w:val="en-US"/>
+        </w:rPr>
+        <w:t xml:space="preserve"> substantial consideration and depend</w:t>
+      </w:r>
+      <w:r>
+        <w:rPr>
+          <w:lang w:val="en-US"/>
+        </w:rPr>
+        <w:t>s</w:t>
+      </w:r>
+      <w:r>
+        <w:rPr>
+          <w:lang w:val="en-US"/>
+        </w:rPr>
+        <w:t xml:space="preserve"> on the respective research setting.</w:t>
+      </w:r>
+      <w:r>
+        <w:rPr>
+          <w:lang w:val="en-US"/>
+        </w:rPr>
+        <w:t xml:space="preserve"> To ensure the expected results, we propose testing keyword transformations on the [Google Trends portal](http://www.google.com/trends) beforehand</w:t>
+      </w:r>
+      <w:r>
+        <w:rPr>
+          <w:lang w:val="en-US"/>
+        </w:rPr>
+        <w:t>.</w:t>
+      </w:r>
+    </w:p>
+    <w:p>
+      <w:pPr>
+        <w:rPr>
+          <w:lang w:val="en-US"/>
+        </w:rPr>
+      </w:pPr>
+      <w:r>
+        <w:rPr>
+          <w:lang w:val="en-US"/>
+        </w:rPr>
+        <w:t>[XXXXX CODE XXXXX]</w:t>
+      </w:r>
+    </w:p>
+    <w:p>
+      <w:pPr>
+        <w:rPr>
+          <w:lang w:val="en-US"/>
+        </w:rPr>
+      </w:pPr>
+      <w:r>
+        <w:rPr>
+          <w:lang w:val="en-US"/>
+        </w:rPr>
+        <w:t xml:space="preserve">As for control keywords, the function `add_object_keyword` also updates the </w:t>
+      </w:r>
+      <w:r>
+        <w:rPr>
+          <w:lang w:val="en-US"/>
+        </w:rPr>
+        <w:t>object</w:t>
+      </w:r>
+      <w:r>
+        <w:rPr>
+          <w:lang w:val="en-US"/>
+        </w:rPr>
+        <w:t xml:space="preserve"> `keywords_object` in the global environment. This `tibble` can be used for batch lookup.</w:t>
+      </w:r>
+    </w:p>
+    <w:p>
+      <w:pPr>
+        <w:rPr>
+          <w:lang w:val="en-US"/>
+        </w:rPr>
+      </w:pPr>
+      <w:r>
+        <w:rPr>
+          <w:lang w:val="en-US"/>
+        </w:rPr>
+        <w:t>[XXXXX CODE XXXXX]</w:t>
+      </w:r>
+    </w:p>
+    <w:p>
+      <w:pPr>
+        <w:rPr>
+          <w:lang w:val="en-US"/>
+        </w:rPr>
+      </w:pPr>
+      <w:r>
+        <w:rPr>
+          <w:lang w:val="en-US"/>
+        </w:rPr>
+        <w:lastRenderedPageBreak/>
+        <w:t>Again, the second step is to download the object data with `download_object`, using the output from `add_object_keyword` as `object` input</w:t>
+      </w:r>
+      <w:r>
+        <w:rPr>
+          <w:lang w:val="en-US"/>
+        </w:rPr>
+        <w:t>, the numbers of object batches for which we want to download data</w:t>
+      </w:r>
+      <w:r>
+        <w:rPr>
+          <w:lang w:val="en-US"/>
+        </w:rPr>
+        <w:t>. As above, the input `locations` defaults to `countries`.</w:t>
+      </w:r>
+      <w:r>
+        <w:rPr>
+          <w:lang w:val="en-US"/>
+        </w:rPr>
+        <w:t xml:space="preserve"> The package </w:t>
+      </w:r>
+      <w:r>
+        <w:rPr>
+          <w:lang w:val="en-US"/>
+        </w:rPr>
+        <w:t xml:space="preserve">automatically </w:t>
+      </w:r>
+      <w:r>
+        <w:rPr>
+          <w:lang w:val="en-US"/>
+        </w:rPr>
+        <w:t>adds a control keyword to each batch of four object keywords. This control keyword then allows a mapping between control batches and object batches.</w:t>
+      </w:r>
+    </w:p>
+    <w:p>
+      <w:pPr>
+        <w:rPr>
+          <w:lang w:val="en-US"/>
+        </w:rPr>
+      </w:pPr>
+      <w:r>
+        <w:rPr>
+          <w:lang w:val="en-US"/>
+        </w:rPr>
+        <w:t>[XXXXX CODE XXXXX]</w:t>
+      </w:r>
+    </w:p>
+    <w:p>
+      <w:pPr>
+        <w:rPr>
+          <w:lang w:val="en-US"/>
+        </w:rPr>
+      </w:pPr>
+      <w:r>
+        <w:rPr>
+          <w:lang w:val="en-US"/>
+        </w:rPr>
+        <w:t>A message indicates each successful download</w:t>
+      </w:r>
+      <w:r>
+        <w:rPr>
+          <w:lang w:val="en-US"/>
+        </w:rPr>
+        <w:t xml:space="preserve"> of search volumes for object keywords</w:t>
+      </w:r>
+      <w:r>
+        <w:rPr>
+          <w:lang w:val="en-US"/>
+        </w:rPr>
+        <w:t xml:space="preserve">. </w:t>
+      </w:r>
+      <w:r>
+        <w:rPr>
+          <w:lang w:val="en-US"/>
+        </w:rPr>
+        <w:t xml:space="preserve">A message indicates each successful download. The data is written directly to the </w:t>
+      </w:r>
+      <w:r>
+        <w:rPr>
+          <w:lang w:val="en-US"/>
+        </w:rPr>
+        <w:t xml:space="preserve">table *data_object* in the </w:t>
+      </w:r>
+      <w:r>
+        <w:rPr>
+          <w:lang w:val="en-US"/>
+        </w:rPr>
+        <w:t>database.</w:t>
+      </w:r>
+      <w:r>
+        <w:rPr>
+          <w:lang w:val="en-US"/>
+        </w:rPr>
+        <w:t xml:space="preserve"> The function `download_object_global` follows the same approach and downloads object data on a global level.</w:t>
+      </w:r>
+    </w:p>
+    <w:p>
+      <w:pPr>
+        <w:rPr>
+          <w:lang w:val="en-US"/>
+        </w:rPr>
+      </w:pPr>
+      <w:r>
+        <w:rPr>
+          <w:lang w:val="en-US"/>
+        </w:rPr>
+        <w:t>[XXXXX CODE XXXXX]</w:t>
+      </w:r>
+    </w:p>
+    <w:p>
+      <w:pPr>
+        <w:pStyle w:val="berschrift2"/>
+        <w:rPr>
+          <w:lang w:val="en-US"/>
+        </w:rPr>
+      </w:pPr>
+      <w:r>
+        <w:rPr>
+          <w:lang w:val="en-US"/>
+        </w:rPr>
+        <w:t>Compute search scores</w:t>
+      </w:r>
+      <w:r>
+        <w:rPr>
+          <w:lang w:val="en-US"/>
+        </w:rPr>
+        <w:t xml:space="preserve"> and internationalization</w:t>
+      </w:r>
+    </w:p>
+    <w:p>
+      <w:pPr>
+        <w:rPr>
+          <w:lang w:val="en-US"/>
+        </w:rPr>
+      </w:pPr>
+      <w:r>
+        <w:rPr>
+          <w:lang w:val="en-US"/>
+        </w:rPr>
+        <w:t xml:space="preserve">Once </w:t>
+      </w:r>
+      <w:r>
+        <w:rPr>
+          <w:lang w:val="en-US"/>
+        </w:rPr>
+        <w:t xml:space="preserve">the user has completed </w:t>
+      </w:r>
+      <w:r>
+        <w:rPr>
+          <w:lang w:val="en-US"/>
+        </w:rPr>
+        <w:t xml:space="preserve">all </w:t>
+      </w:r>
+      <w:r>
+        <w:rPr>
+          <w:lang w:val="en-US"/>
+        </w:rPr>
+        <w:t xml:space="preserve">control and object </w:t>
+      </w:r>
+      <w:r>
+        <w:rPr>
+          <w:lang w:val="en-US"/>
+        </w:rPr>
+        <w:t>downloads, `globaltrends` computes search scores for each keyword-date-location combination</w:t>
+      </w:r>
+      <w:r>
+        <w:rPr>
+          <w:lang w:val="en-US"/>
+        </w:rPr>
+        <w:t xml:space="preserve"> and at a global level (*volume of internationalization*)</w:t>
+      </w:r>
+      <w:r>
+        <w:rPr>
+          <w:lang w:val="en-US"/>
+        </w:rPr>
+        <w:t xml:space="preserve">. Next, the package uses the across-country distribution of these search scores to measure the </w:t>
       </w:r>
       <w:r>
         <w:rPr>
@@ -3299,472 +2904,11 @@
         </w:rPr>
         <w:t>*</w:t>
       </w:r>
-      <w:proofErr w:type="spellStart"/>
-      <w:r>
-        <w:rPr>
-          <w:lang w:val="en-US"/>
-        </w:rPr>
-        <w:t>jm</w:t>
-      </w:r>
-      <w:proofErr w:type="spellEnd"/>
-      <w:r>
-        <w:rPr>
-          <w:lang w:val="en-US"/>
-        </w:rPr>
-        <w:t xml:space="preserve"> </w:t>
-      </w:r>
-      <w:proofErr w:type="spellStart"/>
-      <w:r>
-        <w:rPr>
-          <w:lang w:val="en-US"/>
-        </w:rPr>
-        <w:t>smucker</w:t>
-      </w:r>
-      <w:proofErr w:type="spellEnd"/>
-      <w:r>
-        <w:rPr>
-          <w:lang w:val="en-US"/>
-        </w:rPr>
-        <w:t>*, and *</w:t>
-      </w:r>
-      <w:proofErr w:type="spellStart"/>
-      <w:r>
-        <w:rPr>
-          <w:lang w:val="en-US"/>
-        </w:rPr>
-        <w:t>microsoft</w:t>
-      </w:r>
-      <w:proofErr w:type="spellEnd"/>
-      <w:r>
-        <w:rPr>
-          <w:lang w:val="en-US"/>
-        </w:rPr>
-        <w:t xml:space="preserve">*. Since </w:t>
-      </w:r>
-      <w:r>
-        <w:rPr>
-          <w:lang w:val="en-US"/>
-        </w:rPr>
-        <w:t>this</w:t>
-      </w:r>
-      <w:r>
-        <w:rPr>
-          <w:lang w:val="en-US"/>
-        </w:rPr>
-        <w:t xml:space="preserve"> affects search results, </w:t>
-      </w:r>
-      <w:r>
-        <w:rPr>
-          <w:lang w:val="en-US"/>
-        </w:rPr>
-        <w:t xml:space="preserve">the transformation </w:t>
-      </w:r>
-      <w:r>
-        <w:rPr>
-          <w:lang w:val="en-US"/>
-        </w:rPr>
-        <w:t>require</w:t>
-      </w:r>
-      <w:r>
-        <w:rPr>
-          <w:lang w:val="en-US"/>
-        </w:rPr>
-        <w:t>s</w:t>
-      </w:r>
-      <w:r>
-        <w:rPr>
-          <w:lang w:val="en-US"/>
-        </w:rPr>
-        <w:t xml:space="preserve"> substantial consideration and depend</w:t>
-      </w:r>
-      <w:r>
-        <w:rPr>
-          <w:lang w:val="en-US"/>
-        </w:rPr>
-        <w:t>s</w:t>
-      </w:r>
-      <w:r>
-        <w:rPr>
-          <w:lang w:val="en-US"/>
-        </w:rPr>
-        <w:t xml:space="preserve"> on the respective research setting.</w:t>
-      </w:r>
-      <w:r>
-        <w:rPr>
-          <w:lang w:val="en-US"/>
-        </w:rPr>
-        <w:t xml:space="preserve"> To ensure the expected results, we propose testing keyword transformations on the [Google Trends </w:t>
-      </w:r>
-      <w:proofErr w:type="gramStart"/>
-      <w:r>
-        <w:rPr>
-          <w:lang w:val="en-US"/>
-        </w:rPr>
-        <w:t>portal](</w:t>
-      </w:r>
-      <w:proofErr w:type="gramEnd"/>
-      <w:r>
-        <w:rPr>
-          <w:lang w:val="en-US"/>
-        </w:rPr>
-        <w:t>http://www.google.com/trends) beforehand</w:t>
-      </w:r>
-      <w:r>
-        <w:rPr>
-          <w:lang w:val="en-US"/>
-        </w:rPr>
-        <w:t>.</w:t>
-      </w:r>
-    </w:p>
-    <w:p>
-      <w:pPr>
-        <w:rPr>
-          <w:lang w:val="en-US"/>
-        </w:rPr>
-      </w:pPr>
-      <w:r>
-        <w:rPr>
-          <w:lang w:val="en-US"/>
-        </w:rPr>
-        <w:t>[XXXXX CODE XXXXX]</w:t>
-      </w:r>
-    </w:p>
-    <w:p>
-      <w:pPr>
-        <w:rPr>
-          <w:lang w:val="en-US"/>
-        </w:rPr>
-      </w:pPr>
-      <w:r>
-        <w:rPr>
-          <w:lang w:val="en-US"/>
-        </w:rPr>
-        <w:t>As for control keywords, the function `</w:t>
-      </w:r>
-      <w:proofErr w:type="spellStart"/>
-      <w:r>
-        <w:rPr>
-          <w:lang w:val="en-US"/>
-        </w:rPr>
-        <w:t>add_object_keyword</w:t>
-      </w:r>
-      <w:proofErr w:type="spellEnd"/>
-      <w:r>
-        <w:rPr>
-          <w:lang w:val="en-US"/>
-        </w:rPr>
-        <w:t xml:space="preserve">` also updates the </w:t>
-      </w:r>
-      <w:r>
-        <w:rPr>
-          <w:lang w:val="en-US"/>
-        </w:rPr>
-        <w:t>object</w:t>
-      </w:r>
-      <w:r>
-        <w:rPr>
-          <w:lang w:val="en-US"/>
-        </w:rPr>
-        <w:t xml:space="preserve"> `</w:t>
-      </w:r>
-      <w:proofErr w:type="spellStart"/>
-      <w:r>
-        <w:rPr>
-          <w:lang w:val="en-US"/>
-        </w:rPr>
-        <w:t>keywords_object</w:t>
-      </w:r>
-      <w:proofErr w:type="spellEnd"/>
-      <w:r>
-        <w:rPr>
-          <w:lang w:val="en-US"/>
-        </w:rPr>
-        <w:t>` in the global environment. This `</w:t>
-      </w:r>
-      <w:proofErr w:type="spellStart"/>
-      <w:r>
-        <w:rPr>
-          <w:lang w:val="en-US"/>
-        </w:rPr>
-        <w:t>tibble</w:t>
-      </w:r>
-      <w:proofErr w:type="spellEnd"/>
-      <w:r>
-        <w:rPr>
-          <w:lang w:val="en-US"/>
-        </w:rPr>
-        <w:t>` can be used for batch lookup.</w:t>
-      </w:r>
-    </w:p>
-    <w:p>
-      <w:pPr>
-        <w:rPr>
-          <w:lang w:val="en-US"/>
-        </w:rPr>
-      </w:pPr>
-      <w:r>
-        <w:rPr>
-          <w:lang w:val="en-US"/>
-        </w:rPr>
-        <w:t>[XXXXX CODE XXXXX]</w:t>
-      </w:r>
-    </w:p>
-    <w:p>
-      <w:pPr>
-        <w:rPr>
-          <w:lang w:val="en-US"/>
-        </w:rPr>
-      </w:pPr>
-      <w:r>
-        <w:rPr>
-          <w:lang w:val="en-US"/>
-        </w:rPr>
-        <w:lastRenderedPageBreak/>
-        <w:t>Again, the second step is to download the object data with `</w:t>
-      </w:r>
-      <w:proofErr w:type="spellStart"/>
-      <w:r>
-        <w:rPr>
-          <w:lang w:val="en-US"/>
-        </w:rPr>
-        <w:t>download_object</w:t>
-      </w:r>
-      <w:proofErr w:type="spellEnd"/>
-      <w:r>
-        <w:rPr>
-          <w:lang w:val="en-US"/>
-        </w:rPr>
-        <w:t>`, using the output from `</w:t>
-      </w:r>
-      <w:proofErr w:type="spellStart"/>
-      <w:r>
-        <w:rPr>
-          <w:lang w:val="en-US"/>
-        </w:rPr>
-        <w:t>add_object_keyword</w:t>
-      </w:r>
-      <w:proofErr w:type="spellEnd"/>
-      <w:r>
-        <w:rPr>
-          <w:lang w:val="en-US"/>
-        </w:rPr>
-        <w:t>` as `object` input</w:t>
-      </w:r>
-      <w:r>
-        <w:rPr>
-          <w:lang w:val="en-US"/>
-        </w:rPr>
-        <w:t>, the numbers of object batches for which we want to download data</w:t>
-      </w:r>
-      <w:r>
-        <w:rPr>
-          <w:lang w:val="en-US"/>
-        </w:rPr>
-        <w:t>. As above, the input `locations` defaults to `countries`.</w:t>
-      </w:r>
-      <w:r>
-        <w:rPr>
-          <w:lang w:val="en-US"/>
-        </w:rPr>
-        <w:t xml:space="preserve"> The package </w:t>
-      </w:r>
-      <w:r>
-        <w:rPr>
-          <w:lang w:val="en-US"/>
-        </w:rPr>
-        <w:t xml:space="preserve">automatically </w:t>
-      </w:r>
-      <w:r>
-        <w:rPr>
-          <w:lang w:val="en-US"/>
-        </w:rPr>
-        <w:t>adds a control keyword to each batch of four object keywords. This control keyword then allows a mapping between control batches and object batches.</w:t>
-      </w:r>
-    </w:p>
-    <w:p>
-      <w:pPr>
-        <w:rPr>
-          <w:lang w:val="en-US"/>
-        </w:rPr>
-      </w:pPr>
-      <w:r>
-        <w:rPr>
-          <w:lang w:val="en-US"/>
-        </w:rPr>
-        <w:t>[XXXXX CODE XXXXX]</w:t>
-      </w:r>
-    </w:p>
-    <w:p>
-      <w:pPr>
-        <w:rPr>
-          <w:lang w:val="en-US"/>
-        </w:rPr>
-      </w:pPr>
-      <w:r>
-        <w:rPr>
-          <w:lang w:val="en-US"/>
-        </w:rPr>
-        <w:t>A message indicates each successful download</w:t>
-      </w:r>
-      <w:r>
-        <w:rPr>
-          <w:lang w:val="en-US"/>
-        </w:rPr>
-        <w:t xml:space="preserve"> of search volumes for object keywords</w:t>
-      </w:r>
-      <w:r>
-        <w:rPr>
-          <w:lang w:val="en-US"/>
-        </w:rPr>
-        <w:t xml:space="preserve">. </w:t>
-      </w:r>
-      <w:r>
-        <w:rPr>
-          <w:lang w:val="en-US"/>
-        </w:rPr>
-        <w:t xml:space="preserve">A message indicates each successful download. The data is written directly to the </w:t>
-      </w:r>
-      <w:r>
-        <w:rPr>
-          <w:lang w:val="en-US"/>
-        </w:rPr>
-        <w:t>table *</w:t>
-      </w:r>
-      <w:proofErr w:type="spellStart"/>
-      <w:r>
-        <w:rPr>
-          <w:lang w:val="en-US"/>
-        </w:rPr>
-        <w:t>data_object</w:t>
-      </w:r>
-      <w:proofErr w:type="spellEnd"/>
-      <w:r>
-        <w:rPr>
-          <w:lang w:val="en-US"/>
-        </w:rPr>
-        <w:t xml:space="preserve">* in the </w:t>
-      </w:r>
-      <w:r>
-        <w:rPr>
-          <w:lang w:val="en-US"/>
-        </w:rPr>
-        <w:t>database.</w:t>
-      </w:r>
-      <w:r>
-        <w:rPr>
-          <w:lang w:val="en-US"/>
-        </w:rPr>
-        <w:t xml:space="preserve"> The function `</w:t>
-      </w:r>
-      <w:proofErr w:type="spellStart"/>
-      <w:r>
-        <w:rPr>
-          <w:lang w:val="en-US"/>
-        </w:rPr>
-        <w:t>download_object_global</w:t>
-      </w:r>
-      <w:proofErr w:type="spellEnd"/>
-      <w:r>
-        <w:rPr>
-          <w:lang w:val="en-US"/>
-        </w:rPr>
-        <w:t>` follows the same approach and downloads object data on a global level.</w:t>
-      </w:r>
-    </w:p>
-    <w:p>
-      <w:pPr>
-        <w:rPr>
-          <w:lang w:val="en-US"/>
-        </w:rPr>
-      </w:pPr>
-      <w:r>
-        <w:rPr>
-          <w:lang w:val="en-US"/>
-        </w:rPr>
-        <w:t>[XXXXX CODE XXXXX]</w:t>
-      </w:r>
-    </w:p>
-    <w:p>
-      <w:pPr>
-        <w:pStyle w:val="berschrift2"/>
-        <w:rPr>
-          <w:lang w:val="en-US"/>
-        </w:rPr>
-      </w:pPr>
-      <w:r>
-        <w:rPr>
-          <w:lang w:val="en-US"/>
-        </w:rPr>
-        <w:t>Compute search scores</w:t>
-      </w:r>
-      <w:r>
-        <w:rPr>
-          <w:lang w:val="en-US"/>
-        </w:rPr>
-        <w:t xml:space="preserve"> and internationalization</w:t>
-      </w:r>
-    </w:p>
-    <w:p>
-      <w:pPr>
-        <w:rPr>
-          <w:lang w:val="en-US"/>
-        </w:rPr>
-      </w:pPr>
-      <w:r>
-        <w:rPr>
-          <w:lang w:val="en-US"/>
-        </w:rPr>
-        <w:t xml:space="preserve">Once </w:t>
-      </w:r>
-      <w:r>
-        <w:rPr>
-          <w:lang w:val="en-US"/>
-        </w:rPr>
-        <w:t xml:space="preserve">the user has completed </w:t>
-      </w:r>
-      <w:r>
-        <w:rPr>
-          <w:lang w:val="en-US"/>
-        </w:rPr>
-        <w:t xml:space="preserve">all </w:t>
-      </w:r>
-      <w:r>
-        <w:rPr>
-          <w:lang w:val="en-US"/>
-        </w:rPr>
-        <w:t xml:space="preserve">control and object </w:t>
-      </w:r>
-      <w:r>
-        <w:rPr>
-          <w:lang w:val="en-US"/>
-        </w:rPr>
-        <w:t>downloads, `</w:t>
-      </w:r>
-      <w:proofErr w:type="spellStart"/>
-      <w:r>
-        <w:rPr>
-          <w:lang w:val="en-US"/>
-        </w:rPr>
-        <w:t>globaltrends</w:t>
-      </w:r>
-      <w:proofErr w:type="spellEnd"/>
-      <w:r>
-        <w:rPr>
-          <w:lang w:val="en-US"/>
-        </w:rPr>
-        <w:t>` computes search scores for each keyword-date-location combination</w:t>
-      </w:r>
-      <w:r>
-        <w:rPr>
-          <w:lang w:val="en-US"/>
-        </w:rPr>
-        <w:t xml:space="preserve"> and at a global level (*volume of internationalization*)</w:t>
-      </w:r>
-      <w:r>
-        <w:rPr>
-          <w:lang w:val="en-US"/>
-        </w:rPr>
-        <w:t xml:space="preserve">. Next, the package uses the across-country distribution of these search scores to measure the </w:t>
+      <w:r>
+        <w:rPr>
+          <w:lang w:val="en-US"/>
+        </w:rPr>
+        <w:t>degree of internationalization</w:t>
       </w:r>
       <w:r>
         <w:rPr>
@@ -3776,18 +2920,6 @@
         <w:rPr>
           <w:lang w:val="en-US"/>
         </w:rPr>
-        <w:t>degree of internationalization</w:t>
-      </w:r>
-      <w:r>
-        <w:rPr>
-          <w:lang w:val="en-US"/>
-        </w:rPr>
-        <w:t>*</w:t>
-      </w:r>
-      <w:r>
-        <w:rPr>
-          <w:lang w:val="en-US"/>
-        </w:rPr>
         <w:t xml:space="preserve"> of an object keyword.</w:t>
       </w:r>
     </w:p>
@@ -3818,21 +2950,7 @@
         <w:rPr>
           <w:lang w:val="en-US"/>
         </w:rPr>
-        <w:t>The function `</w:t>
-      </w:r>
-      <w:proofErr w:type="spellStart"/>
-      <w:r>
-        <w:rPr>
-          <w:lang w:val="en-US"/>
-        </w:rPr>
-        <w:t>compute_score</w:t>
-      </w:r>
-      <w:proofErr w:type="spellEnd"/>
-      <w:r>
-        <w:rPr>
-          <w:lang w:val="en-US"/>
-        </w:rPr>
-        <w:t xml:space="preserve">` divides the </w:t>
+        <w:t xml:space="preserve">The function `compute_score` divides the </w:t>
       </w:r>
       <w:r>
         <w:rPr>
@@ -3874,21 +2992,7 @@
         <w:rPr>
           <w:lang w:val="en-US"/>
         </w:rPr>
-        <w:t xml:space="preserve"> monthly data. Then, it applies some optional time series adjustments that we outline in greater detail [below](#time-series-adjustments). Next, it follows the procedure outlined by </w:t>
-      </w:r>
-      <w:proofErr w:type="spellStart"/>
-      <w:r>
-        <w:rPr>
-          <w:lang w:val="en-US"/>
-        </w:rPr>
-        <w:t>Castelnuovo</w:t>
-      </w:r>
-      <w:proofErr w:type="spellEnd"/>
-      <w:r>
-        <w:rPr>
-          <w:lang w:val="en-US"/>
-        </w:rPr>
-        <w:t xml:space="preserve"> and Tran </w:t>
+        <w:t xml:space="preserve"> monthly data. Then, it applies some optional time series adjustments that we outline in greater detail [below](#time-series-adjustments). Next, it follows the procedure outlined by Castelnuovo and Tran </w:t>
       </w:r>
       <w:r>
         <w:rPr>
@@ -4065,21 +3169,7 @@
         <w:rPr>
           <w:lang w:val="en-US"/>
         </w:rPr>
-        <w:t>table *</w:t>
-      </w:r>
-      <w:proofErr w:type="spellStart"/>
-      <w:r>
-        <w:rPr>
-          <w:lang w:val="en-US"/>
-        </w:rPr>
-        <w:t>data_score</w:t>
-      </w:r>
-      <w:proofErr w:type="spellEnd"/>
-      <w:r>
-        <w:rPr>
-          <w:lang w:val="en-US"/>
-        </w:rPr>
-        <w:t xml:space="preserve">* in </w:t>
+        <w:t xml:space="preserve">table *data_score* in </w:t>
       </w:r>
       <w:r>
         <w:rPr>
@@ -4103,21 +3193,7 @@
         <w:rPr>
           <w:lang w:val="en-US"/>
         </w:rPr>
-        <w:t>and object keywords at the country level, the function `</w:t>
-      </w:r>
-      <w:proofErr w:type="spellStart"/>
-      <w:r>
-        <w:rPr>
-          <w:lang w:val="en-US"/>
-        </w:rPr>
-        <w:t>compute_voi</w:t>
-      </w:r>
-      <w:proofErr w:type="spellEnd"/>
-      <w:r>
-        <w:rPr>
-          <w:lang w:val="en-US"/>
-        </w:rPr>
-        <w:t xml:space="preserve">` compares </w:t>
+        <w:t xml:space="preserve">and object keywords at the country level, the function `compute_voi` compares </w:t>
       </w:r>
       <w:r>
         <w:rPr>
@@ -4163,21 +3239,7 @@
         <w:rPr>
           <w:lang w:val="en-US"/>
         </w:rPr>
-        <w:t>The `</w:t>
-      </w:r>
-      <w:proofErr w:type="spellStart"/>
-      <w:r>
-        <w:rPr>
-          <w:lang w:val="en-US"/>
-        </w:rPr>
-        <w:t>globaltrends</w:t>
-      </w:r>
-      <w:proofErr w:type="spellEnd"/>
-      <w:r>
-        <w:rPr>
-          <w:lang w:val="en-US"/>
-        </w:rPr>
-        <w:t xml:space="preserve">` package uses the distribution of search scores across countries to compute the degree of internationalization for </w:t>
+        <w:t xml:space="preserve">The `globaltrends` package uses the distribution of search scores across countries to compute the degree of internationalization for </w:t>
       </w:r>
       <w:r>
         <w:rPr>
@@ -4191,7 +3253,7 @@
         </w:rPr>
         <w:t xml:space="preserve">. </w:t>
       </w:r>
-      <w:bookmarkStart w:id="2" w:name="_Hlk54638353"/>
+      <w:bookmarkStart w:id="3" w:name="_Hlk54638353"/>
       <w:r>
         <w:rPr>
           <w:lang w:val="en-US"/>
@@ -4202,82 +3264,54 @@
         <w:rPr>
           <w:lang w:val="en-US"/>
         </w:rPr>
-        <w:t xml:space="preserve"> `</w:t>
-      </w:r>
-      <w:proofErr w:type="spellStart"/>
-      <w:r>
-        <w:rPr>
-          <w:lang w:val="en-US"/>
-        </w:rPr>
-        <w:t>compute_doi</w:t>
-      </w:r>
-      <w:proofErr w:type="spellEnd"/>
-      <w:r>
-        <w:rPr>
-          <w:lang w:val="en-US"/>
-        </w:rPr>
-        <w:t xml:space="preserve">` uses an inverted Gini-coefficient as measure for the degree of internationalization. The more uniform the distribution of search scores across all countries, the higher the inverted Gini-coefficient and the greater the degree of internationalization. In addition to the Gini-coefficient, the package uses inverted </w:t>
-      </w:r>
-      <w:bookmarkStart w:id="3" w:name="_Hlk51431427"/>
+        <w:t xml:space="preserve"> `compute_doi` uses an inverted Gini-coefficient as measure for the degree of internationalization. The more uniform the distribution of search scores across all countries, the higher the inverted Gini-coefficient and the greater the degree of internationalization. In addition to the Gini-coefficient, the package uses inverted </w:t>
+      </w:r>
+      <w:bookmarkStart w:id="4" w:name="_Hlk51431427"/>
       <w:r>
         <w:rPr>
           <w:lang w:val="en-US"/>
         </w:rPr>
         <w:t xml:space="preserve">Herfindahl index </w:t>
       </w:r>
+      <w:bookmarkEnd w:id="4"/>
+      <w:r>
+        <w:rPr>
+          <w:lang w:val="en-US"/>
+        </w:rPr>
+        <w:t xml:space="preserve">and </w:t>
+      </w:r>
+      <w:bookmarkStart w:id="5" w:name="_Hlk51431504"/>
+      <w:r>
+        <w:rPr>
+          <w:lang w:val="en-US"/>
+        </w:rPr>
+        <w:t xml:space="preserve">inverted </w:t>
+      </w:r>
+      <w:r>
+        <w:rPr>
+          <w:lang w:val="en-US"/>
+        </w:rPr>
+        <w:t>E</w:t>
+      </w:r>
+      <w:r>
+        <w:rPr>
+          <w:lang w:val="en-US"/>
+        </w:rPr>
+        <w:t>ntropy</w:t>
+      </w:r>
+      <w:bookmarkEnd w:id="5"/>
+      <w:r>
+        <w:rPr>
+          <w:lang w:val="en-US"/>
+        </w:rPr>
+        <w:t xml:space="preserve"> as measures for internationalization</w:t>
+      </w:r>
       <w:bookmarkEnd w:id="3"/>
       <w:r>
         <w:rPr>
           <w:lang w:val="en-US"/>
         </w:rPr>
-        <w:t xml:space="preserve">and </w:t>
-      </w:r>
-      <w:bookmarkStart w:id="4" w:name="_Hlk51431504"/>
-      <w:r>
-        <w:rPr>
-          <w:lang w:val="en-US"/>
-        </w:rPr>
-        <w:t xml:space="preserve">inverted </w:t>
-      </w:r>
-      <w:r>
-        <w:rPr>
-          <w:lang w:val="en-US"/>
-        </w:rPr>
-        <w:t>E</w:t>
-      </w:r>
-      <w:r>
-        <w:rPr>
-          <w:lang w:val="en-US"/>
-        </w:rPr>
-        <w:t>ntropy</w:t>
-      </w:r>
-      <w:bookmarkEnd w:id="4"/>
-      <w:r>
-        <w:rPr>
-          <w:lang w:val="en-US"/>
-        </w:rPr>
-        <w:t xml:space="preserve"> as measures for internationalization</w:t>
-      </w:r>
-      <w:bookmarkEnd w:id="2"/>
-      <w:r>
-        <w:rPr>
-          <w:lang w:val="en-US"/>
-        </w:rPr>
-        <w:t xml:space="preserve"> ([details </w:t>
-      </w:r>
-      <w:proofErr w:type="gramStart"/>
-      <w:r>
-        <w:rPr>
-          <w:lang w:val="en-US"/>
-        </w:rPr>
-        <w:t>below](</w:t>
-      </w:r>
-      <w:proofErr w:type="gramEnd"/>
-      <w:r>
-        <w:rPr>
-          <w:lang w:val="en-US"/>
-        </w:rPr>
-        <w:t>#alternative-dispersion-measures)).</w:t>
+        <w:t xml:space="preserve"> ([details below](#alternative-dispersion-measures)).</w:t>
       </w:r>
     </w:p>
     <w:p>
@@ -4309,21 +3343,7 @@
         <w:rPr>
           <w:lang w:val="en-US"/>
         </w:rPr>
-        <w:t>table *</w:t>
-      </w:r>
-      <w:proofErr w:type="spellStart"/>
-      <w:r>
-        <w:rPr>
-          <w:lang w:val="en-US"/>
-        </w:rPr>
-        <w:t>data_doi</w:t>
-      </w:r>
-      <w:proofErr w:type="spellEnd"/>
-      <w:r>
-        <w:rPr>
-          <w:lang w:val="en-US"/>
-        </w:rPr>
-        <w:t xml:space="preserve">* </w:t>
+        <w:t xml:space="preserve">table *data_doi* </w:t>
       </w:r>
       <w:r>
         <w:rPr>
@@ -4362,21 +3382,7 @@
         <w:rPr>
           <w:lang w:val="en-US"/>
         </w:rPr>
-        <w:t>`</w:t>
-      </w:r>
-      <w:proofErr w:type="spellStart"/>
-      <w:r>
-        <w:rPr>
-          <w:lang w:val="en-US"/>
-        </w:rPr>
-        <w:t>globaltrends</w:t>
-      </w:r>
-      <w:proofErr w:type="spellEnd"/>
-      <w:r>
-        <w:rPr>
-          <w:lang w:val="en-US"/>
-        </w:rPr>
-        <w:t xml:space="preserve">` writes all data directly to </w:t>
+        <w:t xml:space="preserve">`globaltrends` writes all data directly to </w:t>
       </w:r>
       <w:r>
         <w:rPr>
@@ -4388,35 +3394,7 @@
         <w:rPr>
           <w:lang w:val="en-US"/>
         </w:rPr>
-        <w:t>the database. With the help of functions from the `</w:t>
-      </w:r>
-      <w:proofErr w:type="spellStart"/>
-      <w:r>
-        <w:rPr>
-          <w:lang w:val="en-US"/>
-        </w:rPr>
-        <w:t>dplyr</w:t>
-      </w:r>
-      <w:proofErr w:type="spellEnd"/>
-      <w:r>
-        <w:rPr>
-          <w:lang w:val="en-US"/>
-        </w:rPr>
-        <w:t>` package and connections exported from `</w:t>
-      </w:r>
-      <w:proofErr w:type="spellStart"/>
-      <w:r>
-        <w:rPr>
-          <w:lang w:val="en-US"/>
-        </w:rPr>
-        <w:t>start_db</w:t>
-      </w:r>
-      <w:proofErr w:type="spellEnd"/>
-      <w:r>
-        <w:rPr>
-          <w:lang w:val="en-US"/>
-        </w:rPr>
-        <w:t>`, users can access database tables</w:t>
+        <w:t>the database. With the help of functions from the `dplyr` package and connections exported from `start_db`, users can access database tables</w:t>
       </w:r>
       <w:r>
         <w:rPr>
@@ -4454,35 +3432,7 @@
         <w:rPr>
           <w:lang w:val="en-US"/>
         </w:rPr>
-        <w:t>To enhance usability, the `</w:t>
-      </w:r>
-      <w:proofErr w:type="spellStart"/>
-      <w:r>
-        <w:rPr>
-          <w:lang w:val="en-US"/>
-        </w:rPr>
-        <w:t>globaltrends</w:t>
-      </w:r>
-      <w:proofErr w:type="spellEnd"/>
-      <w:r>
-        <w:rPr>
-          <w:lang w:val="en-US"/>
-        </w:rPr>
-        <w:t>` package includes a set of export functions that offer filters and return data as `</w:t>
-      </w:r>
-      <w:proofErr w:type="spellStart"/>
-      <w:r>
-        <w:rPr>
-          <w:lang w:val="en-US"/>
-        </w:rPr>
-        <w:t>tibble</w:t>
-      </w:r>
-      <w:proofErr w:type="spellEnd"/>
-      <w:r>
-        <w:rPr>
-          <w:lang w:val="en-US"/>
-        </w:rPr>
-        <w:t xml:space="preserve">`. Currently the functions do not include `list` inputs – users </w:t>
+        <w:t xml:space="preserve">To enhance usability, the `globaltrends` package includes a set of export functions that offer filters and return data as `tibble`. Currently the functions do not include `list` inputs – users </w:t>
       </w:r>
       <w:r>
         <w:rPr>
@@ -4494,57 +3444,13 @@
         <w:rPr>
           <w:lang w:val="en-US"/>
         </w:rPr>
-        <w:t xml:space="preserve"> `</w:t>
-      </w:r>
-      <w:proofErr w:type="spellStart"/>
-      <w:proofErr w:type="gramStart"/>
-      <w:r>
-        <w:rPr>
-          <w:lang w:val="en-US"/>
-        </w:rPr>
-        <w:t>purrr</w:t>
-      </w:r>
-      <w:proofErr w:type="spellEnd"/>
-      <w:r>
-        <w:rPr>
-          <w:lang w:val="en-US"/>
-        </w:rPr>
-        <w:t>::</w:t>
-      </w:r>
-      <w:proofErr w:type="spellStart"/>
-      <w:proofErr w:type="gramEnd"/>
-      <w:r>
-        <w:rPr>
-          <w:lang w:val="en-US"/>
-        </w:rPr>
-        <w:t>map_dfr</w:t>
-      </w:r>
-      <w:proofErr w:type="spellEnd"/>
-      <w:r>
-        <w:rPr>
-          <w:lang w:val="en-US"/>
-        </w:rPr>
-        <w:t xml:space="preserve">` </w:t>
-      </w:r>
-      <w:r>
-        <w:rPr>
-          <w:lang w:val="en-US"/>
-        </w:rPr>
-        <w:t>or `</w:t>
-      </w:r>
-      <w:proofErr w:type="spellStart"/>
-      <w:r>
-        <w:rPr>
-          <w:lang w:val="en-US"/>
-        </w:rPr>
-        <w:t>dplyr</w:t>
-      </w:r>
-      <w:proofErr w:type="spellEnd"/>
-      <w:r>
-        <w:rPr>
-          <w:lang w:val="en-US"/>
-        </w:rPr>
-        <w:t xml:space="preserve">::filter` </w:t>
+        <w:t xml:space="preserve"> `purrr::map_dfr` </w:t>
+      </w:r>
+      <w:r>
+        <w:rPr>
+          <w:lang w:val="en-US"/>
+        </w:rPr>
+        <w:t xml:space="preserve">or `dplyr::filter` </w:t>
       </w:r>
       <w:r>
         <w:rPr>
@@ -4576,35 +3482,7 @@
         <w:rPr>
           <w:lang w:val="en-US"/>
         </w:rPr>
-        <w:t>The export functions from `</w:t>
-      </w:r>
-      <w:proofErr w:type="spellStart"/>
-      <w:r>
-        <w:rPr>
-          <w:lang w:val="en-US"/>
-        </w:rPr>
-        <w:t>globaltrends</w:t>
-      </w:r>
-      <w:proofErr w:type="spellEnd"/>
-      <w:r>
-        <w:rPr>
-          <w:lang w:val="en-US"/>
-        </w:rPr>
-        <w:t>` also allow direct interaction with `</w:t>
-      </w:r>
-      <w:proofErr w:type="spellStart"/>
-      <w:r>
-        <w:rPr>
-          <w:lang w:val="en-US"/>
-        </w:rPr>
-        <w:t>dplyr</w:t>
-      </w:r>
-      <w:proofErr w:type="spellEnd"/>
-      <w:r>
-        <w:rPr>
-          <w:lang w:val="en-US"/>
-        </w:rPr>
-        <w:t>` or other packages for further analysis.</w:t>
+        <w:t>The export functions from `globaltrends` also allow direct interaction with `dplyr` or other packages for further analysis.</w:t>
       </w:r>
     </w:p>
     <w:p>
@@ -4631,21 +3509,7 @@
         <w:rPr>
           <w:lang w:val="en-US"/>
         </w:rPr>
-        <w:t>Exports from `</w:t>
-      </w:r>
-      <w:proofErr w:type="spellStart"/>
-      <w:r>
-        <w:rPr>
-          <w:lang w:val="en-US"/>
-        </w:rPr>
-        <w:t>globaltrends</w:t>
-      </w:r>
-      <w:proofErr w:type="spellEnd"/>
-      <w:r>
-        <w:rPr>
-          <w:lang w:val="en-US"/>
-        </w:rPr>
-        <w:t xml:space="preserve">` </w:t>
+        <w:t xml:space="preserve">Exports from `globaltrends` </w:t>
       </w:r>
       <w:r>
         <w:rPr>
@@ -4669,35 +3533,7 @@
         <w:rPr>
           <w:lang w:val="en-US"/>
         </w:rPr>
-        <w:t>`</w:t>
-      </w:r>
-      <w:proofErr w:type="spellStart"/>
-      <w:r>
-        <w:rPr>
-          <w:lang w:val="en-US"/>
-        </w:rPr>
-        <w:t>plot_score</w:t>
-      </w:r>
-      <w:proofErr w:type="spellEnd"/>
-      <w:r>
-        <w:rPr>
-          <w:lang w:val="en-US"/>
-        </w:rPr>
-        <w:t>` uses the output from `</w:t>
-      </w:r>
-      <w:proofErr w:type="spellStart"/>
-      <w:r>
-        <w:rPr>
-          <w:lang w:val="en-US"/>
-        </w:rPr>
-        <w:t>export_score</w:t>
-      </w:r>
-      <w:proofErr w:type="spellEnd"/>
-      <w:r>
-        <w:rPr>
-          <w:lang w:val="en-US"/>
-        </w:rPr>
-        <w:t>` as input and shows the locations with the highest search scores</w:t>
+        <w:t>`plot_score` uses the output from `export_score` as input and shows the locations with the highest search scores</w:t>
       </w:r>
       <w:r>
         <w:rPr>
@@ -4763,21 +3599,7 @@
         <w:rPr>
           <w:lang w:val="en-US"/>
         </w:rPr>
-        <w:t>for the input dataset – we therefore suggest filtering the output from `</w:t>
-      </w:r>
-      <w:proofErr w:type="spellStart"/>
-      <w:r>
-        <w:rPr>
-          <w:lang w:val="en-US"/>
-        </w:rPr>
-        <w:t>export_score</w:t>
-      </w:r>
-      <w:proofErr w:type="spellEnd"/>
-      <w:r>
-        <w:rPr>
-          <w:lang w:val="en-US"/>
-        </w:rPr>
-        <w:t>` to a specific period.</w:t>
+        <w:t>for the input dataset – we therefore suggest filtering the output from `export_score` to a specific period.</w:t>
       </w:r>
       <w:r>
         <w:rPr>
@@ -4811,6 +3633,7 @@
           <w:lang w:val="en-US"/>
         </w:rPr>
       </w:pPr>
+      <w:commentRangeStart w:id="6"/>
       <w:r>
         <w:rPr>
           <w:lang w:val="en-US"/>
@@ -4829,6 +3652,13 @@
         </w:rPr>
         <w:t xml:space="preserve"> XXXXX]</w:t>
       </w:r>
+      <w:commentRangeEnd w:id="6"/>
+      <w:r>
+        <w:rPr>
+          <w:rStyle w:val="Kommentarzeichen"/>
+        </w:rPr>
+        <w:commentReference w:id="6"/>
+      </w:r>
     </w:p>
     <w:p>
       <w:pPr>
@@ -4846,14 +3676,7 @@
         <w:rPr>
           <w:lang w:val="en-US"/>
         </w:rPr>
-        <w:t>`</w:t>
-      </w:r>
-      <w:proofErr w:type="spellStart"/>
-      <w:r>
-        <w:rPr>
-          <w:lang w:val="en-US"/>
-        </w:rPr>
-        <w:t>plot_</w:t>
+        <w:t>`plot_</w:t>
       </w:r>
       <w:r>
         <w:rPr>
@@ -4865,14 +3688,7 @@
         <w:rPr>
           <w:lang w:val="en-US"/>
         </w:rPr>
-        <w:t>ts</w:t>
-      </w:r>
-      <w:proofErr w:type="spellEnd"/>
-      <w:r>
-        <w:rPr>
-          <w:lang w:val="en-US"/>
-        </w:rPr>
-        <w:t>`</w:t>
+        <w:t>ts`</w:t>
       </w:r>
       <w:r>
         <w:rPr>
@@ -4884,14 +3700,7 @@
         <w:rPr>
           <w:lang w:val="en-US"/>
         </w:rPr>
-        <w:t>`</w:t>
-      </w:r>
-      <w:proofErr w:type="spellStart"/>
-      <w:r>
-        <w:rPr>
-          <w:lang w:val="en-US"/>
-        </w:rPr>
-        <w:t>plot_</w:t>
+        <w:t>`plot_</w:t>
       </w:r>
       <w:r>
         <w:rPr>
@@ -4903,14 +3712,7 @@
         <w:rPr>
           <w:lang w:val="en-US"/>
         </w:rPr>
-        <w:t>ts</w:t>
-      </w:r>
-      <w:proofErr w:type="spellEnd"/>
-      <w:r>
-        <w:rPr>
-          <w:lang w:val="en-US"/>
-        </w:rPr>
-        <w:t>`</w:t>
+        <w:t>ts`</w:t>
       </w:r>
       <w:r>
         <w:rPr>
@@ -4928,14 +3730,7 @@
         <w:rPr>
           <w:lang w:val="en-US"/>
         </w:rPr>
-        <w:t>`</w:t>
-      </w:r>
-      <w:proofErr w:type="spellStart"/>
-      <w:r>
-        <w:rPr>
-          <w:lang w:val="en-US"/>
-        </w:rPr>
-        <w:t>plot_</w:t>
+        <w:t>`plot_</w:t>
       </w:r>
       <w:r>
         <w:rPr>
@@ -4947,14 +3742,7 @@
         <w:rPr>
           <w:lang w:val="en-US"/>
         </w:rPr>
-        <w:t>box</w:t>
-      </w:r>
-      <w:proofErr w:type="spellEnd"/>
-      <w:r>
-        <w:rPr>
-          <w:lang w:val="en-US"/>
-        </w:rPr>
-        <w:t>`</w:t>
+        <w:t>box`</w:t>
       </w:r>
       <w:r>
         <w:rPr>
@@ -4966,14 +3754,7 @@
         <w:rPr>
           <w:lang w:val="en-US"/>
         </w:rPr>
-        <w:t>and `</w:t>
-      </w:r>
-      <w:proofErr w:type="spellStart"/>
-      <w:r>
-        <w:rPr>
-          <w:lang w:val="en-US"/>
-        </w:rPr>
-        <w:t>plot_</w:t>
+        <w:t>and `plot_</w:t>
       </w:r>
       <w:r>
         <w:rPr>
@@ -4985,27 +3766,13 @@
         <w:rPr>
           <w:lang w:val="en-US"/>
         </w:rPr>
-        <w:t>box</w:t>
-      </w:r>
-      <w:proofErr w:type="spellEnd"/>
-      <w:r>
-        <w:rPr>
-          <w:lang w:val="en-US"/>
-        </w:rPr>
-        <w:t xml:space="preserve">` use output from </w:t>
-      </w:r>
-      <w:r>
-        <w:rPr>
-          <w:lang w:val="en-US"/>
-        </w:rPr>
-        <w:t>`</w:t>
-      </w:r>
-      <w:proofErr w:type="spellStart"/>
-      <w:r>
-        <w:rPr>
-          <w:lang w:val="en-US"/>
-        </w:rPr>
-        <w:t>export_</w:t>
+        <w:t xml:space="preserve">box` use output from </w:t>
+      </w:r>
+      <w:r>
+        <w:rPr>
+          <w:lang w:val="en-US"/>
+        </w:rPr>
+        <w:t>`export_</w:t>
       </w:r>
       <w:r>
         <w:rPr>
@@ -5017,14 +3784,7 @@
         <w:rPr>
           <w:lang w:val="en-US"/>
         </w:rPr>
-        <w:t>oi</w:t>
-      </w:r>
-      <w:proofErr w:type="spellEnd"/>
-      <w:r>
-        <w:rPr>
-          <w:lang w:val="en-US"/>
-        </w:rPr>
-        <w:t>`</w:t>
+        <w:t>oi`</w:t>
       </w:r>
       <w:r>
         <w:rPr>
@@ -5036,21 +3796,7 @@
         <w:rPr>
           <w:lang w:val="en-US"/>
         </w:rPr>
-        <w:t>`</w:t>
-      </w:r>
-      <w:proofErr w:type="spellStart"/>
-      <w:r>
-        <w:rPr>
-          <w:lang w:val="en-US"/>
-        </w:rPr>
-        <w:t>export_doi</w:t>
-      </w:r>
-      <w:proofErr w:type="spellEnd"/>
-      <w:r>
-        <w:rPr>
-          <w:lang w:val="en-US"/>
-        </w:rPr>
-        <w:t>`</w:t>
+        <w:t>`export_doi`</w:t>
       </w:r>
       <w:r>
         <w:rPr>
@@ -5080,14 +3826,7 @@
         <w:rPr>
           <w:lang w:val="en-US"/>
         </w:rPr>
-        <w:t>`</w:t>
-      </w:r>
-      <w:proofErr w:type="spellStart"/>
-      <w:r>
-        <w:rPr>
-          <w:lang w:val="en-US"/>
-        </w:rPr>
-        <w:t>plot_</w:t>
+        <w:t>`plot_</w:t>
       </w:r>
       <w:r>
         <w:rPr>
@@ -5099,14 +3838,7 @@
         <w:rPr>
           <w:lang w:val="en-US"/>
         </w:rPr>
-        <w:t>ts</w:t>
-      </w:r>
-      <w:proofErr w:type="spellEnd"/>
-      <w:r>
-        <w:rPr>
-          <w:lang w:val="en-US"/>
-        </w:rPr>
-        <w:t>`</w:t>
+        <w:t>ts`</w:t>
       </w:r>
       <w:r>
         <w:rPr>
@@ -5118,14 +3850,7 @@
         <w:rPr>
           <w:lang w:val="en-US"/>
         </w:rPr>
-        <w:t>`</w:t>
-      </w:r>
-      <w:proofErr w:type="spellStart"/>
-      <w:r>
-        <w:rPr>
-          <w:lang w:val="en-US"/>
-        </w:rPr>
-        <w:t>plot_</w:t>
+        <w:t>`plot_</w:t>
       </w:r>
       <w:r>
         <w:rPr>
@@ -5137,14 +3862,7 @@
         <w:rPr>
           <w:lang w:val="en-US"/>
         </w:rPr>
-        <w:t>ts</w:t>
-      </w:r>
-      <w:proofErr w:type="spellEnd"/>
-      <w:r>
-        <w:rPr>
-          <w:lang w:val="en-US"/>
-        </w:rPr>
-        <w:t>`</w:t>
+        <w:t>ts`</w:t>
       </w:r>
       <w:r>
         <w:rPr>
@@ -5192,14 +3910,7 @@
         <w:rPr>
           <w:lang w:val="en-US"/>
         </w:rPr>
-        <w:t>`</w:t>
-      </w:r>
-      <w:proofErr w:type="spellStart"/>
-      <w:r>
-        <w:rPr>
-          <w:lang w:val="en-US"/>
-        </w:rPr>
-        <w:t>plot_</w:t>
+        <w:t>`plot_</w:t>
       </w:r>
       <w:r>
         <w:rPr>
@@ -5211,14 +3922,7 @@
         <w:rPr>
           <w:lang w:val="en-US"/>
         </w:rPr>
-        <w:t>box</w:t>
-      </w:r>
-      <w:proofErr w:type="spellEnd"/>
-      <w:r>
-        <w:rPr>
-          <w:lang w:val="en-US"/>
-        </w:rPr>
-        <w:t>`</w:t>
+        <w:t>box`</w:t>
       </w:r>
       <w:r>
         <w:rPr>
@@ -5230,14 +3934,7 @@
         <w:rPr>
           <w:lang w:val="en-US"/>
         </w:rPr>
-        <w:t>and `</w:t>
-      </w:r>
-      <w:proofErr w:type="spellStart"/>
-      <w:r>
-        <w:rPr>
-          <w:lang w:val="en-US"/>
-        </w:rPr>
-        <w:t>plot_</w:t>
+        <w:t>and `plot_</w:t>
       </w:r>
       <w:r>
         <w:rPr>
@@ -5249,14 +3946,7 @@
         <w:rPr>
           <w:lang w:val="en-US"/>
         </w:rPr>
-        <w:t>box</w:t>
-      </w:r>
-      <w:proofErr w:type="spellEnd"/>
-      <w:r>
-        <w:rPr>
-          <w:lang w:val="en-US"/>
-        </w:rPr>
-        <w:t>`</w:t>
+        <w:t>box`</w:t>
       </w:r>
       <w:r>
         <w:rPr>
@@ -5410,14 +4100,7 @@
         <w:rPr>
           <w:lang w:val="en-US"/>
         </w:rPr>
-        <w:t>With the function `</w:t>
-      </w:r>
-      <w:proofErr w:type="spellStart"/>
-      <w:r>
-        <w:rPr>
-          <w:lang w:val="en-US"/>
-        </w:rPr>
-        <w:t>plot_</w:t>
+        <w:t>With the function `plot_</w:t>
       </w:r>
       <w:r>
         <w:rPr>
@@ -5425,7 +4108,6 @@
         </w:rPr>
         <w:t>voi_doi</w:t>
       </w:r>
-      <w:proofErr w:type="spellEnd"/>
       <w:r>
         <w:rPr>
           <w:lang w:val="en-US"/>
@@ -5496,21 +4178,7 @@
         <w:rPr>
           <w:lang w:val="en-US"/>
         </w:rPr>
-        <w:t xml:space="preserve"> Like `</w:t>
-      </w:r>
-      <w:proofErr w:type="spellStart"/>
-      <w:r>
-        <w:rPr>
-          <w:lang w:val="en-US"/>
-        </w:rPr>
-        <w:t>plot_score</w:t>
-      </w:r>
-      <w:proofErr w:type="spellEnd"/>
-      <w:r>
-        <w:rPr>
-          <w:lang w:val="en-US"/>
-        </w:rPr>
-        <w:t>`, the function uses only the first keyword in a dataset, filtering might be necessary.</w:t>
+        <w:t xml:space="preserve"> Like `plot_score`, the function uses only the first keyword in a dataset, filtering might be necessary.</w:t>
       </w:r>
       <w:r>
         <w:rPr>
@@ -5690,21 +4358,7 @@
         <w:rPr>
           <w:lang w:val="en-US"/>
         </w:rPr>
-        <w:t>The `</w:t>
-      </w:r>
-      <w:proofErr w:type="spellStart"/>
-      <w:r>
-        <w:rPr>
-          <w:lang w:val="en-US"/>
-        </w:rPr>
-        <w:t>globaltrends</w:t>
-      </w:r>
-      <w:proofErr w:type="spellEnd"/>
-      <w:r>
-        <w:rPr>
-          <w:lang w:val="en-US"/>
-        </w:rPr>
-        <w:t xml:space="preserve">` package offers several options that allow robustness checks and adjustments </w:t>
+        <w:t xml:space="preserve">The `globaltrends` package offers several options that allow robustness checks and adjustments </w:t>
       </w:r>
       <w:r>
         <w:rPr>
@@ -5761,21 +4415,7 @@
         <w:rPr>
           <w:lang w:val="en-US"/>
         </w:rPr>
-        <w:t>The computation of search scores in the `</w:t>
-      </w:r>
-      <w:proofErr w:type="spellStart"/>
-      <w:r>
-        <w:rPr>
-          <w:lang w:val="en-US"/>
-        </w:rPr>
-        <w:t>globaltrends</w:t>
-      </w:r>
-      <w:proofErr w:type="spellEnd"/>
-      <w:r>
-        <w:rPr>
-          <w:lang w:val="en-US"/>
-        </w:rPr>
-        <w:t xml:space="preserve">` package compares a time series of </w:t>
+        <w:t xml:space="preserve">The computation of search scores in the `globaltrends` package compares a time series of </w:t>
       </w:r>
       <w:r>
         <w:rPr>
@@ -5829,35 +4469,7 @@
         <w:rPr>
           <w:lang w:val="en-US"/>
         </w:rPr>
-        <w:t>time series could affect the resulting search scores. The `</w:t>
-      </w:r>
-      <w:proofErr w:type="spellStart"/>
-      <w:r>
-        <w:rPr>
-          <w:lang w:val="en-US"/>
-        </w:rPr>
-        <w:t>globaltrends</w:t>
-      </w:r>
-      <w:proofErr w:type="spellEnd"/>
-      <w:r>
-        <w:rPr>
-          <w:lang w:val="en-US"/>
-        </w:rPr>
-        <w:t>` package offers two time series adjustments as robustness checks. In the `</w:t>
-      </w:r>
-      <w:proofErr w:type="spellStart"/>
-      <w:r>
-        <w:rPr>
-          <w:lang w:val="en-US"/>
-        </w:rPr>
-        <w:t>data_score</w:t>
-      </w:r>
-      <w:proofErr w:type="spellEnd"/>
-      <w:r>
-        <w:rPr>
-          <w:lang w:val="en-US"/>
-        </w:rPr>
-        <w:t>`</w:t>
+        <w:t>time series could affect the resulting search scores. The `globaltrends` package offers two time series adjustments as robustness checks. In the `data_score`</w:t>
       </w:r>
       <w:r>
         <w:rPr>
@@ -5869,35 +4481,7 @@
         <w:rPr>
           <w:lang w:val="en-US"/>
         </w:rPr>
-        <w:t>table, column `</w:t>
-      </w:r>
-      <w:proofErr w:type="spellStart"/>
-      <w:r>
-        <w:rPr>
-          <w:lang w:val="en-US"/>
-        </w:rPr>
-        <w:t>score_obs</w:t>
-      </w:r>
-      <w:proofErr w:type="spellEnd"/>
-      <w:r>
-        <w:rPr>
-          <w:lang w:val="en-US"/>
-        </w:rPr>
-        <w:t>` refers to values without adjustment. Column `</w:t>
-      </w:r>
-      <w:proofErr w:type="spellStart"/>
-      <w:r>
-        <w:rPr>
-          <w:lang w:val="en-US"/>
-        </w:rPr>
-        <w:t>score_trd</w:t>
-      </w:r>
-      <w:proofErr w:type="spellEnd"/>
-      <w:r>
-        <w:rPr>
-          <w:lang w:val="en-US"/>
-        </w:rPr>
-        <w:t>` uses the underlying time series’ trend for computation.</w:t>
+        <w:t>table, column `score_obs` refers to values without adjustment. Column `score_trd` uses the underlying time series’ trend for computation.</w:t>
       </w:r>
     </w:p>
     <w:p>
@@ -5923,21 +4507,7 @@
         <w:rPr>
           <w:lang w:val="en-US"/>
         </w:rPr>
-        <w:t>Column `</w:t>
-      </w:r>
-      <w:proofErr w:type="spellStart"/>
-      <w:r>
-        <w:rPr>
-          <w:lang w:val="en-US"/>
-        </w:rPr>
-        <w:t>score_sad</w:t>
-      </w:r>
-      <w:proofErr w:type="spellEnd"/>
-      <w:r>
-        <w:rPr>
-          <w:lang w:val="en-US"/>
-        </w:rPr>
-        <w:t>` corrects the time series for seasonal patterns.</w:t>
+        <w:t>Column `score_sad` corrects the time series for seasonal patterns.</w:t>
       </w:r>
       <w:r>
         <w:rPr>
@@ -5955,35 +4525,7 @@
         <w:rPr>
           <w:lang w:val="en-US"/>
         </w:rPr>
-        <w:t xml:space="preserve"> `</w:t>
-      </w:r>
-      <w:proofErr w:type="spellStart"/>
-      <w:r>
-        <w:rPr>
-          <w:lang w:val="en-US"/>
-        </w:rPr>
-        <w:t>score_trd</w:t>
-      </w:r>
-      <w:proofErr w:type="spellEnd"/>
-      <w:r>
-        <w:rPr>
-          <w:lang w:val="en-US"/>
-        </w:rPr>
-        <w:t>` applies the greatest smoothing, while `</w:t>
-      </w:r>
-      <w:proofErr w:type="spellStart"/>
-      <w:r>
-        <w:rPr>
-          <w:lang w:val="en-US"/>
-        </w:rPr>
-        <w:t>score_sad</w:t>
-      </w:r>
-      <w:proofErr w:type="spellEnd"/>
-      <w:r>
-        <w:rPr>
-          <w:lang w:val="en-US"/>
-        </w:rPr>
-        <w:t>` reduces some noise.</w:t>
+        <w:t xml:space="preserve"> `score_trd` applies the greatest smoothing, while `score_sad` reduces some noise.</w:t>
       </w:r>
     </w:p>
     <w:p>
@@ -6046,34 +4588,13 @@
         <w:rPr>
           <w:lang w:val="en-US"/>
         </w:rPr>
-        <w:t>The `</w:t>
-      </w:r>
-      <w:proofErr w:type="spellStart"/>
-      <w:r>
-        <w:rPr>
-          <w:lang w:val="en-US"/>
-        </w:rPr>
-        <w:t>export_doi</w:t>
-      </w:r>
-      <w:proofErr w:type="spellEnd"/>
-      <w:r>
-        <w:rPr>
-          <w:lang w:val="en-US"/>
-        </w:rPr>
-        <w:t xml:space="preserve">`, </w:t>
-      </w:r>
-      <w:r>
-        <w:rPr>
-          <w:lang w:val="en-US"/>
-        </w:rPr>
-        <w:t>`</w:t>
-      </w:r>
-      <w:proofErr w:type="spellStart"/>
-      <w:r>
-        <w:rPr>
-          <w:lang w:val="en-US"/>
-        </w:rPr>
-        <w:t>plot_</w:t>
+        <w:t xml:space="preserve">The `export_doi`, </w:t>
+      </w:r>
+      <w:r>
+        <w:rPr>
+          <w:lang w:val="en-US"/>
+        </w:rPr>
+        <w:t>`plot_</w:t>
       </w:r>
       <w:r>
         <w:rPr>
@@ -6085,21 +4606,7 @@
         <w:rPr>
           <w:lang w:val="en-US"/>
         </w:rPr>
-        <w:t>ts</w:t>
-      </w:r>
-      <w:proofErr w:type="spellEnd"/>
-      <w:r>
-        <w:rPr>
-          <w:lang w:val="en-US"/>
-        </w:rPr>
-        <w:t>`, `</w:t>
-      </w:r>
-      <w:proofErr w:type="spellStart"/>
-      <w:r>
-        <w:rPr>
-          <w:lang w:val="en-US"/>
-        </w:rPr>
-        <w:t>plot_</w:t>
+        <w:t>ts`, `plot_</w:t>
       </w:r>
       <w:r>
         <w:rPr>
@@ -6111,21 +4618,7 @@
         <w:rPr>
           <w:lang w:val="en-US"/>
         </w:rPr>
-        <w:t>ts</w:t>
-      </w:r>
-      <w:proofErr w:type="spellEnd"/>
-      <w:r>
-        <w:rPr>
-          <w:lang w:val="en-US"/>
-        </w:rPr>
-        <w:t>`, `</w:t>
-      </w:r>
-      <w:proofErr w:type="spellStart"/>
-      <w:r>
-        <w:rPr>
-          <w:lang w:val="en-US"/>
-        </w:rPr>
-        <w:t>plot_</w:t>
+        <w:t>ts`, `plot_</w:t>
       </w:r>
       <w:r>
         <w:rPr>
@@ -6137,21 +4630,7 @@
         <w:rPr>
           <w:lang w:val="en-US"/>
         </w:rPr>
-        <w:t>box</w:t>
-      </w:r>
-      <w:proofErr w:type="spellEnd"/>
-      <w:r>
-        <w:rPr>
-          <w:lang w:val="en-US"/>
-        </w:rPr>
-        <w:t>`, `</w:t>
-      </w:r>
-      <w:proofErr w:type="spellStart"/>
-      <w:r>
-        <w:rPr>
-          <w:lang w:val="en-US"/>
-        </w:rPr>
-        <w:t>plot_</w:t>
+        <w:t>box`, `plot_</w:t>
       </w:r>
       <w:r>
         <w:rPr>
@@ -6163,27 +4642,13 @@
         <w:rPr>
           <w:lang w:val="en-US"/>
         </w:rPr>
-        <w:t>box</w:t>
-      </w:r>
-      <w:proofErr w:type="spellEnd"/>
-      <w:r>
-        <w:rPr>
-          <w:lang w:val="en-US"/>
-        </w:rPr>
-        <w:t xml:space="preserve">`, </w:t>
-      </w:r>
-      <w:r>
-        <w:rPr>
-          <w:lang w:val="en-US"/>
-        </w:rPr>
-        <w:t>and `</w:t>
-      </w:r>
-      <w:proofErr w:type="spellStart"/>
-      <w:r>
-        <w:rPr>
-          <w:lang w:val="en-US"/>
-        </w:rPr>
-        <w:t>plot_</w:t>
+        <w:t xml:space="preserve">box`, </w:t>
+      </w:r>
+      <w:r>
+        <w:rPr>
+          <w:lang w:val="en-US"/>
+        </w:rPr>
+        <w:t>and `plot_</w:t>
       </w:r>
       <w:r>
         <w:rPr>
@@ -6191,7 +4656,6 @@
         </w:rPr>
         <w:t>voi_doi</w:t>
       </w:r>
-      <w:proofErr w:type="spellEnd"/>
       <w:r>
         <w:rPr>
           <w:lang w:val="en-US"/>
@@ -6248,21 +4712,7 @@
         <w:rPr>
           <w:lang w:val="en-US"/>
         </w:rPr>
-        <w:t>The `</w:t>
-      </w:r>
-      <w:proofErr w:type="spellStart"/>
-      <w:r>
-        <w:rPr>
-          <w:lang w:val="en-US"/>
-        </w:rPr>
-        <w:t>globaltrends</w:t>
-      </w:r>
-      <w:proofErr w:type="spellEnd"/>
-      <w:r>
-        <w:rPr>
-          <w:lang w:val="en-US"/>
-        </w:rPr>
-        <w:t xml:space="preserve">` package computes degree of internationalization based on the </w:t>
+        <w:t xml:space="preserve">The `globaltrends` package computes degree of internationalization based on the </w:t>
       </w:r>
       <w:r>
         <w:rPr>
@@ -6459,28 +4909,7 @@
         <w:rPr>
           <w:lang w:val="en-US"/>
         </w:rPr>
-        <w:t>The `</w:t>
-      </w:r>
-      <w:proofErr w:type="spellStart"/>
-      <w:r>
-        <w:rPr>
-          <w:lang w:val="en-US"/>
-        </w:rPr>
-        <w:t>export_doi</w:t>
-      </w:r>
-      <w:proofErr w:type="spellEnd"/>
-      <w:r>
-        <w:rPr>
-          <w:lang w:val="en-US"/>
-        </w:rPr>
-        <w:t>`, `</w:t>
-      </w:r>
-      <w:proofErr w:type="spellStart"/>
-      <w:r>
-        <w:rPr>
-          <w:lang w:val="en-US"/>
-        </w:rPr>
-        <w:t>plot_</w:t>
+        <w:t>The `export_doi`, `plot_</w:t>
       </w:r>
       <w:r>
         <w:rPr>
@@ -6492,21 +4921,7 @@
         <w:rPr>
           <w:lang w:val="en-US"/>
         </w:rPr>
-        <w:t>ts</w:t>
-      </w:r>
-      <w:proofErr w:type="spellEnd"/>
-      <w:r>
-        <w:rPr>
-          <w:lang w:val="en-US"/>
-        </w:rPr>
-        <w:t>`, `</w:t>
-      </w:r>
-      <w:proofErr w:type="spellStart"/>
-      <w:r>
-        <w:rPr>
-          <w:lang w:val="en-US"/>
-        </w:rPr>
-        <w:t>plot_</w:t>
+        <w:t>ts`, `plot_</w:t>
       </w:r>
       <w:r>
         <w:rPr>
@@ -6518,21 +4933,7 @@
         <w:rPr>
           <w:lang w:val="en-US"/>
         </w:rPr>
-        <w:t>box</w:t>
-      </w:r>
-      <w:proofErr w:type="spellEnd"/>
-      <w:r>
-        <w:rPr>
-          <w:lang w:val="en-US"/>
-        </w:rPr>
-        <w:t>`, and `</w:t>
-      </w:r>
-      <w:proofErr w:type="spellStart"/>
-      <w:r>
-        <w:rPr>
-          <w:lang w:val="en-US"/>
-        </w:rPr>
-        <w:t>plot_</w:t>
+        <w:t>box`, and `plot_</w:t>
       </w:r>
       <w:r>
         <w:rPr>
@@ -6540,7 +4941,6 @@
         </w:rPr>
         <w:t>voi_doi</w:t>
       </w:r>
-      <w:proofErr w:type="spellEnd"/>
       <w:r>
         <w:rPr>
           <w:lang w:val="en-US"/>
@@ -6579,21 +4979,7 @@
         <w:rPr>
           <w:lang w:val="en-US"/>
         </w:rPr>
-        <w:t>By default, `</w:t>
-      </w:r>
-      <w:proofErr w:type="spellStart"/>
-      <w:r>
-        <w:rPr>
-          <w:lang w:val="en-US"/>
-        </w:rPr>
-        <w:t>globaltrends</w:t>
-      </w:r>
-      <w:proofErr w:type="spellEnd"/>
-      <w:r>
-        <w:rPr>
-          <w:lang w:val="en-US"/>
-        </w:rPr>
-        <w:t xml:space="preserve">` makes all downloads and computations for the *countries* set of locations. The *countries* set covers all countries that generated at least 0.1% of world GDP in 2018. By changing the input </w:t>
+        <w:t xml:space="preserve">By default, `globaltrends` makes all downloads and computations for the *countries* set of locations. The *countries* set covers all countries that generated at least 0.1% of world GDP in 2018. By changing the input </w:t>
       </w:r>
       <w:r>
         <w:rPr>
@@ -6617,21 +5003,7 @@
         <w:rPr>
           <w:lang w:val="en-US"/>
         </w:rPr>
-        <w:t>to *</w:t>
-      </w:r>
-      <w:proofErr w:type="spellStart"/>
-      <w:r>
-        <w:rPr>
-          <w:lang w:val="en-US"/>
-        </w:rPr>
-        <w:t>us_states</w:t>
-      </w:r>
-      <w:proofErr w:type="spellEnd"/>
-      <w:r>
-        <w:rPr>
-          <w:lang w:val="en-US"/>
-        </w:rPr>
-        <w:t>*, the package uses US states and Washington DC as basis for downloads and computations instead.</w:t>
+        <w:t>to *us_states*, the package uses US states and Washington DC as basis for downloads and computations instead.</w:t>
       </w:r>
       <w:r>
         <w:rPr>
@@ -6643,35 +5015,7 @@
         <w:rPr>
           <w:lang w:val="en-US"/>
         </w:rPr>
-        <w:t>Apart from `</w:t>
-      </w:r>
-      <w:proofErr w:type="spellStart"/>
-      <w:r>
-        <w:rPr>
-          <w:lang w:val="en-US"/>
-        </w:rPr>
-        <w:t>compute_doi</w:t>
-      </w:r>
-      <w:proofErr w:type="spellEnd"/>
-      <w:r>
-        <w:rPr>
-          <w:lang w:val="en-US"/>
-        </w:rPr>
-        <w:t>`, all functions use either *countries* or *</w:t>
-      </w:r>
-      <w:proofErr w:type="spellStart"/>
-      <w:r>
-        <w:rPr>
-          <w:lang w:val="en-US"/>
-        </w:rPr>
-        <w:t>us_states</w:t>
-      </w:r>
-      <w:proofErr w:type="spellEnd"/>
-      <w:r>
-        <w:rPr>
-          <w:lang w:val="en-US"/>
-        </w:rPr>
-        <w:t xml:space="preserve">* as inputs for </w:t>
+        <w:t xml:space="preserve">Apart from `compute_doi`, all functions use either *countries* or *us_states* as inputs for </w:t>
       </w:r>
       <w:r>
         <w:rPr>
@@ -6707,21 +5051,7 @@
         <w:rPr>
           <w:lang w:val="en-US"/>
         </w:rPr>
-        <w:t>`</w:t>
-      </w:r>
-      <w:proofErr w:type="spellStart"/>
-      <w:r>
-        <w:rPr>
-          <w:lang w:val="en-US"/>
-        </w:rPr>
-        <w:t>start_db</w:t>
-      </w:r>
-      <w:proofErr w:type="spellEnd"/>
-      <w:r>
-        <w:rPr>
-          <w:lang w:val="en-US"/>
-        </w:rPr>
-        <w:t xml:space="preserve">` exports these vectors of ISO2 codes to the global environment. </w:t>
+        <w:t xml:space="preserve">`start_db` exports these vectors of ISO2 codes to the global environment. </w:t>
       </w:r>
       <w:r>
         <w:rPr>
@@ -6733,49 +5063,7 @@
         <w:rPr>
           <w:lang w:val="en-US"/>
         </w:rPr>
-        <w:t>`</w:t>
-      </w:r>
-      <w:proofErr w:type="spellStart"/>
-      <w:r>
-        <w:rPr>
-          <w:lang w:val="en-US"/>
-        </w:rPr>
-        <w:t>compute_doi</w:t>
-      </w:r>
-      <w:proofErr w:type="spellEnd"/>
-      <w:r>
-        <w:rPr>
-          <w:lang w:val="en-US"/>
-        </w:rPr>
-        <w:t>`, however does not directly refer to these objects, but to their names: `locations = “</w:t>
-      </w:r>
-      <w:proofErr w:type="gramStart"/>
-      <w:r>
-        <w:rPr>
-          <w:lang w:val="en-US"/>
-        </w:rPr>
-        <w:t>countries”`</w:t>
-      </w:r>
-      <w:proofErr w:type="gramEnd"/>
-      <w:r>
-        <w:rPr>
-          <w:lang w:val="en-US"/>
-        </w:rPr>
-        <w:t xml:space="preserve"> or `locations = “</w:t>
-      </w:r>
-      <w:proofErr w:type="spellStart"/>
-      <w:r>
-        <w:rPr>
-          <w:lang w:val="en-US"/>
-        </w:rPr>
-        <w:t>us_states</w:t>
-      </w:r>
-      <w:proofErr w:type="spellEnd"/>
-      <w:r>
-        <w:rPr>
-          <w:lang w:val="en-US"/>
-        </w:rPr>
-        <w:t>”`.</w:t>
+        <w:t>`compute_doi`, however does not directly refer to these objects, but to their names: `locations = “countries”` or `locations = “us_states”`.</w:t>
       </w:r>
       <w:r>
         <w:rPr>
@@ -6846,21 +5134,7 @@
         <w:rPr>
           <w:lang w:val="en-US"/>
         </w:rPr>
-        <w:t xml:space="preserve"> measure degree of internationalization, `</w:t>
-      </w:r>
-      <w:proofErr w:type="spellStart"/>
-      <w:r>
-        <w:rPr>
-          <w:lang w:val="en-US"/>
-        </w:rPr>
-        <w:t>globaltrends</w:t>
-      </w:r>
-      <w:proofErr w:type="spellEnd"/>
-      <w:r>
-        <w:rPr>
-          <w:lang w:val="en-US"/>
-        </w:rPr>
-        <w:t>` offers a wide array of empirical possibilities. It allows researchers to compare degree of internationalization for various organizations on a unified scale (e.g. *Coca-Cola Company*, *Facebook Inc.*, *Real Madrid*, and *Manchester United*). In addition, the time-series nature of Google Trends allows for historical analysis of internationalization patterns and speed within organizations.</w:t>
+        <w:t xml:space="preserve"> measure degree of internationalization, `globaltrends` offers a wide array of empirical possibilities. It allows researchers to compare degree of internationalization for various organizations on a unified scale (e.g. *Coca-Cola Company*, *Facebook Inc.*, *Real Madrid*, and *Manchester United*). In addition, the time-series nature of Google Trends allows for historical analysis of internationalization patterns and speed within organizations.</w:t>
       </w:r>
     </w:p>
     <w:p>
@@ -6901,49 +5175,7 @@
           <w:lang w:val="en-US"/>
         </w:rPr>
         <w:lastRenderedPageBreak/>
-        <w:t>The enormous detail of the data opens additional applications in research that are impossible with traditional measures of internationalization. For instance, using `</w:t>
-      </w:r>
-      <w:proofErr w:type="spellStart"/>
-      <w:r>
-        <w:rPr>
-          <w:lang w:val="en-US"/>
-        </w:rPr>
-        <w:t>globaltrends</w:t>
-      </w:r>
-      <w:proofErr w:type="spellEnd"/>
-      <w:r>
-        <w:rPr>
-          <w:lang w:val="en-US"/>
-        </w:rPr>
-        <w:t xml:space="preserve">` on a subnational level (e.g. `locations = </w:t>
-      </w:r>
-      <w:proofErr w:type="spellStart"/>
-      <w:r>
-        <w:rPr>
-          <w:lang w:val="en-US"/>
-        </w:rPr>
-        <w:t>us_states</w:t>
-      </w:r>
-      <w:proofErr w:type="spellEnd"/>
-      <w:r>
-        <w:rPr>
-          <w:lang w:val="en-US"/>
-        </w:rPr>
-        <w:t>`) allows researchers to study proliferation within a country and, for example, to trace a particular market entry. In addition, `</w:t>
-      </w:r>
-      <w:proofErr w:type="spellStart"/>
-      <w:r>
-        <w:rPr>
-          <w:lang w:val="en-US"/>
-        </w:rPr>
-        <w:t>globaltrends</w:t>
-      </w:r>
-      <w:proofErr w:type="spellEnd"/>
-      <w:r>
-        <w:rPr>
-          <w:lang w:val="en-US"/>
-        </w:rPr>
-        <w:t xml:space="preserve">` offers applications beyond </w:t>
+        <w:t xml:space="preserve">The enormous detail of the data opens additional applications in research that are impossible with traditional measures of internationalization. For instance, using `globaltrends` on a subnational level (e.g. `locations = us_states`) allows researchers to study proliferation within a country and, for example, to trace a particular market entry. In addition, `globaltrends` offers applications beyond </w:t>
       </w:r>
       <w:r>
         <w:rPr>
@@ -6979,21 +5211,7 @@
         <w:rPr>
           <w:lang w:val="en-US"/>
         </w:rPr>
-        <w:t xml:space="preserve">products, persons, events, </w:t>
-      </w:r>
-      <w:proofErr w:type="gramStart"/>
-      <w:r>
-        <w:rPr>
-          <w:lang w:val="en-US"/>
-        </w:rPr>
-        <w:t>fads</w:t>
-      </w:r>
-      <w:proofErr w:type="gramEnd"/>
-      <w:r>
-        <w:rPr>
-          <w:lang w:val="en-US"/>
-        </w:rPr>
-        <w:t xml:space="preserve"> or scandals.</w:t>
+        <w:t>products, persons, events, fads or scandals.</w:t>
       </w:r>
     </w:p>
     <w:p>
@@ -7085,19 +5303,11 @@
           <w:lang w:val="en-US"/>
         </w:rPr>
       </w:pPr>
-      <w:proofErr w:type="spellStart"/>
-      <w:r>
-        <w:rPr>
-          <w:lang w:val="en-US"/>
-        </w:rPr>
-        <w:t>Castelnuovo</w:t>
-      </w:r>
-      <w:proofErr w:type="spellEnd"/>
-      <w:r>
-        <w:rPr>
-          <w:lang w:val="en-US"/>
-        </w:rPr>
-        <w:t xml:space="preserve">, E. &amp; Tran, T. D. 2017. Google It Up! A Google Trends-based Uncertainty index for the United States and Australia. </w:t>
+      <w:r>
+        <w:rPr>
+          <w:lang w:val="en-US"/>
+        </w:rPr>
+        <w:t xml:space="preserve">Castelnuovo, E. &amp; Tran, T. D. 2017. Google It Up! A Google Trends-based Uncertainty index for the United States and Australia. </w:t>
       </w:r>
       <w:r>
         <w:rPr>
@@ -7120,33 +5330,11 @@
           <w:lang w:val="en-US"/>
         </w:rPr>
       </w:pPr>
-      <w:proofErr w:type="spellStart"/>
-      <w:r>
-        <w:rPr>
-          <w:lang w:val="en-US"/>
-        </w:rPr>
-        <w:t>Venger</w:t>
-      </w:r>
-      <w:proofErr w:type="spellEnd"/>
-      <w:r>
-        <w:rPr>
-          <w:lang w:val="en-US"/>
-        </w:rPr>
-        <w:t xml:space="preserve">, O., Puhr, H., &amp; </w:t>
-      </w:r>
-      <w:proofErr w:type="spellStart"/>
-      <w:r>
-        <w:rPr>
-          <w:lang w:val="en-US"/>
-        </w:rPr>
-        <w:t>Müllner</w:t>
-      </w:r>
-      <w:proofErr w:type="spellEnd"/>
-      <w:r>
-        <w:rPr>
-          <w:lang w:val="en-US"/>
-        </w:rPr>
-        <w:t xml:space="preserve">, J. 2020. </w:t>
+      <w:r>
+        <w:rPr>
+          <w:lang w:val="en-US"/>
+        </w:rPr>
+        <w:t xml:space="preserve">Venger, O., Puhr, H., &amp; Müllner, J. 2020. </w:t>
       </w:r>
       <w:r>
         <w:rPr>
@@ -7208,6 +5396,45 @@
     </w:sectPr>
   </w:body>
 </w:document>
+</file>
+
+<file path=word/comments.xml><?xml version="1.0" encoding="utf-8"?>
+<w:comments xmlns:wpc="http://schemas.microsoft.com/office/word/2010/wordprocessingCanvas" xmlns:cx="http://schemas.microsoft.com/office/drawing/2014/chartex" xmlns:cx1="http://schemas.microsoft.com/office/drawing/2015/9/8/chartex" xmlns:cx2="http://schemas.microsoft.com/office/drawing/2015/10/21/chartex" xmlns:cx3="http://schemas.microsoft.com/office/drawing/2016/5/9/chartex" xmlns:cx4="http://schemas.microsoft.com/office/drawing/2016/5/10/chartex" xmlns:cx5="http://schemas.microsoft.com/office/drawing/2016/5/11/chartex" xmlns:cx6="http://schemas.microsoft.com/office/drawing/2016/5/12/chartex" xmlns:cx7="http://schemas.microsoft.com/office/drawing/2016/5/13/chartex" xmlns:cx8="http://schemas.microsoft.com/office/drawing/2016/5/14/chartex" xmlns:mc="http://schemas.openxmlformats.org/markup-compatibility/2006" xmlns:aink="http://schemas.microsoft.com/office/drawing/2016/ink" xmlns:am3d="http://schemas.microsoft.com/office/drawing/2017/model3d" xmlns:o="urn:schemas-microsoft-com:office:office" xmlns:r="http://schemas.openxmlformats.org/officeDocument/2006/relationships" xmlns:m="http://schemas.openxmlformats.org/officeDocument/2006/math" xmlns:v="urn:schemas-microsoft-com:vml" xmlns:wp14="http://schemas.microsoft.com/office/word/2010/wordprocessingDrawing" xmlns:wp="http://schemas.openxmlformats.org/drawingml/2006/wordprocessingDrawing" xmlns:w10="urn:schemas-microsoft-com:office:word" xmlns:w="http://schemas.openxmlformats.org/wordprocessingml/2006/main" xmlns:w14="http://schemas.microsoft.com/office/word/2010/wordml" xmlns:w15="http://schemas.microsoft.com/office/word/2012/wordml" xmlns:w16cex="http://schemas.microsoft.com/office/word/2018/wordml/cex" xmlns:w16cid="http://schemas.microsoft.com/office/word/2016/wordml/cid" xmlns:w16="http://schemas.microsoft.com/office/word/2018/wordml" xmlns:w16se="http://schemas.microsoft.com/office/word/2015/wordml/symex" xmlns:wpg="http://schemas.microsoft.com/office/word/2010/wordprocessingGroup" xmlns:wpi="http://schemas.microsoft.com/office/word/2010/wordprocessingInk" xmlns:wne="http://schemas.microsoft.com/office/word/2006/wordml" xmlns:wps="http://schemas.microsoft.com/office/word/2010/wordprocessingShape" mc:Ignorable="w14 w15 w16se w16cid w16 w16cex wp14">
+  <w:comment w:id="6" w:author="Harald Puhr" w:date="2020-11-23T13:29:00Z" w:initials="HP">
+    <w:p>
+      <w:pPr>
+        <w:pStyle w:val="Kommentartext"/>
+      </w:pPr>
+      <w:r>
+        <w:rPr>
+          <w:rStyle w:val="Kommentarzeichen"/>
+        </w:rPr>
+        <w:annotationRef/>
+      </w:r>
+      <w:r>
+        <w:t>Update plot with new code</w:t>
+      </w:r>
+    </w:p>
+  </w:comment>
+</w:comments>
+</file>
+
+<file path=word/commentsExtended.xml><?xml version="1.0" encoding="utf-8"?>
+<w15:commentsEx xmlns:wpc="http://schemas.microsoft.com/office/word/2010/wordprocessingCanvas" xmlns:cx="http://schemas.microsoft.com/office/drawing/2014/chartex" xmlns:cx1="http://schemas.microsoft.com/office/drawing/2015/9/8/chartex" xmlns:cx2="http://schemas.microsoft.com/office/drawing/2015/10/21/chartex" xmlns:cx3="http://schemas.microsoft.com/office/drawing/2016/5/9/chartex" xmlns:cx4="http://schemas.microsoft.com/office/drawing/2016/5/10/chartex" xmlns:cx5="http://schemas.microsoft.com/office/drawing/2016/5/11/chartex" xmlns:cx6="http://schemas.microsoft.com/office/drawing/2016/5/12/chartex" xmlns:cx7="http://schemas.microsoft.com/office/drawing/2016/5/13/chartex" xmlns:cx8="http://schemas.microsoft.com/office/drawing/2016/5/14/chartex" xmlns:mc="http://schemas.openxmlformats.org/markup-compatibility/2006" xmlns:aink="http://schemas.microsoft.com/office/drawing/2016/ink" xmlns:am3d="http://schemas.microsoft.com/office/drawing/2017/model3d" xmlns:o="urn:schemas-microsoft-com:office:office" xmlns:r="http://schemas.openxmlformats.org/officeDocument/2006/relationships" xmlns:m="http://schemas.openxmlformats.org/officeDocument/2006/math" xmlns:v="urn:schemas-microsoft-com:vml" xmlns:wp14="http://schemas.microsoft.com/office/word/2010/wordprocessingDrawing" xmlns:wp="http://schemas.openxmlformats.org/drawingml/2006/wordprocessingDrawing" xmlns:w10="urn:schemas-microsoft-com:office:word" xmlns:w="http://schemas.openxmlformats.org/wordprocessingml/2006/main" xmlns:w14="http://schemas.microsoft.com/office/word/2010/wordml" xmlns:w15="http://schemas.microsoft.com/office/word/2012/wordml" xmlns:w16cex="http://schemas.microsoft.com/office/word/2018/wordml/cex" xmlns:w16cid="http://schemas.microsoft.com/office/word/2016/wordml/cid" xmlns:w16="http://schemas.microsoft.com/office/word/2018/wordml" xmlns:w16se="http://schemas.microsoft.com/office/word/2015/wordml/symex" xmlns:wpg="http://schemas.microsoft.com/office/word/2010/wordprocessingGroup" xmlns:wpi="http://schemas.microsoft.com/office/word/2010/wordprocessingInk" xmlns:wne="http://schemas.microsoft.com/office/word/2006/wordml" xmlns:wps="http://schemas.microsoft.com/office/word/2010/wordprocessingShape" mc:Ignorable="w14 w15 w16se w16cid w16 w16cex wp14">
+  <w15:commentEx w15:paraId="3E523941" w15:done="0"/>
+</w15:commentsEx>
+</file>
+
+<file path=word/commentsExtensible.xml><?xml version="1.0" encoding="utf-8"?>
+<w16cex:commentsExtensible xmlns:wpc="http://schemas.microsoft.com/office/word/2010/wordprocessingCanvas" xmlns:cx="http://schemas.microsoft.com/office/drawing/2014/chartex" xmlns:cx1="http://schemas.microsoft.com/office/drawing/2015/9/8/chartex" xmlns:cx2="http://schemas.microsoft.com/office/drawing/2015/10/21/chartex" xmlns:cx3="http://schemas.microsoft.com/office/drawing/2016/5/9/chartex" xmlns:cx4="http://schemas.microsoft.com/office/drawing/2016/5/10/chartex" xmlns:cx5="http://schemas.microsoft.com/office/drawing/2016/5/11/chartex" xmlns:cx6="http://schemas.microsoft.com/office/drawing/2016/5/12/chartex" xmlns:cx7="http://schemas.microsoft.com/office/drawing/2016/5/13/chartex" xmlns:cx8="http://schemas.microsoft.com/office/drawing/2016/5/14/chartex" xmlns:mc="http://schemas.openxmlformats.org/markup-compatibility/2006" xmlns:aink="http://schemas.microsoft.com/office/drawing/2016/ink" xmlns:am3d="http://schemas.microsoft.com/office/drawing/2017/model3d" xmlns:o="urn:schemas-microsoft-com:office:office" xmlns:r="http://schemas.openxmlformats.org/officeDocument/2006/relationships" xmlns:m="http://schemas.openxmlformats.org/officeDocument/2006/math" xmlns:v="urn:schemas-microsoft-com:vml" xmlns:wp14="http://schemas.microsoft.com/office/word/2010/wordprocessingDrawing" xmlns:wp="http://schemas.openxmlformats.org/drawingml/2006/wordprocessingDrawing" xmlns:w10="urn:schemas-microsoft-com:office:word" xmlns:w="http://schemas.openxmlformats.org/wordprocessingml/2006/main" xmlns:w14="http://schemas.microsoft.com/office/word/2010/wordml" xmlns:w15="http://schemas.microsoft.com/office/word/2012/wordml" xmlns:w16cex="http://schemas.microsoft.com/office/word/2018/wordml/cex" xmlns:w16cid="http://schemas.microsoft.com/office/word/2016/wordml/cid" xmlns:w16="http://schemas.microsoft.com/office/word/2018/wordml" xmlns:w16se="http://schemas.microsoft.com/office/word/2015/wordml/symex" xmlns:wpg="http://schemas.microsoft.com/office/word/2010/wordprocessingGroup" xmlns:wpi="http://schemas.microsoft.com/office/word/2010/wordprocessingInk" xmlns:wne="http://schemas.microsoft.com/office/word/2006/wordml" xmlns:wps="http://schemas.microsoft.com/office/word/2010/wordprocessingShape" mc:Ignorable="w14 w15 w16se w16cid w16 w16cex wp14">
+  <w16cex:commentExtensible w16cex:durableId="236637B5" w16cex:dateUtc="2020-11-23T12:29:00Z"/>
+</w16cex:commentsExtensible>
+</file>
+
+<file path=word/commentsIds.xml><?xml version="1.0" encoding="utf-8"?>
+<w16cid:commentsIds xmlns:wpc="http://schemas.microsoft.com/office/word/2010/wordprocessingCanvas" xmlns:cx="http://schemas.microsoft.com/office/drawing/2014/chartex" xmlns:cx1="http://schemas.microsoft.com/office/drawing/2015/9/8/chartex" xmlns:cx2="http://schemas.microsoft.com/office/drawing/2015/10/21/chartex" xmlns:cx3="http://schemas.microsoft.com/office/drawing/2016/5/9/chartex" xmlns:cx4="http://schemas.microsoft.com/office/drawing/2016/5/10/chartex" xmlns:cx5="http://schemas.microsoft.com/office/drawing/2016/5/11/chartex" xmlns:cx6="http://schemas.microsoft.com/office/drawing/2016/5/12/chartex" xmlns:cx7="http://schemas.microsoft.com/office/drawing/2016/5/13/chartex" xmlns:cx8="http://schemas.microsoft.com/office/drawing/2016/5/14/chartex" xmlns:mc="http://schemas.openxmlformats.org/markup-compatibility/2006" xmlns:aink="http://schemas.microsoft.com/office/drawing/2016/ink" xmlns:am3d="http://schemas.microsoft.com/office/drawing/2017/model3d" xmlns:o="urn:schemas-microsoft-com:office:office" xmlns:r="http://schemas.openxmlformats.org/officeDocument/2006/relationships" xmlns:m="http://schemas.openxmlformats.org/officeDocument/2006/math" xmlns:v="urn:schemas-microsoft-com:vml" xmlns:wp14="http://schemas.microsoft.com/office/word/2010/wordprocessingDrawing" xmlns:wp="http://schemas.openxmlformats.org/drawingml/2006/wordprocessingDrawing" xmlns:w10="urn:schemas-microsoft-com:office:word" xmlns:w="http://schemas.openxmlformats.org/wordprocessingml/2006/main" xmlns:w14="http://schemas.microsoft.com/office/word/2010/wordml" xmlns:w15="http://schemas.microsoft.com/office/word/2012/wordml" xmlns:w16cex="http://schemas.microsoft.com/office/word/2018/wordml/cex" xmlns:w16cid="http://schemas.microsoft.com/office/word/2016/wordml/cid" xmlns:w16="http://schemas.microsoft.com/office/word/2018/wordml" xmlns:w16se="http://schemas.microsoft.com/office/word/2015/wordml/symex" xmlns:wpg="http://schemas.microsoft.com/office/word/2010/wordprocessingGroup" xmlns:wpi="http://schemas.microsoft.com/office/word/2010/wordprocessingInk" xmlns:wne="http://schemas.microsoft.com/office/word/2006/wordml" xmlns:wps="http://schemas.microsoft.com/office/word/2010/wordprocessingShape" mc:Ignorable="w14 w15 w16se w16cid w16 w16cex wp14">
+  <w16cid:commentId w16cid:paraId="3E523941" w16cid:durableId="236637B5"/>
+</w16cid:commentsIds>
 </file>
 
 <file path=word/endnotes.xml><?xml version="1.0" encoding="utf-8"?>
@@ -8300,6 +6527,14 @@
     <w:abstractNumId w:val="1"/>
   </w:num>
 </w:numbering>
+</file>
+
+<file path=word/people.xml><?xml version="1.0" encoding="utf-8"?>
+<w15:people xmlns:wpc="http://schemas.microsoft.com/office/word/2010/wordprocessingCanvas" xmlns:cx="http://schemas.microsoft.com/office/drawing/2014/chartex" xmlns:cx1="http://schemas.microsoft.com/office/drawing/2015/9/8/chartex" xmlns:cx2="http://schemas.microsoft.com/office/drawing/2015/10/21/chartex" xmlns:cx3="http://schemas.microsoft.com/office/drawing/2016/5/9/chartex" xmlns:cx4="http://schemas.microsoft.com/office/drawing/2016/5/10/chartex" xmlns:cx5="http://schemas.microsoft.com/office/drawing/2016/5/11/chartex" xmlns:cx6="http://schemas.microsoft.com/office/drawing/2016/5/12/chartex" xmlns:cx7="http://schemas.microsoft.com/office/drawing/2016/5/13/chartex" xmlns:cx8="http://schemas.microsoft.com/office/drawing/2016/5/14/chartex" xmlns:mc="http://schemas.openxmlformats.org/markup-compatibility/2006" xmlns:aink="http://schemas.microsoft.com/office/drawing/2016/ink" xmlns:am3d="http://schemas.microsoft.com/office/drawing/2017/model3d" xmlns:o="urn:schemas-microsoft-com:office:office" xmlns:r="http://schemas.openxmlformats.org/officeDocument/2006/relationships" xmlns:m="http://schemas.openxmlformats.org/officeDocument/2006/math" xmlns:v="urn:schemas-microsoft-com:vml" xmlns:wp14="http://schemas.microsoft.com/office/word/2010/wordprocessingDrawing" xmlns:wp="http://schemas.openxmlformats.org/drawingml/2006/wordprocessingDrawing" xmlns:w10="urn:schemas-microsoft-com:office:word" xmlns:w="http://schemas.openxmlformats.org/wordprocessingml/2006/main" xmlns:w14="http://schemas.microsoft.com/office/word/2010/wordml" xmlns:w15="http://schemas.microsoft.com/office/word/2012/wordml" xmlns:w16cex="http://schemas.microsoft.com/office/word/2018/wordml/cex" xmlns:w16cid="http://schemas.microsoft.com/office/word/2016/wordml/cid" xmlns:w16="http://schemas.microsoft.com/office/word/2018/wordml" xmlns:w16se="http://schemas.microsoft.com/office/word/2015/wordml/symex" xmlns:wpg="http://schemas.microsoft.com/office/word/2010/wordprocessingGroup" xmlns:wpi="http://schemas.microsoft.com/office/word/2010/wordprocessingInk" xmlns:wne="http://schemas.microsoft.com/office/word/2006/wordml" xmlns:wps="http://schemas.microsoft.com/office/word/2010/wordprocessingShape" mc:Ignorable="w14 w15 w16se w16cid w16 w16cex wp14">
+  <w15:person w15:author="Harald Puhr">
+    <w15:presenceInfo w15:providerId="Windows Live" w15:userId="fd26dd19acf128a9"/>
+  </w15:person>
+</w15:people>
 </file>
 
 <file path=word/styles.xml><?xml version="1.0" encoding="utf-8"?>

</xml_diff>

<commit_message>
Add Google sample method to vignette
</commit_message>
<xml_diff>
--- a/vignettes/vignette_draft.docx
+++ b/vignettes/vignette_draft.docx
@@ -1,6 +1,6 @@
 
 <file path=word/document.xml><?xml version="1.0" encoding="utf-8"?>
-<w:document xmlns:wpc="http://schemas.microsoft.com/office/word/2010/wordprocessingCanvas" xmlns:cx="http://schemas.microsoft.com/office/drawing/2014/chartex" xmlns:cx1="http://schemas.microsoft.com/office/drawing/2015/9/8/chartex" xmlns:cx2="http://schemas.microsoft.com/office/drawing/2015/10/21/chartex" xmlns:cx3="http://schemas.microsoft.com/office/drawing/2016/5/9/chartex" xmlns:cx4="http://schemas.microsoft.com/office/drawing/2016/5/10/chartex" xmlns:cx5="http://schemas.microsoft.com/office/drawing/2016/5/11/chartex" xmlns:cx6="http://schemas.microsoft.com/office/drawing/2016/5/12/chartex" xmlns:cx7="http://schemas.microsoft.com/office/drawing/2016/5/13/chartex" xmlns:cx8="http://schemas.microsoft.com/office/drawing/2016/5/14/chartex" xmlns:mc="http://schemas.openxmlformats.org/markup-compatibility/2006" xmlns:aink="http://schemas.microsoft.com/office/drawing/2016/ink" xmlns:am3d="http://schemas.microsoft.com/office/drawing/2017/model3d" xmlns:o="urn:schemas-microsoft-com:office:office" xmlns:oel="http://schemas.microsoft.com/office/2019/extlst" xmlns:r="http://schemas.openxmlformats.org/officeDocument/2006/relationships" xmlns:m="http://schemas.openxmlformats.org/officeDocument/2006/math" xmlns:v="urn:schemas-microsoft-com:vml" xmlns:wp14="http://schemas.microsoft.com/office/word/2010/wordprocessingDrawing" xmlns:wp="http://schemas.openxmlformats.org/drawingml/2006/wordprocessingDrawing" xmlns:w10="urn:schemas-microsoft-com:office:word" xmlns:w="http://schemas.openxmlformats.org/wordprocessingml/2006/main" xmlns:w14="http://schemas.microsoft.com/office/word/2010/wordml" xmlns:w15="http://schemas.microsoft.com/office/word/2012/wordml" xmlns:w16cex="http://schemas.microsoft.com/office/word/2018/wordml/cex" xmlns:w16cid="http://schemas.microsoft.com/office/word/2016/wordml/cid" xmlns:w16="http://schemas.microsoft.com/office/word/2018/wordml" xmlns:w16sdtdh="http://schemas.microsoft.com/office/word/2020/wordml/sdtdatahash" xmlns:w16se="http://schemas.microsoft.com/office/word/2015/wordml/symex" xmlns:wpg="http://schemas.microsoft.com/office/word/2010/wordprocessingGroup" xmlns:wpi="http://schemas.microsoft.com/office/word/2010/wordprocessingInk" xmlns:wne="http://schemas.microsoft.com/office/word/2006/wordml" xmlns:wps="http://schemas.microsoft.com/office/word/2010/wordprocessingShape" mc:Ignorable="w14 w15 w16se w16cid w16 w16cex w16sdtdh wp14">
+<w:document xmlns:wpc="http://schemas.microsoft.com/office/word/2010/wordprocessingCanvas" xmlns:cx="http://schemas.microsoft.com/office/drawing/2014/chartex" xmlns:cx1="http://schemas.microsoft.com/office/drawing/2015/9/8/chartex" xmlns:cx2="http://schemas.microsoft.com/office/drawing/2015/10/21/chartex" xmlns:cx3="http://schemas.microsoft.com/office/drawing/2016/5/9/chartex" xmlns:cx4="http://schemas.microsoft.com/office/drawing/2016/5/10/chartex" xmlns:cx5="http://schemas.microsoft.com/office/drawing/2016/5/11/chartex" xmlns:cx6="http://schemas.microsoft.com/office/drawing/2016/5/12/chartex" xmlns:cx7="http://schemas.microsoft.com/office/drawing/2016/5/13/chartex" xmlns:cx8="http://schemas.microsoft.com/office/drawing/2016/5/14/chartex" xmlns:mc="http://schemas.openxmlformats.org/markup-compatibility/2006" xmlns:aink="http://schemas.microsoft.com/office/drawing/2016/ink" xmlns:am3d="http://schemas.microsoft.com/office/drawing/2017/model3d" xmlns:o="urn:schemas-microsoft-com:office:office" xmlns:r="http://schemas.openxmlformats.org/officeDocument/2006/relationships" xmlns:m="http://schemas.openxmlformats.org/officeDocument/2006/math" xmlns:v="urn:schemas-microsoft-com:vml" xmlns:wp14="http://schemas.microsoft.com/office/word/2010/wordprocessingDrawing" xmlns:wp="http://schemas.openxmlformats.org/drawingml/2006/wordprocessingDrawing" xmlns:w10="urn:schemas-microsoft-com:office:word" xmlns:w="http://schemas.openxmlformats.org/wordprocessingml/2006/main" xmlns:w14="http://schemas.microsoft.com/office/word/2010/wordml" xmlns:w15="http://schemas.microsoft.com/office/word/2012/wordml" xmlns:w16cid="http://schemas.microsoft.com/office/word/2016/wordml/cid" xmlns:w16se="http://schemas.microsoft.com/office/word/2015/wordml/symex" xmlns:wpg="http://schemas.microsoft.com/office/word/2010/wordprocessingGroup" xmlns:wpi="http://schemas.microsoft.com/office/word/2010/wordprocessingInk" xmlns:wne="http://schemas.microsoft.com/office/word/2006/wordml" xmlns:wps="http://schemas.microsoft.com/office/word/2010/wordprocessingShape" mc:Ignorable="w14 w15 w16se w16cid wp14">
   <w:body>
     <w:p>
       <w:pPr>
@@ -104,22 +104,88 @@
         <w:rPr>
           <w:lang w:val="en-US"/>
         </w:rPr>
-        <w:t xml:space="preserve">the </w:t>
-      </w:r>
-      <w:proofErr w:type="gramStart"/>
-      <w:r>
-        <w:rPr>
-          <w:lang w:val="en-US"/>
-        </w:rPr>
-        <w:t>time</w:t>
-      </w:r>
-      <w:r>
-        <w:rPr>
-          <w:lang w:val="en-US"/>
-        </w:rPr>
-        <w:t xml:space="preserve"> period</w:t>
-      </w:r>
-      <w:proofErr w:type="gramEnd"/>
+        <w:t>the time</w:t>
+      </w:r>
+      <w:r>
+        <w:rPr>
+          <w:lang w:val="en-US"/>
+        </w:rPr>
+        <w:t xml:space="preserve"> period </w:t>
+      </w:r>
+      <w:r>
+        <w:rPr>
+          <w:lang w:val="en-US"/>
+        </w:rPr>
+        <w:t>and location (global, country, state, community) of interest. For these combinations of keywords, period</w:t>
+      </w:r>
+      <w:r>
+        <w:rPr>
+          <w:lang w:val="en-US"/>
+        </w:rPr>
+        <w:t>s</w:t>
+      </w:r>
+      <w:r>
+        <w:rPr>
+          <w:lang w:val="en-US"/>
+        </w:rPr>
+        <w:t>, and location</w:t>
+      </w:r>
+      <w:r>
+        <w:rPr>
+          <w:lang w:val="en-US"/>
+        </w:rPr>
+        <w:t>s</w:t>
+      </w:r>
+      <w:r>
+        <w:rPr>
+          <w:lang w:val="en-US"/>
+        </w:rPr>
+        <w:t xml:space="preserve"> Google Trends </w:t>
+      </w:r>
+      <w:r>
+        <w:rPr>
+          <w:lang w:val="en-US"/>
+        </w:rPr>
+        <w:t>provides search volumes</w:t>
+      </w:r>
+      <w:r>
+        <w:rPr>
+          <w:lang w:val="en-US"/>
+        </w:rPr>
+        <w:t xml:space="preserve"> that indicate the number of search queries submitted to the Google search engine. The `</w:t>
+      </w:r>
+      <w:proofErr w:type="spellStart"/>
+      <w:r>
+        <w:rPr>
+          <w:lang w:val="en-US"/>
+        </w:rPr>
+        <w:t>globaltrends</w:t>
+      </w:r>
+      <w:proofErr w:type="spellEnd"/>
+      <w:r>
+        <w:rPr>
+          <w:lang w:val="en-US"/>
+        </w:rPr>
+        <w:t xml:space="preserve">` package downloads these </w:t>
+      </w:r>
+      <w:r>
+        <w:rPr>
+          <w:lang w:val="en-US"/>
+        </w:rPr>
+        <w:t>search volumes from</w:t>
+      </w:r>
+      <w:r>
+        <w:rPr>
+          <w:lang w:val="en-US"/>
+        </w:rPr>
+        <w:t xml:space="preserve"> Google Trends and uses them to measure and analyze the distribution of search </w:t>
+      </w:r>
+      <w:r>
+        <w:rPr>
+          <w:lang w:val="en-US"/>
+        </w:rPr>
+        <w:t>scores</w:t>
+      </w:r>
       <w:r>
         <w:rPr>
           <w:lang w:val="en-US"/>
@@ -130,43 +196,99 @@
         <w:rPr>
           <w:lang w:val="en-US"/>
         </w:rPr>
-        <w:t>and location (global, country, state, community) of interest. For these combinations of keywords, period</w:t>
-      </w:r>
-      <w:r>
-        <w:rPr>
-          <w:lang w:val="en-US"/>
-        </w:rPr>
-        <w:t>s</w:t>
-      </w:r>
-      <w:r>
-        <w:rPr>
-          <w:lang w:val="en-US"/>
-        </w:rPr>
-        <w:t>, and location</w:t>
-      </w:r>
-      <w:r>
-        <w:rPr>
-          <w:lang w:val="en-US"/>
-        </w:rPr>
-        <w:t>s</w:t>
-      </w:r>
-      <w:r>
-        <w:rPr>
-          <w:lang w:val="en-US"/>
-        </w:rPr>
-        <w:t xml:space="preserve"> Google Trends </w:t>
-      </w:r>
-      <w:r>
-        <w:rPr>
-          <w:lang w:val="en-US"/>
-        </w:rPr>
-        <w:t>provides search volumes</w:t>
-      </w:r>
-      <w:r>
-        <w:rPr>
-          <w:lang w:val="en-US"/>
-        </w:rPr>
-        <w:t xml:space="preserve"> that indicate the number of search queries submitted to the Google search engine. The `</w:t>
+        <w:t xml:space="preserve">across or within </w:t>
+      </w:r>
+      <w:r>
+        <w:rPr>
+          <w:lang w:val="en-US"/>
+        </w:rPr>
+        <w:t>locations</w:t>
+      </w:r>
+      <w:r>
+        <w:rPr>
+          <w:lang w:val="en-US"/>
+        </w:rPr>
+        <w:t xml:space="preserve">. </w:t>
+      </w:r>
+      <w:r>
+        <w:rPr>
+          <w:lang w:val="en-US"/>
+        </w:rPr>
+        <w:t>The package allows researchers and analysts to use these</w:t>
+      </w:r>
+      <w:r>
+        <w:rPr>
+          <w:lang w:val="en-US"/>
+        </w:rPr>
+        <w:t xml:space="preserve"> </w:t>
+      </w:r>
+      <w:r>
+        <w:rPr>
+          <w:lang w:val="en-US"/>
+        </w:rPr>
+        <w:t>search scores to investigate global trends based on patterns within these</w:t>
+      </w:r>
+      <w:r>
+        <w:rPr>
+          <w:lang w:val="en-US"/>
+        </w:rPr>
+        <w:t xml:space="preserve"> </w:t>
+      </w:r>
+      <w:r>
+        <w:rPr>
+          <w:lang w:val="en-US"/>
+        </w:rPr>
+        <w:t>scores. This offers insights such as degree of internationalization of</w:t>
+      </w:r>
+      <w:r>
+        <w:rPr>
+          <w:lang w:val="en-US"/>
+        </w:rPr>
+        <w:t xml:space="preserve"> </w:t>
+      </w:r>
+      <w:r>
+        <w:rPr>
+          <w:lang w:val="en-US"/>
+        </w:rPr>
+        <w:t>firms and organizations or dissemination of political, social, or</w:t>
+      </w:r>
+      <w:r>
+        <w:rPr>
+          <w:lang w:val="en-US"/>
+        </w:rPr>
+        <w:t xml:space="preserve"> </w:t>
+      </w:r>
+      <w:r>
+        <w:rPr>
+          <w:lang w:val="en-US"/>
+        </w:rPr>
+        <w:t>technological trends across the globe or within single countries.</w:t>
+      </w:r>
+      <w:r>
+        <w:rPr>
+          <w:lang w:val="en-US"/>
+        </w:rPr>
+        <w:t xml:space="preserve">  </w:t>
+      </w:r>
+    </w:p>
+    <w:p>
+      <w:pPr>
+        <w:rPr>
+          <w:lang w:val="en-US"/>
+        </w:rPr>
+      </w:pPr>
+    </w:p>
+    <w:p>
+      <w:pPr>
+        <w:rPr>
+          <w:lang w:val="en-US"/>
+        </w:rPr>
+      </w:pPr>
+      <w:r>
+        <w:rPr>
+          <w:lang w:val="en-US"/>
+        </w:rPr>
+        <w:t>With the help of the `</w:t>
       </w:r>
       <w:proofErr w:type="spellStart"/>
       <w:r>
@@ -180,157 +302,7 @@
         <w:rPr>
           <w:lang w:val="en-US"/>
         </w:rPr>
-        <w:t xml:space="preserve">` package downloads these </w:t>
-      </w:r>
-      <w:r>
-        <w:rPr>
-          <w:lang w:val="en-US"/>
-        </w:rPr>
-        <w:t>search volumes from</w:t>
-      </w:r>
-      <w:r>
-        <w:rPr>
-          <w:lang w:val="en-US"/>
-        </w:rPr>
-        <w:t xml:space="preserve"> Google Trends and uses them to measure and analyze the distribution of search </w:t>
-      </w:r>
-      <w:r>
-        <w:rPr>
-          <w:lang w:val="en-US"/>
-        </w:rPr>
-        <w:t>scores</w:t>
-      </w:r>
-      <w:r>
-        <w:rPr>
-          <w:lang w:val="en-US"/>
-        </w:rPr>
-        <w:t xml:space="preserve"> </w:t>
-      </w:r>
-      <w:r>
-        <w:rPr>
-          <w:lang w:val="en-US"/>
-        </w:rPr>
-        <w:t xml:space="preserve">across or within </w:t>
-      </w:r>
-      <w:r>
-        <w:rPr>
-          <w:lang w:val="en-US"/>
-        </w:rPr>
-        <w:t>locations</w:t>
-      </w:r>
-      <w:r>
-        <w:rPr>
-          <w:lang w:val="en-US"/>
-        </w:rPr>
-        <w:t xml:space="preserve">. </w:t>
-      </w:r>
-      <w:r>
-        <w:rPr>
-          <w:lang w:val="en-US"/>
-        </w:rPr>
-        <w:t>The package allows researchers and analysts to use these</w:t>
-      </w:r>
-      <w:r>
-        <w:rPr>
-          <w:lang w:val="en-US"/>
-        </w:rPr>
-        <w:t xml:space="preserve"> </w:t>
-      </w:r>
-      <w:r>
-        <w:rPr>
-          <w:lang w:val="en-US"/>
-        </w:rPr>
-        <w:t>search scores to investigate global trends based on patterns within these</w:t>
-      </w:r>
-      <w:r>
-        <w:rPr>
-          <w:lang w:val="en-US"/>
-        </w:rPr>
-        <w:t xml:space="preserve"> </w:t>
-      </w:r>
-      <w:r>
-        <w:rPr>
-          <w:lang w:val="en-US"/>
-        </w:rPr>
-        <w:t>scores. This offers insights such as degree of internationalization of</w:t>
-      </w:r>
-      <w:r>
-        <w:rPr>
-          <w:lang w:val="en-US"/>
-        </w:rPr>
-        <w:t xml:space="preserve"> </w:t>
-      </w:r>
-      <w:r>
-        <w:rPr>
-          <w:lang w:val="en-US"/>
-        </w:rPr>
-        <w:t>firms and organizations or dissemination of political, social, or</w:t>
-      </w:r>
-      <w:r>
-        <w:rPr>
-          <w:lang w:val="en-US"/>
-        </w:rPr>
-        <w:t xml:space="preserve"> </w:t>
-      </w:r>
-      <w:r>
-        <w:rPr>
-          <w:lang w:val="en-US"/>
-        </w:rPr>
-        <w:t>technological trends across the globe or within single countries.</w:t>
-      </w:r>
-      <w:r>
-        <w:rPr>
-          <w:lang w:val="en-US"/>
-        </w:rPr>
-        <w:t xml:space="preserve">  </w:t>
-      </w:r>
-    </w:p>
-    <w:p>
-      <w:pPr>
-        <w:rPr>
-          <w:lang w:val="en-US"/>
-        </w:rPr>
-      </w:pPr>
-    </w:p>
-    <w:p>
-      <w:pPr>
-        <w:rPr>
-          <w:lang w:val="en-US"/>
-        </w:rPr>
-      </w:pPr>
-      <w:r>
-        <w:rPr>
-          <w:lang w:val="en-US"/>
-        </w:rPr>
-        <w:t>With the help of the `</w:t>
-      </w:r>
-      <w:proofErr w:type="spellStart"/>
-      <w:r>
-        <w:rPr>
-          <w:lang w:val="en-US"/>
-        </w:rPr>
-        <w:t>globaltrends</w:t>
-      </w:r>
-      <w:proofErr w:type="spellEnd"/>
-      <w:r>
-        <w:rPr>
-          <w:lang w:val="en-US"/>
-        </w:rPr>
-        <w:t xml:space="preserve">` package, </w:t>
-      </w:r>
-      <w:proofErr w:type="gramStart"/>
-      <w:r>
-        <w:rPr>
-          <w:lang w:val="en-US"/>
-        </w:rPr>
-        <w:t>researches</w:t>
-      </w:r>
-      <w:proofErr w:type="gramEnd"/>
-      <w:r>
-        <w:rPr>
-          <w:lang w:val="en-US"/>
-        </w:rPr>
-        <w:t xml:space="preserve"> and analysts can compute and investigate three measures </w:t>
+        <w:t xml:space="preserve">` package, researches and analysts can compute and investigate three measures </w:t>
       </w:r>
       <w:r>
         <w:rPr>
@@ -851,289 +823,313 @@
         <w:rPr>
           <w:lang w:val="en-US"/>
         </w:rPr>
-        <w:t xml:space="preserve">relies on the global recognition of objects of interest. </w:t>
+        <w:t xml:space="preserve">relies on the global recognition of objects of interest. This complements traditional approaches in international business research that </w:t>
+      </w:r>
+      <w:r>
+        <w:rPr>
+          <w:lang w:val="en-US"/>
+        </w:rPr>
+        <w:t xml:space="preserve">approximate the configuration of </w:t>
+      </w:r>
+      <w:r>
+        <w:rPr>
+          <w:lang w:val="en-US"/>
+        </w:rPr>
+        <w:t>a</w:t>
+      </w:r>
+      <w:r>
+        <w:rPr>
+          <w:lang w:val="en-US"/>
+        </w:rPr>
+        <w:t xml:space="preserve"> </w:t>
+      </w:r>
+      <w:r>
+        <w:rPr>
+          <w:lang w:val="en-US"/>
+        </w:rPr>
+        <w:t>firm’s international operations</w:t>
+      </w:r>
+      <w:r>
+        <w:rPr>
+          <w:lang w:val="en-US"/>
+        </w:rPr>
+        <w:t>.</w:t>
+      </w:r>
+      <w:r>
+        <w:rPr>
+          <w:lang w:val="en-US"/>
+        </w:rPr>
+        <w:t xml:space="preserve"> Our package allows users to download time series of Google search volumes from 2004 onwards. Because Google Trends organizes its data output as single-country keyword batches, the package uses batched downloads. Within these batches, Google Trends normalizes search volumes to values between 0 and 100. We devise a mapping algorithm to transform Google Trends output to a more general data structure. For each country, </w:t>
+      </w:r>
+      <w:r>
+        <w:rPr>
+          <w:lang w:val="en-US"/>
+        </w:rPr>
+        <w:t>`</w:t>
+      </w:r>
+      <w:proofErr w:type="spellStart"/>
+      <w:r>
+        <w:rPr>
+          <w:lang w:val="en-US"/>
+        </w:rPr>
+        <w:t>globaltrends</w:t>
+      </w:r>
+      <w:proofErr w:type="spellEnd"/>
+      <w:r>
+        <w:rPr>
+          <w:lang w:val="en-US"/>
+        </w:rPr>
+        <w:t>`</w:t>
+      </w:r>
+      <w:r>
+        <w:rPr>
+          <w:lang w:val="en-US"/>
+        </w:rPr>
+        <w:t xml:space="preserve"> download</w:t>
+      </w:r>
+      <w:r>
+        <w:rPr>
+          <w:lang w:val="en-US"/>
+        </w:rPr>
+        <w:t>s</w:t>
+      </w:r>
+      <w:r>
+        <w:rPr>
+          <w:lang w:val="en-US"/>
+        </w:rPr>
+        <w:t xml:space="preserve"> a set of </w:t>
+      </w:r>
+      <w:r>
+        <w:rPr>
+          <w:lang w:val="en-US"/>
+        </w:rPr>
+        <w:t>control</w:t>
+      </w:r>
+      <w:r>
+        <w:rPr>
+          <w:lang w:val="en-US"/>
+        </w:rPr>
+        <w:t xml:space="preserve"> </w:t>
+      </w:r>
+      <w:r>
+        <w:rPr>
+          <w:lang w:val="en-US"/>
+        </w:rPr>
+        <w:t xml:space="preserve">keywords that captures “standard” search volumes in the country. </w:t>
+      </w:r>
+      <w:r>
+        <w:rPr>
+          <w:lang w:val="en-US"/>
+        </w:rPr>
+        <w:t xml:space="preserve">Then, the package </w:t>
+      </w:r>
+      <w:r>
+        <w:rPr>
+          <w:lang w:val="en-US"/>
+        </w:rPr>
+        <w:t>download</w:t>
+      </w:r>
+      <w:r>
+        <w:rPr>
+          <w:lang w:val="en-US"/>
+        </w:rPr>
+        <w:t>s</w:t>
+      </w:r>
+      <w:r>
+        <w:rPr>
+          <w:lang w:val="en-US"/>
+        </w:rPr>
+        <w:t xml:space="preserve"> batches of company names, including synonyms and alternative spellings, for each country. </w:t>
+      </w:r>
+      <w:r>
+        <w:rPr>
+          <w:lang w:val="en-US"/>
+        </w:rPr>
+        <w:t>W</w:t>
+      </w:r>
+      <w:r>
+        <w:rPr>
+          <w:lang w:val="en-US"/>
+        </w:rPr>
+        <w:t xml:space="preserve">e follow </w:t>
+      </w:r>
+      <w:proofErr w:type="spellStart"/>
+      <w:r>
+        <w:rPr>
+          <w:lang w:val="en-US"/>
+        </w:rPr>
+        <w:t>Castelnuovo</w:t>
+      </w:r>
+      <w:proofErr w:type="spellEnd"/>
+      <w:r>
+        <w:rPr>
+          <w:lang w:val="en-US"/>
+        </w:rPr>
+        <w:t xml:space="preserve"> and Tran (2017) </w:t>
+      </w:r>
+      <w:r>
+        <w:rPr>
+          <w:lang w:val="en-US"/>
+        </w:rPr>
+        <w:t xml:space="preserve">to </w:t>
+      </w:r>
+      <w:r>
+        <w:rPr>
+          <w:lang w:val="en-US"/>
+        </w:rPr>
+        <w:t xml:space="preserve">implement a </w:t>
+      </w:r>
+      <w:r>
+        <w:rPr>
+          <w:lang w:val="en-US"/>
+        </w:rPr>
+        <w:t>map</w:t>
+      </w:r>
+      <w:r>
+        <w:rPr>
+          <w:lang w:val="en-US"/>
+        </w:rPr>
+        <w:t>ping of</w:t>
+      </w:r>
+      <w:r>
+        <w:rPr>
+          <w:lang w:val="en-US"/>
+        </w:rPr>
+        <w:t xml:space="preserve"> search volumes for firms to search volumes for </w:t>
+      </w:r>
+      <w:r>
+        <w:rPr>
+          <w:lang w:val="en-US"/>
+        </w:rPr>
+        <w:t>control</w:t>
+      </w:r>
+      <w:r>
+        <w:rPr>
+          <w:lang w:val="en-US"/>
+        </w:rPr>
+        <w:t xml:space="preserve"> </w:t>
+      </w:r>
+      <w:r>
+        <w:rPr>
+          <w:lang w:val="en-US"/>
+        </w:rPr>
+        <w:t xml:space="preserve">keywords in each country. </w:t>
+      </w:r>
+      <w:r>
+        <w:rPr>
+          <w:lang w:val="en-US"/>
+        </w:rPr>
+        <w:t>The package</w:t>
+      </w:r>
+      <w:r>
+        <w:rPr>
+          <w:lang w:val="en-US"/>
+        </w:rPr>
+        <w:t xml:space="preserve"> </w:t>
+      </w:r>
+      <w:r>
+        <w:rPr>
+          <w:lang w:val="en-US"/>
+        </w:rPr>
+        <w:t>then use</w:t>
+      </w:r>
+      <w:r>
+        <w:rPr>
+          <w:lang w:val="en-US"/>
+        </w:rPr>
+        <w:t>s</w:t>
+      </w:r>
+      <w:r>
+        <w:rPr>
+          <w:lang w:val="en-US"/>
+        </w:rPr>
+        <w:t xml:space="preserve"> these time series to compute search scores as the ratio between search volumes for</w:t>
+      </w:r>
+      <w:r>
+        <w:rPr>
+          <w:lang w:val="en-US"/>
+        </w:rPr>
+        <w:t xml:space="preserve"> </w:t>
+      </w:r>
+      <w:r>
+        <w:rPr>
+          <w:lang w:val="en-US"/>
+        </w:rPr>
+        <w:t>a</w:t>
+      </w:r>
+      <w:r>
+        <w:rPr>
+          <w:lang w:val="en-US"/>
+        </w:rPr>
+        <w:t xml:space="preserve"> firm in comparison to search volumes for </w:t>
+      </w:r>
+      <w:r>
+        <w:rPr>
+          <w:lang w:val="en-US"/>
+        </w:rPr>
+        <w:t>control</w:t>
+      </w:r>
+      <w:r>
+        <w:rPr>
+          <w:lang w:val="en-US"/>
+        </w:rPr>
+        <w:t xml:space="preserve"> </w:t>
+      </w:r>
+      <w:r>
+        <w:rPr>
+          <w:lang w:val="en-US"/>
+        </w:rPr>
+        <w:t xml:space="preserve">keywords </w:t>
+      </w:r>
+      <w:r>
+        <w:rPr>
+          <w:lang w:val="en-US"/>
+        </w:rPr>
+        <w:t>in each country.</w:t>
+      </w:r>
+      <w:r>
+        <w:rPr>
+          <w:lang w:val="en-US"/>
+        </w:rPr>
+        <w:t xml:space="preserve"> We offer a detailed outline of this approach in the [Appendix</w:t>
+      </w:r>
+      <w:r>
+        <w:rPr>
+          <w:lang w:val="en-US"/>
+        </w:rPr>
+        <w:t xml:space="preserve"> </w:t>
       </w:r>
       <w:proofErr w:type="gramStart"/>
       <w:r>
         <w:rPr>
           <w:lang w:val="en-US"/>
         </w:rPr>
-        <w:t>This complements</w:t>
+        <w:t>B</w:t>
+      </w:r>
+      <w:r>
+        <w:rPr>
+          <w:lang w:val="en-US"/>
+        </w:rPr>
+        <w:t>](</w:t>
       </w:r>
       <w:proofErr w:type="gramEnd"/>
       <w:r>
         <w:rPr>
           <w:lang w:val="en-US"/>
         </w:rPr>
-        <w:t xml:space="preserve"> traditional approaches in international business research that </w:t>
-      </w:r>
-      <w:r>
-        <w:rPr>
-          <w:lang w:val="en-US"/>
-        </w:rPr>
-        <w:t xml:space="preserve">approximate the configuration of </w:t>
-      </w:r>
-      <w:r>
-        <w:rPr>
-          <w:lang w:val="en-US"/>
-        </w:rPr>
-        <w:t>a</w:t>
-      </w:r>
-      <w:r>
-        <w:rPr>
-          <w:lang w:val="en-US"/>
-        </w:rPr>
-        <w:t xml:space="preserve"> </w:t>
-      </w:r>
-      <w:r>
-        <w:rPr>
-          <w:lang w:val="en-US"/>
-        </w:rPr>
-        <w:t>firm’s international operations</w:t>
-      </w:r>
-      <w:r>
-        <w:rPr>
-          <w:lang w:val="en-US"/>
-        </w:rPr>
-        <w:t>.</w:t>
-      </w:r>
-      <w:r>
-        <w:rPr>
-          <w:lang w:val="en-US"/>
-        </w:rPr>
-        <w:t xml:space="preserve"> Our package allows users to download time series of Google search volumes from 2004 onwards. Because Google Trends organizes its data output as single-country keyword batches, the package uses batched downloads. Within these batches, Google Trends normalizes search volumes to values between 0 and 100. We devise a mapping algorithm to transform Google Trends output to a more general data structure. For each country, </w:t>
-      </w:r>
-      <w:r>
-        <w:rPr>
-          <w:lang w:val="en-US"/>
-        </w:rPr>
-        <w:t>`</w:t>
-      </w:r>
-      <w:proofErr w:type="spellStart"/>
-      <w:r>
-        <w:rPr>
-          <w:lang w:val="en-US"/>
-        </w:rPr>
-        <w:t>globaltrends</w:t>
-      </w:r>
-      <w:proofErr w:type="spellEnd"/>
-      <w:r>
-        <w:rPr>
-          <w:lang w:val="en-US"/>
-        </w:rPr>
-        <w:t>`</w:t>
-      </w:r>
-      <w:r>
-        <w:rPr>
-          <w:lang w:val="en-US"/>
-        </w:rPr>
-        <w:t xml:space="preserve"> download</w:t>
-      </w:r>
-      <w:r>
-        <w:rPr>
-          <w:lang w:val="en-US"/>
-        </w:rPr>
-        <w:t>s</w:t>
-      </w:r>
-      <w:r>
-        <w:rPr>
-          <w:lang w:val="en-US"/>
-        </w:rPr>
-        <w:t xml:space="preserve"> a set of </w:t>
-      </w:r>
-      <w:r>
-        <w:rPr>
-          <w:lang w:val="en-US"/>
-        </w:rPr>
-        <w:t>control</w:t>
-      </w:r>
-      <w:r>
-        <w:rPr>
-          <w:lang w:val="en-US"/>
-        </w:rPr>
-        <w:t xml:space="preserve"> </w:t>
-      </w:r>
-      <w:r>
-        <w:rPr>
-          <w:lang w:val="en-US"/>
-        </w:rPr>
-        <w:t xml:space="preserve">keywords that captures “standard” search volumes in the country. </w:t>
-      </w:r>
-      <w:r>
-        <w:rPr>
-          <w:lang w:val="en-US"/>
-        </w:rPr>
-        <w:t xml:space="preserve">Then, the package </w:t>
-      </w:r>
-      <w:r>
-        <w:rPr>
-          <w:lang w:val="en-US"/>
-        </w:rPr>
-        <w:t>download</w:t>
-      </w:r>
-      <w:r>
-        <w:rPr>
-          <w:lang w:val="en-US"/>
-        </w:rPr>
-        <w:t>s</w:t>
-      </w:r>
-      <w:r>
-        <w:rPr>
-          <w:lang w:val="en-US"/>
-        </w:rPr>
-        <w:t xml:space="preserve"> batches of company names, including synonyms and alternative spellings, for each country. </w:t>
-      </w:r>
-      <w:r>
-        <w:rPr>
-          <w:lang w:val="en-US"/>
-        </w:rPr>
-        <w:t>W</w:t>
-      </w:r>
-      <w:r>
-        <w:rPr>
-          <w:lang w:val="en-US"/>
-        </w:rPr>
-        <w:t xml:space="preserve">e follow </w:t>
-      </w:r>
-      <w:proofErr w:type="spellStart"/>
-      <w:r>
-        <w:rPr>
-          <w:lang w:val="en-US"/>
-        </w:rPr>
-        <w:t>Castelnuovo</w:t>
-      </w:r>
-      <w:proofErr w:type="spellEnd"/>
-      <w:r>
-        <w:rPr>
-          <w:lang w:val="en-US"/>
-        </w:rPr>
-        <w:t xml:space="preserve"> and Tran (2017) </w:t>
-      </w:r>
-      <w:r>
-        <w:rPr>
-          <w:lang w:val="en-US"/>
-        </w:rPr>
-        <w:t xml:space="preserve">to </w:t>
-      </w:r>
-      <w:r>
-        <w:rPr>
-          <w:lang w:val="en-US"/>
-        </w:rPr>
-        <w:t xml:space="preserve">implement a </w:t>
-      </w:r>
-      <w:r>
-        <w:rPr>
-          <w:lang w:val="en-US"/>
-        </w:rPr>
-        <w:t>map</w:t>
-      </w:r>
-      <w:r>
-        <w:rPr>
-          <w:lang w:val="en-US"/>
-        </w:rPr>
-        <w:t>ping of</w:t>
-      </w:r>
-      <w:r>
-        <w:rPr>
-          <w:lang w:val="en-US"/>
-        </w:rPr>
-        <w:t xml:space="preserve"> search volumes for firms to search volumes for </w:t>
-      </w:r>
-      <w:r>
-        <w:rPr>
-          <w:lang w:val="en-US"/>
-        </w:rPr>
-        <w:t>control</w:t>
-      </w:r>
-      <w:r>
-        <w:rPr>
-          <w:lang w:val="en-US"/>
-        </w:rPr>
-        <w:t xml:space="preserve"> </w:t>
-      </w:r>
-      <w:r>
-        <w:rPr>
-          <w:lang w:val="en-US"/>
-        </w:rPr>
-        <w:t xml:space="preserve">keywords in each country. </w:t>
-      </w:r>
-      <w:r>
-        <w:rPr>
-          <w:lang w:val="en-US"/>
-        </w:rPr>
-        <w:t>The package</w:t>
-      </w:r>
-      <w:r>
-        <w:rPr>
-          <w:lang w:val="en-US"/>
-        </w:rPr>
-        <w:t xml:space="preserve"> </w:t>
-      </w:r>
-      <w:r>
-        <w:rPr>
-          <w:lang w:val="en-US"/>
-        </w:rPr>
-        <w:t>then use</w:t>
-      </w:r>
-      <w:r>
-        <w:rPr>
-          <w:lang w:val="en-US"/>
-        </w:rPr>
-        <w:t>s</w:t>
-      </w:r>
-      <w:r>
-        <w:rPr>
-          <w:lang w:val="en-US"/>
-        </w:rPr>
-        <w:t xml:space="preserve"> these time series to compute search scores as the ratio between search volumes for</w:t>
-      </w:r>
-      <w:r>
-        <w:rPr>
-          <w:lang w:val="en-US"/>
-        </w:rPr>
-        <w:t xml:space="preserve"> </w:t>
-      </w:r>
-      <w:r>
-        <w:rPr>
-          <w:lang w:val="en-US"/>
-        </w:rPr>
-        <w:t>a</w:t>
-      </w:r>
-      <w:r>
-        <w:rPr>
-          <w:lang w:val="en-US"/>
-        </w:rPr>
-        <w:t xml:space="preserve"> firm in comparison to search volumes for </w:t>
-      </w:r>
-      <w:r>
-        <w:rPr>
-          <w:lang w:val="en-US"/>
-        </w:rPr>
-        <w:t>control</w:t>
-      </w:r>
-      <w:r>
-        <w:rPr>
-          <w:lang w:val="en-US"/>
-        </w:rPr>
-        <w:t xml:space="preserve"> </w:t>
-      </w:r>
-      <w:r>
-        <w:rPr>
-          <w:lang w:val="en-US"/>
-        </w:rPr>
-        <w:t xml:space="preserve">keywords </w:t>
-      </w:r>
-      <w:r>
-        <w:rPr>
-          <w:lang w:val="en-US"/>
-        </w:rPr>
-        <w:t>in each country.</w:t>
-      </w:r>
-      <w:r>
-        <w:rPr>
-          <w:lang w:val="en-US"/>
-        </w:rPr>
-        <w:t xml:space="preserve"> We offer a detailed outline of this approach in the [Appendix](#appendix).</w:t>
+        <w:t>#appendix</w:t>
+      </w:r>
+      <w:r>
+        <w:rPr>
+          <w:lang w:val="en-US"/>
+        </w:rPr>
+        <w:t>-b</w:t>
+      </w:r>
+      <w:r>
+        <w:rPr>
+          <w:lang w:val="en-US"/>
+        </w:rPr>
+        <w:t>).</w:t>
       </w:r>
       <w:r>
         <w:rPr>
@@ -1831,21 +1827,7 @@
         <w:rPr>
           <w:lang w:val="en-US"/>
         </w:rPr>
-        <w:t xml:space="preserve">the </w:t>
-      </w:r>
-      <w:proofErr w:type="gramStart"/>
-      <w:r>
-        <w:rPr>
-          <w:lang w:val="en-US"/>
-        </w:rPr>
-        <w:t>packages</w:t>
-      </w:r>
-      <w:proofErr w:type="gramEnd"/>
-      <w:r>
-        <w:rPr>
-          <w:lang w:val="en-US"/>
-        </w:rPr>
-        <w:t xml:space="preserve"> by default uses </w:t>
+        <w:t xml:space="preserve">the packages by default uses </w:t>
       </w:r>
       <w:r>
         <w:rPr>
@@ -2926,21 +2908,7 @@
         <w:rPr>
           <w:lang w:val="en-US"/>
         </w:rPr>
-        <w:t>, see [below](#</w:t>
-      </w:r>
-      <w:proofErr w:type="gramStart"/>
-      <w:r>
-        <w:rPr>
-          <w:lang w:val="en-US"/>
-        </w:rPr>
-        <w:t>changing-locations</w:t>
-      </w:r>
-      <w:proofErr w:type="gramEnd"/>
-      <w:r>
-        <w:rPr>
-          <w:lang w:val="en-US"/>
-        </w:rPr>
-        <w:t>) for further details</w:t>
+        <w:t>, see [below](#changing-locations) for further details</w:t>
       </w:r>
       <w:r>
         <w:rPr>
@@ -3043,35 +3011,15 @@
         </w:rPr>
         <w:t>), [Issue #255](</w:t>
       </w:r>
-      <w:r>
-        <w:fldChar w:fldCharType="begin"/>
-      </w:r>
-      <w:r>
-        <w:rPr>
-          <w:lang w:val="en-US"/>
-          <w:rPrChange w:id="2" w:author="Harald Puhr" w:date="2021-05-21T08:21:00Z">
-            <w:rPr/>
-          </w:rPrChange>
-        </w:rPr>
-        <w:instrText xml:space="preserve"> HYPERLINK "https://github.com/PMassicotte/gtrendsR/issues/255" </w:instrText>
-      </w:r>
-      <w:r>
-        <w:fldChar w:fldCharType="separate"/>
-      </w:r>
-      <w:r>
-        <w:rPr>
-          <w:rStyle w:val="Hyperlink"/>
-          <w:lang w:val="en-US"/>
-        </w:rPr>
-        <w:t>https://github.com/PMassicotte/gtrendsR/issues/255</w:t>
-      </w:r>
-      <w:r>
-        <w:rPr>
-          <w:rStyle w:val="Hyperlink"/>
-          <w:lang w:val="en-US"/>
-        </w:rPr>
-        <w:fldChar w:fldCharType="end"/>
-      </w:r>
+      <w:hyperlink r:id="rId8" w:history="1">
+        <w:r>
+          <w:rPr>
+            <w:rStyle w:val="Hyperlink"/>
+            <w:lang w:val="en-US"/>
+          </w:rPr>
+          <w:t>https://github.com/PMassicotte/gtrendsR/issues/255</w:t>
+        </w:r>
+      </w:hyperlink>
       <w:r>
         <w:rPr>
           <w:lang w:val="en-US"/>
@@ -3553,21 +3501,7 @@
         <w:rPr>
           <w:lang w:val="en-US"/>
         </w:rPr>
-        <w:t>, see [below](#</w:t>
-      </w:r>
-      <w:proofErr w:type="gramStart"/>
-      <w:r>
-        <w:rPr>
-          <w:lang w:val="en-US"/>
-        </w:rPr>
-        <w:t>changing-locations</w:t>
-      </w:r>
-      <w:proofErr w:type="gramEnd"/>
-      <w:r>
-        <w:rPr>
-          <w:lang w:val="en-US"/>
-        </w:rPr>
-        <w:t>) for further details</w:t>
+        <w:t>, see [below](#changing-locations) for further details</w:t>
       </w:r>
       <w:r>
         <w:rPr>
@@ -4631,7 +4565,45 @@
         <w:rPr>
           <w:lang w:val="en-US"/>
         </w:rPr>
-        <w:t xml:space="preserve">and outlined in the [Appendix](#appendix) </w:t>
+        <w:t>and outlined in the [Appendix</w:t>
+      </w:r>
+      <w:r>
+        <w:rPr>
+          <w:lang w:val="en-US"/>
+        </w:rPr>
+        <w:t xml:space="preserve"> </w:t>
+      </w:r>
+      <w:proofErr w:type="gramStart"/>
+      <w:r>
+        <w:rPr>
+          <w:lang w:val="en-US"/>
+        </w:rPr>
+        <w:t>B</w:t>
+      </w:r>
+      <w:r>
+        <w:rPr>
+          <w:lang w:val="en-US"/>
+        </w:rPr>
+        <w:t>](</w:t>
+      </w:r>
+      <w:proofErr w:type="gramEnd"/>
+      <w:r>
+        <w:rPr>
+          <w:lang w:val="en-US"/>
+        </w:rPr>
+        <w:t>#appendix</w:t>
+      </w:r>
+      <w:r>
+        <w:rPr>
+          <w:lang w:val="en-US"/>
+        </w:rPr>
+        <w:t>-b</w:t>
+      </w:r>
+      <w:r>
+        <w:rPr>
+          <w:lang w:val="en-US"/>
+        </w:rPr>
+        <w:t xml:space="preserve">) </w:t>
       </w:r>
       <w:r>
         <w:rPr>
@@ -4922,7 +4894,7 @@
         </w:rPr>
         <w:t xml:space="preserve">. </w:t>
       </w:r>
-      <w:bookmarkStart w:id="3" w:name="_Hlk54638353"/>
+      <w:bookmarkStart w:id="2" w:name="_Hlk54638353"/>
       <w:r>
         <w:rPr>
           <w:lang w:val="en-US"/>
@@ -4949,47 +4921,47 @@
         </w:rPr>
         <w:t xml:space="preserve">` uses an inverted Gini-coefficient as measure for degree of internationalization. The more uniform the distribution of search scores across all countries, the higher the inverted Gini-coefficient and the greater the degree of internationalization. In addition to the Gini-coefficient, the package uses inverted </w:t>
       </w:r>
-      <w:bookmarkStart w:id="4" w:name="_Hlk51431427"/>
+      <w:bookmarkStart w:id="3" w:name="_Hlk51431427"/>
       <w:r>
         <w:rPr>
           <w:lang w:val="en-US"/>
         </w:rPr>
         <w:t xml:space="preserve">Herfindahl index </w:t>
       </w:r>
+      <w:bookmarkEnd w:id="3"/>
+      <w:r>
+        <w:rPr>
+          <w:lang w:val="en-US"/>
+        </w:rPr>
+        <w:t xml:space="preserve">and </w:t>
+      </w:r>
+      <w:bookmarkStart w:id="4" w:name="_Hlk51431504"/>
+      <w:r>
+        <w:rPr>
+          <w:lang w:val="en-US"/>
+        </w:rPr>
+        <w:t xml:space="preserve">inverted </w:t>
+      </w:r>
+      <w:r>
+        <w:rPr>
+          <w:lang w:val="en-US"/>
+        </w:rPr>
+        <w:t>E</w:t>
+      </w:r>
+      <w:r>
+        <w:rPr>
+          <w:lang w:val="en-US"/>
+        </w:rPr>
+        <w:t>ntropy</w:t>
+      </w:r>
       <w:bookmarkEnd w:id="4"/>
       <w:r>
         <w:rPr>
           <w:lang w:val="en-US"/>
         </w:rPr>
-        <w:t xml:space="preserve">and </w:t>
-      </w:r>
-      <w:bookmarkStart w:id="5" w:name="_Hlk51431504"/>
-      <w:r>
-        <w:rPr>
-          <w:lang w:val="en-US"/>
-        </w:rPr>
-        <w:t xml:space="preserve">inverted </w:t>
-      </w:r>
-      <w:r>
-        <w:rPr>
-          <w:lang w:val="en-US"/>
-        </w:rPr>
-        <w:t>E</w:t>
-      </w:r>
-      <w:r>
-        <w:rPr>
-          <w:lang w:val="en-US"/>
-        </w:rPr>
-        <w:t>ntropy</w:t>
-      </w:r>
-      <w:bookmarkEnd w:id="5"/>
-      <w:r>
-        <w:rPr>
-          <w:lang w:val="en-US"/>
-        </w:rPr>
         <w:t xml:space="preserve"> as measures for internationalization</w:t>
       </w:r>
-      <w:bookmarkEnd w:id="3"/>
+      <w:bookmarkEnd w:id="2"/>
       <w:r>
         <w:rPr>
           <w:lang w:val="en-US"/>
@@ -8696,21 +8668,9 @@
         <w:rPr>
           <w:lang w:val="en-US"/>
         </w:rPr>
-        <w:t xml:space="preserve"> Search topics allow users to partly overcome these issues. [</w:t>
-      </w:r>
-      <w:r>
-        <w:rPr>
-          <w:lang w:val="en-US"/>
-        </w:rPr>
-        <w:t>Google</w:t>
-      </w:r>
-      <w:r>
-        <w:rPr>
-          <w:lang w:val="en-US"/>
-        </w:rPr>
-        <w:t>](</w:t>
-      </w:r>
-      <w:hyperlink r:id="rId8" w:history="1">
+        <w:t xml:space="preserve"> Search topics allow users to partly overcome these issues. [Google](</w:t>
+      </w:r>
+      <w:hyperlink r:id="rId9" w:history="1">
         <w:r>
           <w:rPr>
             <w:rStyle w:val="Hyperlink"/>
@@ -8741,13 +8701,7 @@
         <w:rPr>
           <w:lang w:val="en-US"/>
         </w:rPr>
-        <w:t>”</w:t>
-      </w:r>
-      <w:r>
-        <w:rPr>
-          <w:lang w:val="en-US"/>
-        </w:rPr>
-        <w:t xml:space="preserve"> Thereby, queries that use search topics are language-independent, cover queries for different terms, and differentiate between queries.</w:t>
+        <w:t>” Thereby, queries that use search topics are language-independent, cover queries for different terms, and differentiate between queries.</w:t>
       </w:r>
       <w:r>
         <w:rPr>
@@ -8822,7 +8776,7 @@
         </w:rPr>
         <w:t xml:space="preserve"> </w:t>
       </w:r>
-      <w:hyperlink r:id="rId9" w:history="1">
+      <w:hyperlink r:id="rId10" w:history="1">
         <w:r>
           <w:rPr>
             <w:rStyle w:val="Hyperlink"/>
@@ -9094,16 +9048,8 @@
         <w:rPr>
           <w:lang w:val="en-US"/>
         </w:rPr>
-        <w:t xml:space="preserve">social </w:t>
-      </w:r>
-      <w:proofErr w:type="gramStart"/>
-      <w:r>
-        <w:rPr>
-          <w:lang w:val="en-US"/>
-        </w:rPr>
-        <w:t>trends</w:t>
-      </w:r>
-      <w:proofErr w:type="gramEnd"/>
+        <w:t>social trends</w:t>
+      </w:r>
       <w:r>
         <w:rPr>
           <w:lang w:val="en-US"/>
@@ -9282,6 +9228,97 @@
         <w:rPr>
           <w:lang w:val="en-US"/>
         </w:rPr>
+        <w:t xml:space="preserve">* </w:t>
+      </w:r>
+      <w:proofErr w:type="spellStart"/>
+      <w:r>
+        <w:rPr>
+          <w:lang w:val="en-US"/>
+        </w:rPr>
+        <w:t>Costola</w:t>
+      </w:r>
+      <w:proofErr w:type="spellEnd"/>
+      <w:r>
+        <w:rPr>
+          <w:lang w:val="en-US"/>
+        </w:rPr>
+        <w:t xml:space="preserve">, M., </w:t>
+      </w:r>
+      <w:proofErr w:type="spellStart"/>
+      <w:r>
+        <w:rPr>
+          <w:lang w:val="en-US"/>
+        </w:rPr>
+        <w:t>Iacopini</w:t>
+      </w:r>
+      <w:proofErr w:type="spellEnd"/>
+      <w:r>
+        <w:rPr>
+          <w:lang w:val="en-US"/>
+        </w:rPr>
+        <w:t xml:space="preserve">, M., &amp; </w:t>
+      </w:r>
+      <w:proofErr w:type="spellStart"/>
+      <w:r>
+        <w:rPr>
+          <w:lang w:val="en-US"/>
+        </w:rPr>
+        <w:t>Santagiustina</w:t>
+      </w:r>
+      <w:proofErr w:type="spellEnd"/>
+      <w:r>
+        <w:rPr>
+          <w:lang w:val="en-US"/>
+        </w:rPr>
+        <w:t xml:space="preserve">, C. R. M. A. (2021). Google search volumes and the financial markets during the COVID-19 outbreak. </w:t>
+      </w:r>
+      <w:r>
+        <w:rPr>
+          <w:lang w:val="en-US"/>
+        </w:rPr>
+        <w:t>*</w:t>
+      </w:r>
+      <w:r>
+        <w:rPr>
+          <w:lang w:val="en-US"/>
+        </w:rPr>
+        <w:t>Finance Research Letters</w:t>
+      </w:r>
+      <w:r>
+        <w:rPr>
+          <w:lang w:val="en-US"/>
+        </w:rPr>
+        <w:t>*</w:t>
+      </w:r>
+      <w:r>
+        <w:rPr>
+          <w:lang w:val="en-US"/>
+        </w:rPr>
+        <w:t>, 42</w:t>
+      </w:r>
+      <w:r>
+        <w:rPr>
+          <w:lang w:val="en-US"/>
+        </w:rPr>
+        <w:t xml:space="preserve">: </w:t>
+      </w:r>
+      <w:r>
+        <w:rPr>
+          <w:lang w:val="en-US"/>
+        </w:rPr>
+        <w:t>101884.</w:t>
+      </w:r>
+    </w:p>
+    <w:p>
+      <w:pPr>
+        <w:rPr>
+          <w:lang w:val="en-US"/>
+        </w:rPr>
+      </w:pPr>
+      <w:r>
+        <w:rPr>
+          <w:lang w:val="en-US"/>
+        </w:rPr>
         <w:t xml:space="preserve">* Kupfer, A. &amp; Zorn, J. 2020. </w:t>
       </w:r>
       <w:r>
@@ -9665,9 +9702,238 @@
       <w:pPr>
         <w:pStyle w:val="berschrift1"/>
       </w:pPr>
+      <w:bookmarkStart w:id="5" w:name="_GoBack"/>
       <w:r>
         <w:t>Appendix</w:t>
       </w:r>
+      <w:r>
+        <w:t xml:space="preserve"> </w:t>
+      </w:r>
+      <w:r>
+        <w:t>A</w:t>
+      </w:r>
+    </w:p>
+    <w:p>
+      <w:pPr>
+        <w:rPr>
+          <w:lang w:val="en-US"/>
+        </w:rPr>
+      </w:pPr>
+      <w:r>
+        <w:rPr>
+          <w:lang w:val="en-US"/>
+        </w:rPr>
+        <w:t xml:space="preserve">Google Trends does not query the total population of search queries on Google—an impossible task given the massive volume of data involved. Users specify which keyword $ko$ they want to query for location $l$ within timeframe $T$. We follow </w:t>
+      </w:r>
+      <w:proofErr w:type="spellStart"/>
+      <w:r>
+        <w:rPr>
+          <w:lang w:val="en-US"/>
+        </w:rPr>
+        <w:t>Costola</w:t>
+      </w:r>
+      <w:proofErr w:type="spellEnd"/>
+      <w:r>
+        <w:rPr>
+          <w:lang w:val="en-US"/>
+        </w:rPr>
+        <w:t xml:space="preserve">, </w:t>
+      </w:r>
+      <w:proofErr w:type="spellStart"/>
+      <w:r>
+        <w:rPr>
+          <w:lang w:val="en-US"/>
+        </w:rPr>
+        <w:t>Iacopini</w:t>
+      </w:r>
+      <w:proofErr w:type="spellEnd"/>
+      <w:r>
+        <w:rPr>
+          <w:lang w:val="en-US"/>
+        </w:rPr>
+        <w:t xml:space="preserve">, and </w:t>
+      </w:r>
+      <w:proofErr w:type="spellStart"/>
+      <w:r>
+        <w:rPr>
+          <w:lang w:val="en-US"/>
+        </w:rPr>
+        <w:t>Santagiustina</w:t>
+      </w:r>
+      <w:proofErr w:type="spellEnd"/>
+      <w:r>
+        <w:rPr>
+          <w:lang w:val="en-US"/>
+        </w:rPr>
+        <w:t xml:space="preserve"> (2021) to illustrate the data preparation steps applied by Google below.  </w:t>
+      </w:r>
+    </w:p>
+    <w:p>
+      <w:pPr>
+        <w:rPr>
+          <w:lang w:val="en-US"/>
+        </w:rPr>
+      </w:pPr>
+      <w:r>
+        <w:rPr>
+          <w:lang w:val="en-US"/>
+        </w:rPr>
+        <w:t xml:space="preserve">[XXXXX </w:t>
+      </w:r>
+      <w:r>
+        <w:rPr>
+          <w:lang w:val="en-US"/>
+        </w:rPr>
+        <w:t>plot</w:t>
+      </w:r>
+      <w:r>
+        <w:rPr>
+          <w:lang w:val="en-US"/>
+        </w:rPr>
+        <w:t>_sample05</w:t>
+      </w:r>
+      <w:r>
+        <w:rPr>
+          <w:lang w:val="en-US"/>
+        </w:rPr>
+        <w:t xml:space="preserve"> </w:t>
+      </w:r>
+      <w:r>
+        <w:rPr>
+          <w:lang w:val="en-US"/>
+        </w:rPr>
+        <w:t>XXXXX]</w:t>
+      </w:r>
+    </w:p>
+    <w:p>
+      <w:pPr>
+        <w:rPr>
+          <w:lang w:val="en-US"/>
+        </w:rPr>
+      </w:pPr>
+      <w:r>
+        <w:rPr>
+          <w:lang w:val="en-US"/>
+        </w:rPr>
+        <w:t xml:space="preserve">Google filters the total population of search queries on its platform to those queries that fit with the user-specified </w:t>
+      </w:r>
+      <w:r>
+        <w:rPr>
+          <w:lang w:val="en-US"/>
+        </w:rPr>
+        <w:t>location $l$ and time period $T$. This sample (Panel A) includes all relevant search queries, those that relate to keyword $ko$ (in red) and those do not (in green).</w:t>
+      </w:r>
+      <w:r>
+        <w:rPr>
+          <w:lang w:val="en-US"/>
+        </w:rPr>
+        <w:t xml:space="preserve"> To limit computational requirements, Google takes a random sample of the relevant search queries (Panel B) to compute the Google Trends search </w:t>
+      </w:r>
+      <w:r>
+        <w:rPr>
+          <w:lang w:val="en-US"/>
+        </w:rPr>
+        <w:t xml:space="preserve">volume </w:t>
+      </w:r>
+      <w:r>
+        <w:rPr>
+          <w:lang w:val="en-US"/>
+        </w:rPr>
+        <w:t>$SV_{</w:t>
+      </w:r>
+      <w:proofErr w:type="spellStart"/>
+      <w:proofErr w:type="gramStart"/>
+      <w:r>
+        <w:rPr>
+          <w:lang w:val="en-US"/>
+        </w:rPr>
+        <w:t>ko,l</w:t>
+      </w:r>
+      <w:proofErr w:type="gramEnd"/>
+      <w:r>
+        <w:rPr>
+          <w:lang w:val="en-US"/>
+        </w:rPr>
+        <w:t>,t</w:t>
+      </w:r>
+      <w:proofErr w:type="spellEnd"/>
+      <w:r>
+        <w:rPr>
+          <w:lang w:val="en-US"/>
+        </w:rPr>
+        <w:t>}$</w:t>
+      </w:r>
+      <w:r>
+        <w:rPr>
+          <w:lang w:val="en-US"/>
+        </w:rPr>
+        <w:t xml:space="preserve">. Although a substantially lower number of queries is included in the sub-sample, the </w:t>
+      </w:r>
+      <w:r>
+        <w:rPr>
+          <w:lang w:val="en-US"/>
+        </w:rPr>
+        <w:t>relation between queries that relate to $ko$ and those that do no, remains the same.</w:t>
+      </w:r>
+      <w:r>
+        <w:rPr>
+          <w:lang w:val="en-US"/>
+        </w:rPr>
+        <w:t xml:space="preserve"> Next, Google compares the number of queries that relate to $ko$ for each day $t \in T$ to compute a relative search score (Panel </w:t>
+      </w:r>
+      <w:r>
+        <w:rPr>
+          <w:lang w:val="en-US"/>
+        </w:rPr>
+        <w:lastRenderedPageBreak/>
+        <w:t xml:space="preserve">C). To compute the Google Trends search volume </w:t>
+      </w:r>
+      <w:r>
+        <w:rPr>
+          <w:lang w:val="en-US"/>
+        </w:rPr>
+        <w:t>$SV_{</w:t>
+      </w:r>
+      <w:proofErr w:type="spellStart"/>
+      <w:proofErr w:type="gramStart"/>
+      <w:r>
+        <w:rPr>
+          <w:lang w:val="en-US"/>
+        </w:rPr>
+        <w:t>ko,l</w:t>
+      </w:r>
+      <w:proofErr w:type="gramEnd"/>
+      <w:r>
+        <w:rPr>
+          <w:lang w:val="en-US"/>
+        </w:rPr>
+        <w:t>,t</w:t>
+      </w:r>
+      <w:proofErr w:type="spellEnd"/>
+      <w:r>
+        <w:rPr>
+          <w:lang w:val="en-US"/>
+        </w:rPr>
+        <w:t>}$</w:t>
+      </w:r>
+      <w:r>
+        <w:rPr>
+          <w:lang w:val="en-US"/>
+        </w:rPr>
+        <w:t>, Google normalizes the relative search score to a value between 0 and 100, where 100 is the maximum search score in the analyzed combination of $ko$, $l$, and $T$.</w:t>
+      </w:r>
+    </w:p>
+    <w:bookmarkEnd w:id="5"/>
+    <w:p>
+      <w:pPr>
+        <w:pStyle w:val="berschrift1"/>
+      </w:pPr>
+      <w:r>
+        <w:t>Appendix</w:t>
+      </w:r>
+      <w:r>
+        <w:t xml:space="preserve"> B</w:t>
+      </w:r>
     </w:p>
     <w:p>
       <w:pPr>
@@ -9701,38 +9967,224 @@
         </w:rPr>
         <w:t xml:space="preserve">first </w:t>
       </w:r>
+      <w:r>
+        <w:rPr>
+          <w:lang w:val="en-US"/>
+        </w:rPr>
+        <w:t>have to bring all search volumes to the same level.</w:t>
+      </w:r>
+      <w:r>
+        <w:rPr>
+          <w:lang w:val="en-US"/>
+        </w:rPr>
+        <w:t xml:space="preserve">  </w:t>
+      </w:r>
+    </w:p>
+    <w:p>
+      <w:pPr>
+        <w:rPr>
+          <w:lang w:val="en-US"/>
+        </w:rPr>
+      </w:pPr>
+      <w:r>
+        <w:rPr>
+          <w:lang w:val="en-US"/>
+        </w:rPr>
+        <w:t>For object keyword $ko$, included in object batch $</w:t>
+      </w:r>
+      <w:proofErr w:type="spellStart"/>
+      <w:r>
+        <w:rPr>
+          <w:lang w:val="en-US"/>
+        </w:rPr>
+        <w:t>bo</w:t>
+      </w:r>
+      <w:proofErr w:type="spellEnd"/>
+      <w:r>
+        <w:rPr>
+          <w:lang w:val="en-US"/>
+        </w:rPr>
+        <w:t>$, Google Trends observes $SQ_{</w:t>
+      </w:r>
+      <w:proofErr w:type="spellStart"/>
       <w:proofErr w:type="gramStart"/>
       <w:r>
         <w:rPr>
           <w:lang w:val="en-US"/>
         </w:rPr>
-        <w:t>have to</w:t>
+        <w:t>ko,bo</w:t>
       </w:r>
       <w:proofErr w:type="gramEnd"/>
       <w:r>
         <w:rPr>
           <w:lang w:val="en-US"/>
         </w:rPr>
-        <w:t xml:space="preserve"> bring all search volumes to the same level.</w:t>
-      </w:r>
-      <w:r>
-        <w:rPr>
-          <w:lang w:val="en-US"/>
-        </w:rPr>
-        <w:t xml:space="preserve">  </w:t>
-      </w:r>
-    </w:p>
-    <w:p>
-      <w:pPr>
-        <w:rPr>
-          <w:lang w:val="en-US"/>
-        </w:rPr>
-      </w:pPr>
-      <w:r>
-        <w:rPr>
-          <w:lang w:val="en-US"/>
-        </w:rPr>
-        <w:t>For object keyword $ko$, included in object batch $</w:t>
+        <w:t>,l,t</w:t>
+      </w:r>
+      <w:proofErr w:type="spellEnd"/>
+      <w:r>
+        <w:rPr>
+          <w:lang w:val="en-US"/>
+        </w:rPr>
+        <w:t xml:space="preserve">}$ search queries for location $l$ at time $t$. The number of raw search queries </w:t>
+      </w:r>
+      <w:r>
+        <w:rPr>
+          <w:lang w:val="en-US"/>
+        </w:rPr>
+        <w:t>is</w:t>
+      </w:r>
+      <w:r>
+        <w:rPr>
+          <w:lang w:val="en-US"/>
+        </w:rPr>
+        <w:t xml:space="preserve"> </w:t>
+      </w:r>
+      <w:r>
+        <w:rPr>
+          <w:lang w:val="en-US"/>
+        </w:rPr>
+        <w:t>transformed to search volumes $SV_{</w:t>
+      </w:r>
+      <w:proofErr w:type="spellStart"/>
+      <w:proofErr w:type="gramStart"/>
+      <w:r>
+        <w:rPr>
+          <w:lang w:val="en-US"/>
+        </w:rPr>
+        <w:t>ko,bo</w:t>
+      </w:r>
+      <w:proofErr w:type="gramEnd"/>
+      <w:r>
+        <w:rPr>
+          <w:lang w:val="en-US"/>
+        </w:rPr>
+        <w:t>,l,t</w:t>
+      </w:r>
+      <w:proofErr w:type="spellEnd"/>
+      <w:r>
+        <w:rPr>
+          <w:lang w:val="en-US"/>
+        </w:rPr>
+        <w:t>}$ by division through the total number of search queries for the given location-time pair $</w:t>
+      </w:r>
+      <w:proofErr w:type="spellStart"/>
+      <w:r>
+        <w:rPr>
+          <w:lang w:val="en-US"/>
+        </w:rPr>
+        <w:t>l,t</w:t>
+      </w:r>
+      <w:proofErr w:type="spellEnd"/>
+      <w:r>
+        <w:rPr>
+          <w:lang w:val="en-US"/>
+        </w:rPr>
+        <w:t>$</w:t>
+      </w:r>
+      <w:r>
+        <w:rPr>
+          <w:lang w:val="en-US"/>
+        </w:rPr>
+        <w:t>:</w:t>
+      </w:r>
+    </w:p>
+    <w:p>
+      <w:pPr>
+        <w:rPr>
+          <w:lang w:val="en-US"/>
+        </w:rPr>
+      </w:pPr>
+      <w:r>
+        <w:rPr>
+          <w:lang w:val="en-US"/>
+        </w:rPr>
+        <w:t>$$SV_{</w:t>
+      </w:r>
+      <w:proofErr w:type="spellStart"/>
+      <w:proofErr w:type="gramStart"/>
+      <w:r>
+        <w:rPr>
+          <w:lang w:val="en-US"/>
+        </w:rPr>
+        <w:t>ko,bo</w:t>
+      </w:r>
+      <w:proofErr w:type="gramEnd"/>
+      <w:r>
+        <w:rPr>
+          <w:lang w:val="en-US"/>
+        </w:rPr>
+        <w:t>,l,t</w:t>
+      </w:r>
+      <w:proofErr w:type="spellEnd"/>
+      <w:r>
+        <w:rPr>
+          <w:lang w:val="en-US"/>
+        </w:rPr>
+        <w:t>}=\frac{SQ_{</w:t>
+      </w:r>
+      <w:proofErr w:type="spellStart"/>
+      <w:r>
+        <w:rPr>
+          <w:lang w:val="en-US"/>
+        </w:rPr>
+        <w:t>ko,bo,l,t</w:t>
+      </w:r>
+      <w:proofErr w:type="spellEnd"/>
+      <w:r>
+        <w:rPr>
+          <w:lang w:val="en-US"/>
+        </w:rPr>
+        <w:t>}}{\sum SQ_{</w:t>
+      </w:r>
+      <w:proofErr w:type="spellStart"/>
+      <w:r>
+        <w:rPr>
+          <w:lang w:val="en-US"/>
+        </w:rPr>
+        <w:t>l,t</w:t>
+      </w:r>
+      <w:proofErr w:type="spellEnd"/>
+      <w:r>
+        <w:rPr>
+          <w:lang w:val="en-US"/>
+        </w:rPr>
+        <w:t>}}.$$</w:t>
+      </w:r>
+    </w:p>
+    <w:p>
+      <w:pPr>
+        <w:rPr>
+          <w:lang w:val="en-US"/>
+        </w:rPr>
+      </w:pPr>
+      <w:r>
+        <w:rPr>
+          <w:lang w:val="en-US"/>
+        </w:rPr>
+        <w:t>Next, Google Trends divides search volumes $SV_{</w:t>
+      </w:r>
+      <w:proofErr w:type="spellStart"/>
+      <w:proofErr w:type="gramStart"/>
+      <w:r>
+        <w:rPr>
+          <w:lang w:val="en-US"/>
+        </w:rPr>
+        <w:t>ko,bo</w:t>
+      </w:r>
+      <w:proofErr w:type="gramEnd"/>
+      <w:r>
+        <w:rPr>
+          <w:lang w:val="en-US"/>
+        </w:rPr>
+        <w:t>,l,t</w:t>
+      </w:r>
+      <w:proofErr w:type="spellEnd"/>
+      <w:r>
+        <w:rPr>
+          <w:lang w:val="en-US"/>
+        </w:rPr>
+        <w:t>}$ by the maximum search value within object batch $</w:t>
       </w:r>
       <w:proofErr w:type="spellStart"/>
       <w:r>
@@ -9746,35 +10198,67 @@
         <w:rPr>
           <w:lang w:val="en-US"/>
         </w:rPr>
-        <w:t>$, Google Trends observes $SQ_{</w:t>
-      </w:r>
-      <w:proofErr w:type="spellStart"/>
+        <w:t>$ at location $l$ to normalize search volumes to $\tilde{SV}_{</w:t>
+      </w:r>
+      <w:proofErr w:type="spellStart"/>
+      <w:r>
+        <w:rPr>
+          <w:lang w:val="en-US"/>
+        </w:rPr>
+        <w:t>ko,bo,l,t</w:t>
+      </w:r>
+      <w:proofErr w:type="spellEnd"/>
+      <w:r>
+        <w:rPr>
+          <w:lang w:val="en-US"/>
+        </w:rPr>
+        <w:t>}$:</w:t>
+      </w:r>
+    </w:p>
+    <w:p>
+      <w:pPr>
+        <w:rPr>
+          <w:lang w:val="en-US"/>
+        </w:rPr>
+      </w:pPr>
+      <w:r>
+        <w:rPr>
+          <w:lang w:val="en-US"/>
+        </w:rPr>
+        <w:t>$$\</w:t>
+      </w:r>
       <w:proofErr w:type="gramStart"/>
       <w:r>
         <w:rPr>
           <w:lang w:val="en-US"/>
         </w:rPr>
-        <w:t>ko,bo</w:t>
+        <w:t>tilde{</w:t>
       </w:r>
       <w:proofErr w:type="gramEnd"/>
       <w:r>
         <w:rPr>
           <w:lang w:val="en-US"/>
         </w:rPr>
-        <w:t>,l,t</w:t>
-      </w:r>
-      <w:proofErr w:type="spellEnd"/>
-      <w:r>
-        <w:rPr>
-          <w:lang w:val="en-US"/>
-        </w:rPr>
-        <w:t xml:space="preserve">}$ search queries for location $l$ at time $t$. The number of raw search queries </w:t>
-      </w:r>
-      <w:r>
-        <w:rPr>
-          <w:lang w:val="en-US"/>
-        </w:rPr>
-        <w:t>is</w:t>
+        <w:t>SV}_{ko,bo,l,t}=\frac{SV_{ko,bo,l,t}}{max(SV_{bo,l})*100}.$$</w:t>
+      </w:r>
+    </w:p>
+    <w:p>
+      <w:pPr>
+        <w:rPr>
+          <w:lang w:val="en-US"/>
+        </w:rPr>
+      </w:pPr>
+      <w:r>
+        <w:rPr>
+          <w:lang w:val="en-US"/>
+        </w:rPr>
+        <w:t xml:space="preserve">Since this normalization step is contingent on the maximum search </w:t>
+      </w:r>
+      <w:r>
+        <w:rPr>
+          <w:lang w:val="en-US"/>
+        </w:rPr>
+        <w:t>volume</w:t>
       </w:r>
       <w:r>
         <w:rPr>
@@ -9786,29 +10270,1063 @@
         <w:rPr>
           <w:lang w:val="en-US"/>
         </w:rPr>
-        <w:t>transformed to search volumes $SV_{</w:t>
-      </w:r>
-      <w:proofErr w:type="spellStart"/>
+        <w:t>within object batch $</w:t>
+      </w:r>
+      <w:proofErr w:type="spellStart"/>
+      <w:r>
+        <w:rPr>
+          <w:lang w:val="en-US"/>
+        </w:rPr>
+        <w:t>bo</w:t>
+      </w:r>
+      <w:proofErr w:type="spellEnd"/>
+      <w:r>
+        <w:rPr>
+          <w:lang w:val="en-US"/>
+        </w:rPr>
+        <w:t>$, normalized search volumes $\</w:t>
+      </w:r>
       <w:proofErr w:type="gramStart"/>
       <w:r>
         <w:rPr>
           <w:lang w:val="en-US"/>
         </w:rPr>
-        <w:t>ko,bo</w:t>
+        <w:t>tilde{</w:t>
       </w:r>
       <w:proofErr w:type="gramEnd"/>
       <w:r>
         <w:rPr>
           <w:lang w:val="en-US"/>
         </w:rPr>
-        <w:t>,l,t</w:t>
-      </w:r>
-      <w:proofErr w:type="spellEnd"/>
-      <w:r>
-        <w:rPr>
-          <w:lang w:val="en-US"/>
-        </w:rPr>
-        <w:t>}$ by division through the total number of search queries for the given location-time pair $</w:t>
+        <w:t>SV}$ depend on the other keyword</w:t>
+      </w:r>
+      <w:r>
+        <w:rPr>
+          <w:lang w:val="en-US"/>
+        </w:rPr>
+        <w:t>s</w:t>
+      </w:r>
+      <w:r>
+        <w:rPr>
+          <w:lang w:val="en-US"/>
+        </w:rPr>
+        <w:t xml:space="preserve"> included in the object batch, the choice of location, and time span $T$ ($t \in T$) for which data is obtained. To prepare normalized search volumes $\</w:t>
+      </w:r>
+      <w:proofErr w:type="gramStart"/>
+      <w:r>
+        <w:rPr>
+          <w:lang w:val="en-US"/>
+        </w:rPr>
+        <w:t>tilde{</w:t>
+      </w:r>
+      <w:proofErr w:type="gramEnd"/>
+      <w:r>
+        <w:rPr>
+          <w:lang w:val="en-US"/>
+        </w:rPr>
+        <w:t>SV}$ for further usage, the `</w:t>
+      </w:r>
+      <w:proofErr w:type="spellStart"/>
+      <w:r>
+        <w:rPr>
+          <w:lang w:val="en-US"/>
+        </w:rPr>
+        <w:t>globaltrends</w:t>
+      </w:r>
+      <w:proofErr w:type="spellEnd"/>
+      <w:r>
+        <w:rPr>
+          <w:lang w:val="en-US"/>
+        </w:rPr>
+        <w:t xml:space="preserve">` packages follows </w:t>
+      </w:r>
+      <w:proofErr w:type="spellStart"/>
+      <w:r>
+        <w:rPr>
+          <w:lang w:val="en-US"/>
+        </w:rPr>
+        <w:t>Castelnuovo</w:t>
+      </w:r>
+      <w:proofErr w:type="spellEnd"/>
+      <w:r>
+        <w:rPr>
+          <w:lang w:val="en-US"/>
+        </w:rPr>
+        <w:t xml:space="preserve"> and Tran (2017, pp. A1-A2) to relevel $\tilde{SV}$ through mapping </w:t>
+      </w:r>
+      <w:r>
+        <w:rPr>
+          <w:lang w:val="en-US"/>
+        </w:rPr>
+        <w:t>to</w:t>
+      </w:r>
+      <w:r>
+        <w:rPr>
+          <w:lang w:val="en-US"/>
+        </w:rPr>
+        <w:t xml:space="preserve"> </w:t>
+      </w:r>
+      <w:r>
+        <w:rPr>
+          <w:lang w:val="en-US"/>
+        </w:rPr>
+        <w:t>a benchmark. To this end, we map all $\</w:t>
+      </w:r>
+      <w:proofErr w:type="gramStart"/>
+      <w:r>
+        <w:rPr>
+          <w:lang w:val="en-US"/>
+        </w:rPr>
+        <w:t>tilde{</w:t>
+      </w:r>
+      <w:proofErr w:type="gramEnd"/>
+      <w:r>
+        <w:rPr>
+          <w:lang w:val="en-US"/>
+        </w:rPr>
+        <w:t>SV}$ values in object batch $</w:t>
+      </w:r>
+      <w:proofErr w:type="spellStart"/>
+      <w:r>
+        <w:rPr>
+          <w:lang w:val="en-US"/>
+        </w:rPr>
+        <w:t>bo</w:t>
+      </w:r>
+      <w:proofErr w:type="spellEnd"/>
+      <w:r>
+        <w:rPr>
+          <w:lang w:val="en-US"/>
+        </w:rPr>
+        <w:t>$ to the same level as $\tilde{SV}$ values in control batch $</w:t>
+      </w:r>
+      <w:proofErr w:type="spellStart"/>
+      <w:r>
+        <w:rPr>
+          <w:lang w:val="en-US"/>
+        </w:rPr>
+        <w:t>bc</w:t>
+      </w:r>
+      <w:proofErr w:type="spellEnd"/>
+      <w:r>
+        <w:rPr>
+          <w:lang w:val="en-US"/>
+        </w:rPr>
+        <w:t>$. The function `</w:t>
+      </w:r>
+      <w:proofErr w:type="spellStart"/>
+      <w:r>
+        <w:rPr>
+          <w:lang w:val="en-US"/>
+        </w:rPr>
+        <w:t>download_object</w:t>
+      </w:r>
+      <w:proofErr w:type="spellEnd"/>
+      <w:r>
+        <w:rPr>
+          <w:lang w:val="en-US"/>
+        </w:rPr>
+        <w:t>` automatically adds a control keyword $kc$ to all object batches $</w:t>
+      </w:r>
+      <w:proofErr w:type="spellStart"/>
+      <w:r>
+        <w:rPr>
+          <w:lang w:val="en-US"/>
+        </w:rPr>
+        <w:t>bo</w:t>
+      </w:r>
+      <w:proofErr w:type="spellEnd"/>
+      <w:r>
+        <w:rPr>
+          <w:lang w:val="en-US"/>
+        </w:rPr>
+        <w:t>$. In functions `</w:t>
+      </w:r>
+      <w:proofErr w:type="spellStart"/>
+      <w:r>
+        <w:rPr>
+          <w:lang w:val="en-US"/>
+        </w:rPr>
+        <w:t>compute_score</w:t>
+      </w:r>
+      <w:proofErr w:type="spellEnd"/>
+      <w:r>
+        <w:rPr>
+          <w:lang w:val="en-US"/>
+        </w:rPr>
+        <w:t>` and `</w:t>
+      </w:r>
+      <w:proofErr w:type="spellStart"/>
+      <w:r>
+        <w:rPr>
+          <w:lang w:val="en-US"/>
+        </w:rPr>
+        <w:t>compute_voi</w:t>
+      </w:r>
+      <w:proofErr w:type="spellEnd"/>
+      <w:r>
+        <w:rPr>
+          <w:lang w:val="en-US"/>
+        </w:rPr>
+        <w:t>`, $\</w:t>
+      </w:r>
+      <w:proofErr w:type="gramStart"/>
+      <w:r>
+        <w:rPr>
+          <w:lang w:val="en-US"/>
+        </w:rPr>
+        <w:t>tilde{</w:t>
+      </w:r>
+      <w:proofErr w:type="gramEnd"/>
+      <w:r>
+        <w:rPr>
+          <w:lang w:val="en-US"/>
+        </w:rPr>
+        <w:t>SV}_{</w:t>
+      </w:r>
+      <w:proofErr w:type="spellStart"/>
+      <w:r>
+        <w:rPr>
+          <w:lang w:val="en-US"/>
+        </w:rPr>
+        <w:t>kc,bc,l,t</w:t>
+      </w:r>
+      <w:proofErr w:type="spellEnd"/>
+      <w:r>
+        <w:rPr>
+          <w:lang w:val="en-US"/>
+        </w:rPr>
+        <w:t>}$ of control keyword $kc$ in control batch $</w:t>
+      </w:r>
+      <w:proofErr w:type="spellStart"/>
+      <w:r>
+        <w:rPr>
+          <w:lang w:val="en-US"/>
+        </w:rPr>
+        <w:t>bc</w:t>
+      </w:r>
+      <w:proofErr w:type="spellEnd"/>
+      <w:r>
+        <w:rPr>
+          <w:lang w:val="en-US"/>
+        </w:rPr>
+        <w:t>$ is divided by $\tilde{SV}_{</w:t>
+      </w:r>
+      <w:proofErr w:type="spellStart"/>
+      <w:r>
+        <w:rPr>
+          <w:lang w:val="en-US"/>
+        </w:rPr>
+        <w:t>ko,bc,l,t</w:t>
+      </w:r>
+      <w:proofErr w:type="spellEnd"/>
+      <w:r>
+        <w:rPr>
+          <w:lang w:val="en-US"/>
+        </w:rPr>
+        <w:t>}$ in object batch $</w:t>
+      </w:r>
+      <w:proofErr w:type="spellStart"/>
+      <w:r>
+        <w:rPr>
+          <w:lang w:val="en-US"/>
+        </w:rPr>
+        <w:t>bo</w:t>
+      </w:r>
+      <w:proofErr w:type="spellEnd"/>
+      <w:r>
+        <w:rPr>
+          <w:lang w:val="en-US"/>
+        </w:rPr>
+        <w:t>$. By multiplying the result of this division with normalized search volumes $\</w:t>
+      </w:r>
+      <w:proofErr w:type="gramStart"/>
+      <w:r>
+        <w:rPr>
+          <w:lang w:val="en-US"/>
+        </w:rPr>
+        <w:t>tilde{</w:t>
+      </w:r>
+      <w:proofErr w:type="gramEnd"/>
+      <w:r>
+        <w:rPr>
+          <w:lang w:val="en-US"/>
+        </w:rPr>
+        <w:t>SV}_{</w:t>
+      </w:r>
+      <w:proofErr w:type="spellStart"/>
+      <w:r>
+        <w:rPr>
+          <w:lang w:val="en-US"/>
+        </w:rPr>
+        <w:t>ko,bo,l,t</w:t>
+      </w:r>
+      <w:proofErr w:type="spellEnd"/>
+      <w:r>
+        <w:rPr>
+          <w:lang w:val="en-US"/>
+        </w:rPr>
+        <w:t>}$, we get releveled search volumes $\tilde{SV}_{</w:t>
+      </w:r>
+      <w:proofErr w:type="spellStart"/>
+      <w:r>
+        <w:rPr>
+          <w:lang w:val="en-US"/>
+        </w:rPr>
+        <w:t>ko,bc,l,t</w:t>
+      </w:r>
+      <w:proofErr w:type="spellEnd"/>
+      <w:r>
+        <w:rPr>
+          <w:lang w:val="en-US"/>
+        </w:rPr>
+        <w:t>}$ for object keyword $ko$, at location $l$, at time $t$:</w:t>
+      </w:r>
+    </w:p>
+    <w:p>
+      <w:pPr>
+        <w:rPr>
+          <w:lang w:val="en-US"/>
+        </w:rPr>
+      </w:pPr>
+      <w:r>
+        <w:rPr>
+          <w:lang w:val="en-US"/>
+        </w:rPr>
+        <w:lastRenderedPageBreak/>
+        <w:t>$$\</w:t>
+      </w:r>
+      <w:proofErr w:type="gramStart"/>
+      <w:r>
+        <w:rPr>
+          <w:lang w:val="en-US"/>
+        </w:rPr>
+        <w:t>tilde{</w:t>
+      </w:r>
+      <w:proofErr w:type="gramEnd"/>
+      <w:r>
+        <w:rPr>
+          <w:lang w:val="en-US"/>
+        </w:rPr>
+        <w:t>SV}_{ko,bc,l,t}=\tilde{SV}_{ko,bo,t,l}*\frac{\tilde{SV}_{kc,bc,l,t}}{\tilde{SV}_{kc,bo,l,t}}.$$</w:t>
+      </w:r>
+    </w:p>
+    <w:p>
+      <w:pPr>
+        <w:rPr>
+          <w:lang w:val="en-US"/>
+        </w:rPr>
+      </w:pPr>
+      <w:r>
+        <w:rPr>
+          <w:lang w:val="en-US"/>
+        </w:rPr>
+        <w:t>After the relevelling, search volumes from all object batches use control batch $</w:t>
+      </w:r>
+      <w:proofErr w:type="spellStart"/>
+      <w:r>
+        <w:rPr>
+          <w:lang w:val="en-US"/>
+        </w:rPr>
+        <w:t>bc</w:t>
+      </w:r>
+      <w:proofErr w:type="spellEnd"/>
+      <w:r>
+        <w:rPr>
+          <w:lang w:val="en-US"/>
+        </w:rPr>
+        <w:t xml:space="preserve">$ </w:t>
+      </w:r>
+      <w:r>
+        <w:rPr>
+          <w:lang w:val="en-US"/>
+        </w:rPr>
+        <w:t xml:space="preserve">as basis </w:t>
+      </w:r>
+      <w:r>
+        <w:rPr>
+          <w:lang w:val="en-US"/>
+        </w:rPr>
+        <w:t>for normalization.</w:t>
+      </w:r>
+    </w:p>
+    <w:p>
+      <w:pPr>
+        <w:pStyle w:val="berschrift2"/>
+        <w:rPr>
+          <w:lang w:val="en-US"/>
+        </w:rPr>
+      </w:pPr>
+      <w:r>
+        <w:rPr>
+          <w:lang w:val="en-US"/>
+        </w:rPr>
+        <w:t>Computing search scores</w:t>
+      </w:r>
+    </w:p>
+    <w:p>
+      <w:pPr>
+        <w:rPr>
+          <w:lang w:val="en-US"/>
+        </w:rPr>
+      </w:pPr>
+      <w:r>
+        <w:rPr>
+          <w:lang w:val="en-US"/>
+        </w:rPr>
+        <w:t>The outcome of the relevelling is not a de-normalization but that search volumes are relevelled to control batch $</w:t>
+      </w:r>
+      <w:proofErr w:type="spellStart"/>
+      <w:r>
+        <w:rPr>
+          <w:lang w:val="en-US"/>
+        </w:rPr>
+        <w:t>bc</w:t>
+      </w:r>
+      <w:proofErr w:type="spellEnd"/>
+      <w:r>
+        <w:rPr>
+          <w:lang w:val="en-US"/>
+        </w:rPr>
+        <w:t>$. This means that $\</w:t>
+      </w:r>
+      <w:proofErr w:type="gramStart"/>
+      <w:r>
+        <w:rPr>
+          <w:lang w:val="en-US"/>
+        </w:rPr>
+        <w:t>tilde{</w:t>
+      </w:r>
+      <w:proofErr w:type="gramEnd"/>
+      <w:r>
+        <w:rPr>
+          <w:lang w:val="en-US"/>
+        </w:rPr>
+        <w:t>SV}_{</w:t>
+      </w:r>
+      <w:proofErr w:type="spellStart"/>
+      <w:r>
+        <w:rPr>
+          <w:lang w:val="en-US"/>
+        </w:rPr>
+        <w:t>ko,bc,l,t</w:t>
+      </w:r>
+      <w:proofErr w:type="spellEnd"/>
+      <w:r>
+        <w:rPr>
+          <w:lang w:val="en-US"/>
+        </w:rPr>
+        <w:t>}$ may still be distorted by $max(SV_{</w:t>
+      </w:r>
+      <w:proofErr w:type="spellStart"/>
+      <w:r>
+        <w:rPr>
+          <w:lang w:val="en-US"/>
+        </w:rPr>
+        <w:t>bo,l</w:t>
+      </w:r>
+      <w:proofErr w:type="spellEnd"/>
+      <w:r>
+        <w:rPr>
+          <w:lang w:val="en-US"/>
+        </w:rPr>
+        <w:t>})$. To overcome such distortion, functions `</w:t>
+      </w:r>
+      <w:proofErr w:type="spellStart"/>
+      <w:r>
+        <w:rPr>
+          <w:lang w:val="en-US"/>
+        </w:rPr>
+        <w:t>compute_score</w:t>
+      </w:r>
+      <w:proofErr w:type="spellEnd"/>
+      <w:r>
+        <w:rPr>
+          <w:lang w:val="en-US"/>
+        </w:rPr>
+        <w:t>` and `</w:t>
+      </w:r>
+      <w:proofErr w:type="spellStart"/>
+      <w:r>
+        <w:rPr>
+          <w:lang w:val="en-US"/>
+        </w:rPr>
+        <w:t>compute_voi</w:t>
+      </w:r>
+      <w:proofErr w:type="spellEnd"/>
+      <w:r>
+        <w:rPr>
+          <w:lang w:val="en-US"/>
+        </w:rPr>
+        <w:t>` divide $\</w:t>
+      </w:r>
+      <w:proofErr w:type="gramStart"/>
+      <w:r>
+        <w:rPr>
+          <w:lang w:val="en-US"/>
+        </w:rPr>
+        <w:t>tilde{</w:t>
+      </w:r>
+      <w:proofErr w:type="gramEnd"/>
+      <w:r>
+        <w:rPr>
+          <w:lang w:val="en-US"/>
+        </w:rPr>
+        <w:t>SV}_{</w:t>
+      </w:r>
+      <w:proofErr w:type="spellStart"/>
+      <w:r>
+        <w:rPr>
+          <w:lang w:val="en-US"/>
+        </w:rPr>
+        <w:t>ko,bc,l,t</w:t>
+      </w:r>
+      <w:proofErr w:type="spellEnd"/>
+      <w:r>
+        <w:rPr>
+          <w:lang w:val="en-US"/>
+        </w:rPr>
+        <w:t xml:space="preserve">}$ </w:t>
+      </w:r>
+      <w:r>
+        <w:rPr>
+          <w:lang w:val="en-US"/>
+        </w:rPr>
+        <w:t>by</w:t>
+      </w:r>
+      <w:r>
+        <w:rPr>
+          <w:lang w:val="en-US"/>
+        </w:rPr>
+        <w:t xml:space="preserve"> </w:t>
+      </w:r>
+      <w:r>
+        <w:rPr>
+          <w:lang w:val="en-US"/>
+        </w:rPr>
+        <w:t xml:space="preserve">search volumes for a set of </w:t>
+      </w:r>
+      <w:r>
+        <w:rPr>
+          <w:lang w:val="en-US"/>
+        </w:rPr>
+        <w:t>control keywords</w:t>
+      </w:r>
+      <w:r>
+        <w:rPr>
+          <w:lang w:val="en-US"/>
+        </w:rPr>
+        <w:t xml:space="preserve"> $</w:t>
+      </w:r>
+      <w:r>
+        <w:rPr>
+          <w:lang w:val="en-US"/>
+        </w:rPr>
+        <w:t>KC</w:t>
+      </w:r>
+      <w:r>
+        <w:rPr>
+          <w:lang w:val="en-US"/>
+        </w:rPr>
+        <w:t>$. Since *</w:t>
+      </w:r>
+      <w:proofErr w:type="spellStart"/>
+      <w:r>
+        <w:rPr>
+          <w:lang w:val="en-US"/>
+        </w:rPr>
+        <w:t>gmail</w:t>
+      </w:r>
+      <w:proofErr w:type="spellEnd"/>
+      <w:r>
+        <w:rPr>
+          <w:lang w:val="en-US"/>
+        </w:rPr>
+        <w:t>*, *maps*, *translate*, *</w:t>
+      </w:r>
+      <w:proofErr w:type="spellStart"/>
+      <w:r>
+        <w:rPr>
+          <w:lang w:val="en-US"/>
+        </w:rPr>
+        <w:t>wikipedia</w:t>
+      </w:r>
+      <w:proofErr w:type="spellEnd"/>
+      <w:r>
+        <w:rPr>
+          <w:lang w:val="en-US"/>
+        </w:rPr>
+        <w:t>*, and *</w:t>
+      </w:r>
+      <w:proofErr w:type="spellStart"/>
+      <w:r>
+        <w:rPr>
+          <w:lang w:val="en-US"/>
+        </w:rPr>
+        <w:t>youtube</w:t>
+      </w:r>
+      <w:proofErr w:type="spellEnd"/>
+      <w:r>
+        <w:rPr>
+          <w:lang w:val="en-US"/>
+        </w:rPr>
+        <w:t xml:space="preserve">* allow an approximation of “standard” search volumes on Google, we propose them as control keywords for global trend analysis. These keywords approximate the baseline search traffic on Google. For specific research settings, we suggest adapting </w:t>
+      </w:r>
+      <w:r>
+        <w:rPr>
+          <w:lang w:val="en-US"/>
+        </w:rPr>
+        <w:t xml:space="preserve">control </w:t>
+      </w:r>
+      <w:r>
+        <w:rPr>
+          <w:lang w:val="en-US"/>
+        </w:rPr>
+        <w:t>keywords to the respective setting and testing them on the Google Trends portal beforehand. To compute search score $SC_{</w:t>
+      </w:r>
+      <w:proofErr w:type="spellStart"/>
+      <w:proofErr w:type="gramStart"/>
+      <w:r>
+        <w:rPr>
+          <w:lang w:val="en-US"/>
+        </w:rPr>
+        <w:t>ko,l</w:t>
+      </w:r>
+      <w:proofErr w:type="gramEnd"/>
+      <w:r>
+        <w:rPr>
+          <w:lang w:val="en-US"/>
+        </w:rPr>
+        <w:t>,t</w:t>
+      </w:r>
+      <w:proofErr w:type="spellEnd"/>
+      <w:r>
+        <w:rPr>
+          <w:lang w:val="en-US"/>
+        </w:rPr>
+        <w:t xml:space="preserve">}$, we divide search volumes for object keywords by the sum of search volumes for control keywords $kc \in </w:t>
+      </w:r>
+      <w:r>
+        <w:rPr>
+          <w:lang w:val="en-US"/>
+        </w:rPr>
+        <w:t>KC</w:t>
+      </w:r>
+      <w:r>
+        <w:rPr>
+          <w:lang w:val="en-US"/>
+        </w:rPr>
+        <w:t>$:</w:t>
+      </w:r>
+    </w:p>
+    <w:p>
+      <w:pPr>
+        <w:rPr>
+          <w:lang w:val="en-US"/>
+        </w:rPr>
+      </w:pPr>
+      <w:r>
+        <w:rPr>
+          <w:lang w:val="en-US"/>
+        </w:rPr>
+        <w:t>$$SC_{</w:t>
+      </w:r>
+      <w:proofErr w:type="spellStart"/>
+      <w:proofErr w:type="gramStart"/>
+      <w:r>
+        <w:rPr>
+          <w:lang w:val="en-US"/>
+        </w:rPr>
+        <w:t>ko,l</w:t>
+      </w:r>
+      <w:proofErr w:type="gramEnd"/>
+      <w:r>
+        <w:rPr>
+          <w:lang w:val="en-US"/>
+        </w:rPr>
+        <w:t>,t</w:t>
+      </w:r>
+      <w:proofErr w:type="spellEnd"/>
+      <w:r>
+        <w:rPr>
+          <w:lang w:val="en-US"/>
+        </w:rPr>
+        <w:t>}=\frac{\tilde{SV}_{</w:t>
+      </w:r>
+      <w:proofErr w:type="spellStart"/>
+      <w:r>
+        <w:rPr>
+          <w:lang w:val="en-US"/>
+        </w:rPr>
+        <w:t>ko,bc,l,t</w:t>
+      </w:r>
+      <w:proofErr w:type="spellEnd"/>
+      <w:r>
+        <w:rPr>
+          <w:lang w:val="en-US"/>
+        </w:rPr>
+        <w:t xml:space="preserve">}}{\sum_{kc \in </w:t>
+      </w:r>
+      <w:r>
+        <w:rPr>
+          <w:lang w:val="en-US"/>
+        </w:rPr>
+        <w:t>KC</w:t>
+      </w:r>
+      <w:r>
+        <w:rPr>
+          <w:lang w:val="en-US"/>
+        </w:rPr>
+        <w:t>} \tilde{SV}_{</w:t>
+      </w:r>
+      <w:proofErr w:type="spellStart"/>
+      <w:r>
+        <w:rPr>
+          <w:lang w:val="en-US"/>
+        </w:rPr>
+        <w:t>kc,bc,l,t</w:t>
+      </w:r>
+      <w:proofErr w:type="spellEnd"/>
+      <w:r>
+        <w:rPr>
+          <w:lang w:val="en-US"/>
+        </w:rPr>
+        <w:t>}}.$$</w:t>
+      </w:r>
+    </w:p>
+    <w:p>
+      <w:pPr>
+        <w:rPr>
+          <w:lang w:val="en-US"/>
+        </w:rPr>
+      </w:pPr>
+      <w:r>
+        <w:rPr>
+          <w:lang w:val="en-US"/>
+        </w:rPr>
+        <w:t>Plugging in the formulas for relevelling and normalization from above, we can rewrite the formula for $SC$ as follows:</w:t>
+      </w:r>
+    </w:p>
+    <w:p>
+      <w:pPr>
+        <w:rPr>
+          <w:lang w:val="en-US"/>
+        </w:rPr>
+      </w:pPr>
+      <w:r>
+        <w:rPr>
+          <w:lang w:val="en-US"/>
+        </w:rPr>
+        <w:t>$$SC_{</w:t>
+      </w:r>
+      <w:proofErr w:type="gramStart"/>
+      <w:r>
+        <w:rPr>
+          <w:lang w:val="en-US"/>
+        </w:rPr>
+        <w:t>ko,l</w:t>
+      </w:r>
+      <w:proofErr w:type="gramEnd"/>
+      <w:r>
+        <w:rPr>
+          <w:lang w:val="en-US"/>
+        </w:rPr>
+        <w:t xml:space="preserve">,t}=\frac{\tilde{SV}_{ko,bo,t,l}*\frac{\tilde{SV}_{kc,bc,l,t}}{\tilde{SV}_{kc,bo,l,t}}}{\sum_{kc \in </w:t>
+      </w:r>
+      <w:r>
+        <w:rPr>
+          <w:lang w:val="en-US"/>
+        </w:rPr>
+        <w:t>KC</w:t>
+      </w:r>
+      <w:r>
+        <w:rPr>
+          <w:lang w:val="en-US"/>
+        </w:rPr>
+        <w:t>} \tilde{SV}_{</w:t>
+      </w:r>
+      <w:proofErr w:type="spellStart"/>
+      <w:r>
+        <w:rPr>
+          <w:lang w:val="en-US"/>
+        </w:rPr>
+        <w:t>kc,bc,l,t</w:t>
+      </w:r>
+      <w:proofErr w:type="spellEnd"/>
+      <w:r>
+        <w:rPr>
+          <w:lang w:val="en-US"/>
+        </w:rPr>
+        <w:t>}}$$</w:t>
+      </w:r>
+    </w:p>
+    <w:p>
+      <w:pPr>
+        <w:rPr>
+          <w:lang w:val="en-US"/>
+        </w:rPr>
+      </w:pPr>
+      <w:r>
+        <w:rPr>
+          <w:lang w:val="en-US"/>
+        </w:rPr>
+        <w:t>$$SC_{ko,l,t}=\frac{\frac{SV_{ko,bo,t,l}}{max(SV_{bo,l})*100}*\frac{\frac{SV_{kc,bc,l,t}}{max(SV_{bc,l})*100}}{\frac{SV_{kc,bo,l,t}}{ max(SV_{</w:t>
+      </w:r>
+      <w:proofErr w:type="spellStart"/>
+      <w:r>
+        <w:rPr>
+          <w:lang w:val="en-US"/>
+        </w:rPr>
+        <w:t>bo,l</w:t>
+      </w:r>
+      <w:proofErr w:type="spellEnd"/>
+      <w:r>
+        <w:rPr>
+          <w:lang w:val="en-US"/>
+        </w:rPr>
+        <w:t xml:space="preserve">})*100}}}{\sum_{kc \in </w:t>
+      </w:r>
+      <w:r>
+        <w:rPr>
+          <w:lang w:val="en-US"/>
+        </w:rPr>
+        <w:t>KC</w:t>
+      </w:r>
+      <w:r>
+        <w:rPr>
+          <w:lang w:val="en-US"/>
+        </w:rPr>
+        <w:t>} \frac{SV_{</w:t>
+      </w:r>
+      <w:proofErr w:type="spellStart"/>
+      <w:r>
+        <w:rPr>
+          <w:lang w:val="en-US"/>
+        </w:rPr>
+        <w:t>kc,bc,l,t</w:t>
+      </w:r>
+      <w:proofErr w:type="spellEnd"/>
+      <w:r>
+        <w:rPr>
+          <w:lang w:val="en-US"/>
+        </w:rPr>
+        <w:t>}}{ max(SV_{</w:t>
+      </w:r>
+      <w:proofErr w:type="spellStart"/>
+      <w:r>
+        <w:rPr>
+          <w:lang w:val="en-US"/>
+        </w:rPr>
+        <w:t>bc,l</w:t>
+      </w:r>
+      <w:proofErr w:type="spellEnd"/>
+      <w:r>
+        <w:rPr>
+          <w:lang w:val="en-US"/>
+        </w:rPr>
+        <w:t>})*100}}$$</w:t>
+      </w:r>
+    </w:p>
+    <w:p>
+      <w:pPr>
+        <w:rPr>
+          <w:lang w:val="en-US"/>
+        </w:rPr>
+      </w:pPr>
+      <w:r>
+        <w:rPr>
+          <w:lang w:val="en-US"/>
+        </w:rPr>
+        <w:t>$$SC_{</w:t>
+      </w:r>
+      <w:proofErr w:type="gramStart"/>
+      <w:r>
+        <w:rPr>
+          <w:lang w:val="en-US"/>
+        </w:rPr>
+        <w:t>ko,l</w:t>
+      </w:r>
+      <w:proofErr w:type="gramEnd"/>
+      <w:r>
+        <w:rPr>
+          <w:lang w:val="en-US"/>
+        </w:rPr>
+        <w:t xml:space="preserve">,t}=\frac{SV_{ko,bo,t,l}*\frac{SV_{kc,bc,l,t}}{SV_{kc,bo,l,t}}}{\sum_{kc \in </w:t>
+      </w:r>
+      <w:r>
+        <w:rPr>
+          <w:lang w:val="en-US"/>
+        </w:rPr>
+        <w:t>KC</w:t>
+      </w:r>
+      <w:r>
+        <w:rPr>
+          <w:lang w:val="en-US"/>
+        </w:rPr>
+        <w:t>} SV_{</w:t>
+      </w:r>
+      <w:proofErr w:type="spellStart"/>
+      <w:r>
+        <w:rPr>
+          <w:lang w:val="en-US"/>
+        </w:rPr>
+        <w:t>kc,bc,l,t</w:t>
+      </w:r>
+      <w:proofErr w:type="spellEnd"/>
+      <w:r>
+        <w:rPr>
+          <w:lang w:val="en-US"/>
+        </w:rPr>
+        <w:t>}}$$</w:t>
+      </w:r>
+    </w:p>
+    <w:p>
+      <w:pPr>
+        <w:rPr>
+          <w:lang w:val="en-US"/>
+        </w:rPr>
+      </w:pPr>
+      <w:r>
+        <w:rPr>
+          <w:lang w:val="en-US"/>
+        </w:rPr>
+        <w:t>$$SC_{</w:t>
+      </w:r>
+      <w:proofErr w:type="spellStart"/>
+      <w:proofErr w:type="gramStart"/>
+      <w:r>
+        <w:rPr>
+          <w:lang w:val="en-US"/>
+        </w:rPr>
+        <w:t>ko,l</w:t>
+      </w:r>
+      <w:proofErr w:type="gramEnd"/>
+      <w:r>
+        <w:rPr>
+          <w:lang w:val="en-US"/>
+        </w:rPr>
+        <w:t>,t</w:t>
+      </w:r>
+      <w:proofErr w:type="spellEnd"/>
+      <w:r>
+        <w:rPr>
+          <w:lang w:val="en-US"/>
+        </w:rPr>
+        <w:t>}=\frac{SV_{</w:t>
+      </w:r>
+      <w:proofErr w:type="spellStart"/>
+      <w:r>
+        <w:rPr>
+          <w:lang w:val="en-US"/>
+        </w:rPr>
+        <w:t>ko,bc,l,t</w:t>
+      </w:r>
+      <w:proofErr w:type="spellEnd"/>
+      <w:r>
+        <w:rPr>
+          <w:lang w:val="en-US"/>
+        </w:rPr>
+        <w:t xml:space="preserve">}}{\sum_{kc \in </w:t>
+      </w:r>
+      <w:r>
+        <w:rPr>
+          <w:lang w:val="en-US"/>
+        </w:rPr>
+        <w:t>KC</w:t>
+      </w:r>
+      <w:r>
+        <w:rPr>
+          <w:lang w:val="en-US"/>
+        </w:rPr>
+        <w:t>} SV_{</w:t>
+      </w:r>
+      <w:proofErr w:type="spellStart"/>
+      <w:r>
+        <w:rPr>
+          <w:lang w:val="en-US"/>
+        </w:rPr>
+        <w:t>kc,bc,l,t</w:t>
+      </w:r>
+      <w:proofErr w:type="spellEnd"/>
+      <w:r>
+        <w:rPr>
+          <w:lang w:val="en-US"/>
+        </w:rPr>
+        <w:t>}}.$$</w:t>
+      </w:r>
+    </w:p>
+    <w:p>
+      <w:pPr>
+        <w:rPr>
+          <w:lang w:val="en-US"/>
+        </w:rPr>
+      </w:pPr>
+      <w:r>
+        <w:rPr>
+          <w:lang w:val="en-US"/>
+        </w:rPr>
+        <w:t xml:space="preserve">Using the formula for $SV$ from </w:t>
+      </w:r>
+      <w:r>
+        <w:rPr>
+          <w:lang w:val="en-US"/>
+        </w:rPr>
+        <w:t>above</w:t>
+      </w:r>
+      <w:r>
+        <w:rPr>
+          <w:lang w:val="en-US"/>
+        </w:rPr>
+        <w:t>, we can reformulate $SC$ as:</w:t>
+      </w:r>
+    </w:p>
+    <w:p>
+      <w:pPr>
+        <w:rPr>
+          <w:lang w:val="en-US"/>
+        </w:rPr>
+      </w:pPr>
+      <w:r>
+        <w:rPr>
+          <w:lang w:val="en-US"/>
+        </w:rPr>
+        <w:t>$$SC_{</w:t>
+      </w:r>
+      <w:proofErr w:type="spellStart"/>
+      <w:proofErr w:type="gramStart"/>
+      <w:r>
+        <w:rPr>
+          <w:lang w:val="en-US"/>
+        </w:rPr>
+        <w:t>ko,l</w:t>
+      </w:r>
+      <w:proofErr w:type="gramEnd"/>
+      <w:r>
+        <w:rPr>
+          <w:lang w:val="en-US"/>
+        </w:rPr>
+        <w:t>,t</w:t>
+      </w:r>
+      <w:proofErr w:type="spellEnd"/>
+      <w:r>
+        <w:rPr>
+          <w:lang w:val="en-US"/>
+        </w:rPr>
+        <w:t>}=\frac{\frac{SQ_{</w:t>
+      </w:r>
+      <w:proofErr w:type="spellStart"/>
+      <w:r>
+        <w:rPr>
+          <w:lang w:val="en-US"/>
+        </w:rPr>
+        <w:t>ko,l,t</w:t>
+      </w:r>
+      <w:proofErr w:type="spellEnd"/>
+      <w:r>
+        <w:rPr>
+          <w:lang w:val="en-US"/>
+        </w:rPr>
+        <w:t>}}{\sum SQ_{</w:t>
       </w:r>
       <w:proofErr w:type="spellStart"/>
       <w:r>
@@ -9822,55 +11340,26 @@
         <w:rPr>
           <w:lang w:val="en-US"/>
         </w:rPr>
-        <w:t>$</w:t>
-      </w:r>
-      <w:r>
-        <w:rPr>
-          <w:lang w:val="en-US"/>
-        </w:rPr>
-        <w:t>:</w:t>
-      </w:r>
-    </w:p>
-    <w:p>
-      <w:pPr>
-        <w:rPr>
-          <w:lang w:val="en-US"/>
-        </w:rPr>
-      </w:pPr>
-      <w:r>
-        <w:rPr>
-          <w:lang w:val="en-US"/>
-        </w:rPr>
-        <w:t>$$SV_{</w:t>
-      </w:r>
-      <w:proofErr w:type="spellStart"/>
-      <w:proofErr w:type="gramStart"/>
-      <w:r>
-        <w:rPr>
-          <w:lang w:val="en-US"/>
-        </w:rPr>
-        <w:t>ko,bo</w:t>
-      </w:r>
-      <w:proofErr w:type="gramEnd"/>
-      <w:r>
-        <w:rPr>
-          <w:lang w:val="en-US"/>
-        </w:rPr>
-        <w:t>,l,t</w:t>
-      </w:r>
-      <w:proofErr w:type="spellEnd"/>
-      <w:r>
-        <w:rPr>
-          <w:lang w:val="en-US"/>
-        </w:rPr>
-        <w:t>}=\frac{SQ_{</w:t>
-      </w:r>
-      <w:proofErr w:type="spellStart"/>
-      <w:r>
-        <w:rPr>
-          <w:lang w:val="en-US"/>
-        </w:rPr>
-        <w:t>ko,bo,l,t</w:t>
+        <w:t xml:space="preserve">}}} {\sum_{kc \in </w:t>
+      </w:r>
+      <w:r>
+        <w:rPr>
+          <w:lang w:val="en-US"/>
+        </w:rPr>
+        <w:t>KC</w:t>
+      </w:r>
+      <w:r>
+        <w:rPr>
+          <w:lang w:val="en-US"/>
+        </w:rPr>
+        <w:t>} \frac{SQ_{</w:t>
+      </w:r>
+      <w:proofErr w:type="spellStart"/>
+      <w:r>
+        <w:rPr>
+          <w:lang w:val="en-US"/>
+        </w:rPr>
+        <w:t>kc,l,t</w:t>
       </w:r>
       <w:proofErr w:type="spellEnd"/>
       <w:r>
@@ -9891,1257 +11380,20 @@
         <w:rPr>
           <w:lang w:val="en-US"/>
         </w:rPr>
-        <w:t>}}.$$</w:t>
-      </w:r>
-    </w:p>
-    <w:p>
-      <w:pPr>
-        <w:rPr>
-          <w:lang w:val="en-US"/>
-        </w:rPr>
-      </w:pPr>
-      <w:r>
-        <w:rPr>
-          <w:lang w:val="en-US"/>
-        </w:rPr>
-        <w:t>Next, Google Trends divides search volumes $SV_{</w:t>
-      </w:r>
-      <w:proofErr w:type="spellStart"/>
-      <w:proofErr w:type="gramStart"/>
-      <w:r>
-        <w:rPr>
-          <w:lang w:val="en-US"/>
-        </w:rPr>
-        <w:t>ko,bo</w:t>
-      </w:r>
-      <w:proofErr w:type="gramEnd"/>
-      <w:r>
-        <w:rPr>
-          <w:lang w:val="en-US"/>
-        </w:rPr>
-        <w:t>,l,t</w:t>
-      </w:r>
-      <w:proofErr w:type="spellEnd"/>
-      <w:r>
-        <w:rPr>
-          <w:lang w:val="en-US"/>
-        </w:rPr>
-        <w:t>}$ by the maximum search value within object batch $</w:t>
-      </w:r>
-      <w:proofErr w:type="spellStart"/>
-      <w:r>
-        <w:rPr>
-          <w:lang w:val="en-US"/>
-        </w:rPr>
-        <w:t>bo</w:t>
-      </w:r>
-      <w:proofErr w:type="spellEnd"/>
-      <w:r>
-        <w:rPr>
-          <w:lang w:val="en-US"/>
-        </w:rPr>
-        <w:t>$ at location $l$ to normalize search volumes to $\tilde{SV}_{</w:t>
-      </w:r>
-      <w:proofErr w:type="spellStart"/>
-      <w:r>
-        <w:rPr>
-          <w:lang w:val="en-US"/>
-        </w:rPr>
-        <w:t>ko,bo,l,t</w:t>
-      </w:r>
-      <w:proofErr w:type="spellEnd"/>
-      <w:r>
-        <w:rPr>
-          <w:lang w:val="en-US"/>
-        </w:rPr>
-        <w:t>}$:</w:t>
-      </w:r>
-    </w:p>
-    <w:p>
-      <w:pPr>
-        <w:rPr>
-          <w:lang w:val="en-US"/>
-        </w:rPr>
-      </w:pPr>
-      <w:r>
-        <w:rPr>
-          <w:lang w:val="en-US"/>
-        </w:rPr>
-        <w:t>$$\</w:t>
-      </w:r>
-      <w:proofErr w:type="gramStart"/>
-      <w:r>
-        <w:rPr>
-          <w:lang w:val="en-US"/>
-        </w:rPr>
-        <w:t>tilde{</w:t>
-      </w:r>
-      <w:proofErr w:type="gramEnd"/>
-      <w:r>
-        <w:rPr>
-          <w:lang w:val="en-US"/>
-        </w:rPr>
-        <w:t>SV}_{ko,bo,l,t}=\frac{SV_{ko,bo,l,t}}{max(SV_{bo,l})*100}.$$</w:t>
-      </w:r>
-    </w:p>
-    <w:p>
-      <w:pPr>
-        <w:rPr>
-          <w:lang w:val="en-US"/>
-        </w:rPr>
-      </w:pPr>
-      <w:r>
-        <w:rPr>
-          <w:lang w:val="en-US"/>
-        </w:rPr>
-        <w:t xml:space="preserve">Since this normalization step is contingent on the maximum search </w:t>
-      </w:r>
-      <w:r>
-        <w:rPr>
-          <w:lang w:val="en-US"/>
-        </w:rPr>
-        <w:t>volume</w:t>
-      </w:r>
-      <w:r>
-        <w:rPr>
-          <w:lang w:val="en-US"/>
-        </w:rPr>
-        <w:t xml:space="preserve"> </w:t>
-      </w:r>
-      <w:r>
-        <w:rPr>
-          <w:lang w:val="en-US"/>
-        </w:rPr>
-        <w:t>within object batch $</w:t>
-      </w:r>
-      <w:proofErr w:type="spellStart"/>
-      <w:r>
-        <w:rPr>
-          <w:lang w:val="en-US"/>
-        </w:rPr>
-        <w:t>bo</w:t>
-      </w:r>
-      <w:proofErr w:type="spellEnd"/>
-      <w:r>
-        <w:rPr>
-          <w:lang w:val="en-US"/>
-        </w:rPr>
-        <w:t>$, normalized search volumes $\</w:t>
-      </w:r>
-      <w:proofErr w:type="gramStart"/>
-      <w:r>
-        <w:rPr>
-          <w:lang w:val="en-US"/>
-        </w:rPr>
-        <w:t>tilde{</w:t>
-      </w:r>
-      <w:proofErr w:type="gramEnd"/>
-      <w:r>
-        <w:rPr>
-          <w:lang w:val="en-US"/>
-        </w:rPr>
-        <w:t>SV}$ depend on the other keyword</w:t>
-      </w:r>
-      <w:r>
-        <w:rPr>
-          <w:lang w:val="en-US"/>
-        </w:rPr>
-        <w:t>s</w:t>
-      </w:r>
-      <w:r>
-        <w:rPr>
-          <w:lang w:val="en-US"/>
-        </w:rPr>
-        <w:t xml:space="preserve"> included in the object batch, the choice of location, and time span $T$ ($t </w:t>
-      </w:r>
+        <w:t>}}}.$$</w:t>
+      </w:r>
+    </w:p>
+    <w:p>
+      <w:pPr>
+        <w:rPr>
+          <w:lang w:val="en-US"/>
+        </w:rPr>
+      </w:pPr>
       <w:r>
         <w:rPr>
           <w:lang w:val="en-US"/>
         </w:rPr>
         <w:lastRenderedPageBreak/>
-        <w:t>\in T$) for which data is obtained. To prepare normalized search volumes $\</w:t>
-      </w:r>
-      <w:proofErr w:type="gramStart"/>
-      <w:r>
-        <w:rPr>
-          <w:lang w:val="en-US"/>
-        </w:rPr>
-        <w:t>tilde{</w:t>
-      </w:r>
-      <w:proofErr w:type="gramEnd"/>
-      <w:r>
-        <w:rPr>
-          <w:lang w:val="en-US"/>
-        </w:rPr>
-        <w:t>SV}$ for further usage, the `</w:t>
-      </w:r>
-      <w:proofErr w:type="spellStart"/>
-      <w:r>
-        <w:rPr>
-          <w:lang w:val="en-US"/>
-        </w:rPr>
-        <w:t>globaltrends</w:t>
-      </w:r>
-      <w:proofErr w:type="spellEnd"/>
-      <w:r>
-        <w:rPr>
-          <w:lang w:val="en-US"/>
-        </w:rPr>
-        <w:t xml:space="preserve">` packages follows </w:t>
-      </w:r>
-      <w:proofErr w:type="spellStart"/>
-      <w:r>
-        <w:rPr>
-          <w:lang w:val="en-US"/>
-        </w:rPr>
-        <w:t>Castelnuovo</w:t>
-      </w:r>
-      <w:proofErr w:type="spellEnd"/>
-      <w:r>
-        <w:rPr>
-          <w:lang w:val="en-US"/>
-        </w:rPr>
-        <w:t xml:space="preserve"> and Tran (2017, pp. A1-A2) to relevel $\tilde{SV}$ through mapping </w:t>
-      </w:r>
-      <w:r>
-        <w:rPr>
-          <w:lang w:val="en-US"/>
-        </w:rPr>
-        <w:t>to</w:t>
-      </w:r>
-      <w:r>
-        <w:rPr>
-          <w:lang w:val="en-US"/>
-        </w:rPr>
-        <w:t xml:space="preserve"> </w:t>
-      </w:r>
-      <w:r>
-        <w:rPr>
-          <w:lang w:val="en-US"/>
-        </w:rPr>
-        <w:t>a benchmark. To this end, we map all $\</w:t>
-      </w:r>
-      <w:proofErr w:type="gramStart"/>
-      <w:r>
-        <w:rPr>
-          <w:lang w:val="en-US"/>
-        </w:rPr>
-        <w:t>tilde{</w:t>
-      </w:r>
-      <w:proofErr w:type="gramEnd"/>
-      <w:r>
-        <w:rPr>
-          <w:lang w:val="en-US"/>
-        </w:rPr>
-        <w:t>SV}$ values in object batch $</w:t>
-      </w:r>
-      <w:proofErr w:type="spellStart"/>
-      <w:r>
-        <w:rPr>
-          <w:lang w:val="en-US"/>
-        </w:rPr>
-        <w:t>bo</w:t>
-      </w:r>
-      <w:proofErr w:type="spellEnd"/>
-      <w:r>
-        <w:rPr>
-          <w:lang w:val="en-US"/>
-        </w:rPr>
-        <w:t>$ to the same level as $\tilde{SV}$ values in control batch $</w:t>
-      </w:r>
-      <w:proofErr w:type="spellStart"/>
-      <w:r>
-        <w:rPr>
-          <w:lang w:val="en-US"/>
-        </w:rPr>
-        <w:t>bc</w:t>
-      </w:r>
-      <w:proofErr w:type="spellEnd"/>
-      <w:r>
-        <w:rPr>
-          <w:lang w:val="en-US"/>
-        </w:rPr>
-        <w:t>$. The function `</w:t>
-      </w:r>
-      <w:proofErr w:type="spellStart"/>
-      <w:r>
-        <w:rPr>
-          <w:lang w:val="en-US"/>
-        </w:rPr>
-        <w:t>download_object</w:t>
-      </w:r>
-      <w:proofErr w:type="spellEnd"/>
-      <w:r>
-        <w:rPr>
-          <w:lang w:val="en-US"/>
-        </w:rPr>
-        <w:t>` automatically adds a control keyword $kc$ to all object batches $</w:t>
-      </w:r>
-      <w:proofErr w:type="spellStart"/>
-      <w:r>
-        <w:rPr>
-          <w:lang w:val="en-US"/>
-        </w:rPr>
-        <w:t>bo</w:t>
-      </w:r>
-      <w:proofErr w:type="spellEnd"/>
-      <w:r>
-        <w:rPr>
-          <w:lang w:val="en-US"/>
-        </w:rPr>
-        <w:t>$. In functions `</w:t>
-      </w:r>
-      <w:proofErr w:type="spellStart"/>
-      <w:r>
-        <w:rPr>
-          <w:lang w:val="en-US"/>
-        </w:rPr>
-        <w:t>compute_score</w:t>
-      </w:r>
-      <w:proofErr w:type="spellEnd"/>
-      <w:r>
-        <w:rPr>
-          <w:lang w:val="en-US"/>
-        </w:rPr>
-        <w:t>` and `</w:t>
-      </w:r>
-      <w:proofErr w:type="spellStart"/>
-      <w:r>
-        <w:rPr>
-          <w:lang w:val="en-US"/>
-        </w:rPr>
-        <w:t>compute_voi</w:t>
-      </w:r>
-      <w:proofErr w:type="spellEnd"/>
-      <w:r>
-        <w:rPr>
-          <w:lang w:val="en-US"/>
-        </w:rPr>
-        <w:t>`, $\</w:t>
-      </w:r>
-      <w:proofErr w:type="gramStart"/>
-      <w:r>
-        <w:rPr>
-          <w:lang w:val="en-US"/>
-        </w:rPr>
-        <w:t>tilde{</w:t>
-      </w:r>
-      <w:proofErr w:type="gramEnd"/>
-      <w:r>
-        <w:rPr>
-          <w:lang w:val="en-US"/>
-        </w:rPr>
-        <w:t>SV}_{</w:t>
-      </w:r>
-      <w:proofErr w:type="spellStart"/>
-      <w:r>
-        <w:rPr>
-          <w:lang w:val="en-US"/>
-        </w:rPr>
-        <w:t>kc,bc,l,t</w:t>
-      </w:r>
-      <w:proofErr w:type="spellEnd"/>
-      <w:r>
-        <w:rPr>
-          <w:lang w:val="en-US"/>
-        </w:rPr>
-        <w:t>}$ of control keyword $kc$ in control batch $</w:t>
-      </w:r>
-      <w:proofErr w:type="spellStart"/>
-      <w:r>
-        <w:rPr>
-          <w:lang w:val="en-US"/>
-        </w:rPr>
-        <w:t>bc</w:t>
-      </w:r>
-      <w:proofErr w:type="spellEnd"/>
-      <w:r>
-        <w:rPr>
-          <w:lang w:val="en-US"/>
-        </w:rPr>
-        <w:t>$ is divided by $\tilde{SV}_{</w:t>
-      </w:r>
-      <w:proofErr w:type="spellStart"/>
-      <w:r>
-        <w:rPr>
-          <w:lang w:val="en-US"/>
-        </w:rPr>
-        <w:t>ko,bc,l,t</w:t>
-      </w:r>
-      <w:proofErr w:type="spellEnd"/>
-      <w:r>
-        <w:rPr>
-          <w:lang w:val="en-US"/>
-        </w:rPr>
-        <w:t>}$ in object batch $</w:t>
-      </w:r>
-      <w:proofErr w:type="spellStart"/>
-      <w:r>
-        <w:rPr>
-          <w:lang w:val="en-US"/>
-        </w:rPr>
-        <w:t>bo</w:t>
-      </w:r>
-      <w:proofErr w:type="spellEnd"/>
-      <w:r>
-        <w:rPr>
-          <w:lang w:val="en-US"/>
-        </w:rPr>
-        <w:t>$. By multiplying the result of this division with normalized search volumes $\</w:t>
-      </w:r>
-      <w:proofErr w:type="gramStart"/>
-      <w:r>
-        <w:rPr>
-          <w:lang w:val="en-US"/>
-        </w:rPr>
-        <w:t>tilde{</w:t>
-      </w:r>
-      <w:proofErr w:type="gramEnd"/>
-      <w:r>
-        <w:rPr>
-          <w:lang w:val="en-US"/>
-        </w:rPr>
-        <w:t>SV}_{</w:t>
-      </w:r>
-      <w:proofErr w:type="spellStart"/>
-      <w:r>
-        <w:rPr>
-          <w:lang w:val="en-US"/>
-        </w:rPr>
-        <w:t>ko,bo,l,t</w:t>
-      </w:r>
-      <w:proofErr w:type="spellEnd"/>
-      <w:r>
-        <w:rPr>
-          <w:lang w:val="en-US"/>
-        </w:rPr>
-        <w:t>}$, we get releveled search volumes $\tilde{SV}_{</w:t>
-      </w:r>
-      <w:proofErr w:type="spellStart"/>
-      <w:r>
-        <w:rPr>
-          <w:lang w:val="en-US"/>
-        </w:rPr>
-        <w:t>ko,bc,l,t</w:t>
-      </w:r>
-      <w:proofErr w:type="spellEnd"/>
-      <w:r>
-        <w:rPr>
-          <w:lang w:val="en-US"/>
-        </w:rPr>
-        <w:t>}$ for object keyword $ko$, at location $l$, at time $t$:</w:t>
-      </w:r>
-    </w:p>
-    <w:p>
-      <w:pPr>
-        <w:rPr>
-          <w:lang w:val="en-US"/>
-        </w:rPr>
-      </w:pPr>
-      <w:r>
-        <w:rPr>
-          <w:lang w:val="en-US"/>
-        </w:rPr>
-        <w:t>$$\</w:t>
-      </w:r>
-      <w:proofErr w:type="gramStart"/>
-      <w:r>
-        <w:rPr>
-          <w:lang w:val="en-US"/>
-        </w:rPr>
-        <w:t>tilde{</w:t>
-      </w:r>
-      <w:proofErr w:type="gramEnd"/>
-      <w:r>
-        <w:rPr>
-          <w:lang w:val="en-US"/>
-        </w:rPr>
-        <w:t>SV}_{ko,bc,l,t}=\tilde{SV}_{ko,bo,t,l}*\frac{\tilde{SV}_{kc,bc,l,t}}{\tilde{SV}_{kc,bo,l,t}}.$$</w:t>
-      </w:r>
-    </w:p>
-    <w:p>
-      <w:pPr>
-        <w:rPr>
-          <w:lang w:val="en-US"/>
-        </w:rPr>
-      </w:pPr>
-      <w:r>
-        <w:rPr>
-          <w:lang w:val="en-US"/>
-        </w:rPr>
-        <w:t>After the relevelling, search volumes from all object batches use control batch $</w:t>
-      </w:r>
-      <w:proofErr w:type="spellStart"/>
-      <w:r>
-        <w:rPr>
-          <w:lang w:val="en-US"/>
-        </w:rPr>
-        <w:t>bc</w:t>
-      </w:r>
-      <w:proofErr w:type="spellEnd"/>
-      <w:r>
-        <w:rPr>
-          <w:lang w:val="en-US"/>
-        </w:rPr>
-        <w:t xml:space="preserve">$ </w:t>
-      </w:r>
-      <w:r>
-        <w:rPr>
-          <w:lang w:val="en-US"/>
-        </w:rPr>
-        <w:t xml:space="preserve">as basis </w:t>
-      </w:r>
-      <w:r>
-        <w:rPr>
-          <w:lang w:val="en-US"/>
-        </w:rPr>
-        <w:t>for normalization.</w:t>
-      </w:r>
-    </w:p>
-    <w:p>
-      <w:pPr>
-        <w:pStyle w:val="berschrift2"/>
-        <w:rPr>
-          <w:lang w:val="en-US"/>
-        </w:rPr>
-      </w:pPr>
-      <w:r>
-        <w:rPr>
-          <w:lang w:val="en-US"/>
-        </w:rPr>
-        <w:t>Computing search scores</w:t>
-      </w:r>
-    </w:p>
-    <w:p>
-      <w:pPr>
-        <w:rPr>
-          <w:lang w:val="en-US"/>
-        </w:rPr>
-      </w:pPr>
-      <w:r>
-        <w:rPr>
-          <w:lang w:val="en-US"/>
-        </w:rPr>
-        <w:t>The outcome of the relevelling is not a de-normalization but that search volumes are relevelled to control batch $</w:t>
-      </w:r>
-      <w:proofErr w:type="spellStart"/>
-      <w:r>
-        <w:rPr>
-          <w:lang w:val="en-US"/>
-        </w:rPr>
-        <w:t>bc</w:t>
-      </w:r>
-      <w:proofErr w:type="spellEnd"/>
-      <w:r>
-        <w:rPr>
-          <w:lang w:val="en-US"/>
-        </w:rPr>
-        <w:t>$. This means that $\</w:t>
-      </w:r>
-      <w:proofErr w:type="gramStart"/>
-      <w:r>
-        <w:rPr>
-          <w:lang w:val="en-US"/>
-        </w:rPr>
-        <w:t>tilde{</w:t>
-      </w:r>
-      <w:proofErr w:type="gramEnd"/>
-      <w:r>
-        <w:rPr>
-          <w:lang w:val="en-US"/>
-        </w:rPr>
-        <w:t>SV}_{</w:t>
-      </w:r>
-      <w:proofErr w:type="spellStart"/>
-      <w:r>
-        <w:rPr>
-          <w:lang w:val="en-US"/>
-        </w:rPr>
-        <w:t>ko,bc,l,t</w:t>
-      </w:r>
-      <w:proofErr w:type="spellEnd"/>
-      <w:r>
-        <w:rPr>
-          <w:lang w:val="en-US"/>
-        </w:rPr>
-        <w:t>}$ may still be distorted by $max(SV_{</w:t>
-      </w:r>
-      <w:proofErr w:type="spellStart"/>
-      <w:r>
-        <w:rPr>
-          <w:lang w:val="en-US"/>
-        </w:rPr>
-        <w:t>bo,l</w:t>
-      </w:r>
-      <w:proofErr w:type="spellEnd"/>
-      <w:r>
-        <w:rPr>
-          <w:lang w:val="en-US"/>
-        </w:rPr>
-        <w:t>})$. To overcome such distortion, functions `</w:t>
-      </w:r>
-      <w:proofErr w:type="spellStart"/>
-      <w:r>
-        <w:rPr>
-          <w:lang w:val="en-US"/>
-        </w:rPr>
-        <w:t>compute_score</w:t>
-      </w:r>
-      <w:proofErr w:type="spellEnd"/>
-      <w:r>
-        <w:rPr>
-          <w:lang w:val="en-US"/>
-        </w:rPr>
-        <w:t>` and `</w:t>
-      </w:r>
-      <w:proofErr w:type="spellStart"/>
-      <w:r>
-        <w:rPr>
-          <w:lang w:val="en-US"/>
-        </w:rPr>
-        <w:t>compute_voi</w:t>
-      </w:r>
-      <w:proofErr w:type="spellEnd"/>
-      <w:r>
-        <w:rPr>
-          <w:lang w:val="en-US"/>
-        </w:rPr>
-        <w:t>` divide $\</w:t>
-      </w:r>
-      <w:proofErr w:type="gramStart"/>
-      <w:r>
-        <w:rPr>
-          <w:lang w:val="en-US"/>
-        </w:rPr>
-        <w:t>tilde{</w:t>
-      </w:r>
-      <w:proofErr w:type="gramEnd"/>
-      <w:r>
-        <w:rPr>
-          <w:lang w:val="en-US"/>
-        </w:rPr>
-        <w:t>SV}_{</w:t>
-      </w:r>
-      <w:proofErr w:type="spellStart"/>
-      <w:r>
-        <w:rPr>
-          <w:lang w:val="en-US"/>
-        </w:rPr>
-        <w:t>ko,bc,l,t</w:t>
-      </w:r>
-      <w:proofErr w:type="spellEnd"/>
-      <w:r>
-        <w:rPr>
-          <w:lang w:val="en-US"/>
-        </w:rPr>
-        <w:t xml:space="preserve">}$ </w:t>
-      </w:r>
-      <w:r>
-        <w:rPr>
-          <w:lang w:val="en-US"/>
-        </w:rPr>
-        <w:t>by</w:t>
-      </w:r>
-      <w:r>
-        <w:rPr>
-          <w:lang w:val="en-US"/>
-        </w:rPr>
-        <w:t xml:space="preserve"> </w:t>
-      </w:r>
-      <w:r>
-        <w:rPr>
-          <w:lang w:val="en-US"/>
-        </w:rPr>
-        <w:t xml:space="preserve">search volumes for a set of </w:t>
-      </w:r>
-      <w:r>
-        <w:rPr>
-          <w:lang w:val="en-US"/>
-        </w:rPr>
-        <w:t>control keywords</w:t>
-      </w:r>
-      <w:r>
-        <w:rPr>
-          <w:lang w:val="en-US"/>
-        </w:rPr>
-        <w:t xml:space="preserve"> $</w:t>
-      </w:r>
-      <w:r>
-        <w:rPr>
-          <w:lang w:val="en-US"/>
-        </w:rPr>
-        <w:t>KC</w:t>
-      </w:r>
-      <w:r>
-        <w:rPr>
-          <w:lang w:val="en-US"/>
-        </w:rPr>
-        <w:t>$. Since *</w:t>
-      </w:r>
-      <w:proofErr w:type="spellStart"/>
-      <w:r>
-        <w:rPr>
-          <w:lang w:val="en-US"/>
-        </w:rPr>
-        <w:t>gmail</w:t>
-      </w:r>
-      <w:proofErr w:type="spellEnd"/>
-      <w:r>
-        <w:rPr>
-          <w:lang w:val="en-US"/>
-        </w:rPr>
-        <w:t>*, *maps*, *translate*, *</w:t>
-      </w:r>
-      <w:proofErr w:type="spellStart"/>
-      <w:r>
-        <w:rPr>
-          <w:lang w:val="en-US"/>
-        </w:rPr>
-        <w:t>wikipedia</w:t>
-      </w:r>
-      <w:proofErr w:type="spellEnd"/>
-      <w:r>
-        <w:rPr>
-          <w:lang w:val="en-US"/>
-        </w:rPr>
-        <w:t>*, and *</w:t>
-      </w:r>
-      <w:proofErr w:type="spellStart"/>
-      <w:r>
-        <w:rPr>
-          <w:lang w:val="en-US"/>
-        </w:rPr>
-        <w:t>youtube</w:t>
-      </w:r>
-      <w:proofErr w:type="spellEnd"/>
-      <w:r>
-        <w:rPr>
-          <w:lang w:val="en-US"/>
-        </w:rPr>
-        <w:t xml:space="preserve">* allow an approximation of “standard” search volumes on Google, we propose them as control keywords for global trend analysis. These keywords approximate the baseline search traffic on Google. For specific research settings, we suggest adapting </w:t>
-      </w:r>
-      <w:r>
-        <w:rPr>
-          <w:lang w:val="en-US"/>
-        </w:rPr>
-        <w:t xml:space="preserve">control </w:t>
-      </w:r>
-      <w:r>
-        <w:rPr>
-          <w:lang w:val="en-US"/>
-        </w:rPr>
-        <w:t>keywords to the respective setting and testing them on the Google Trends portal beforehand. To compute search score $SC_{</w:t>
-      </w:r>
-      <w:proofErr w:type="spellStart"/>
-      <w:proofErr w:type="gramStart"/>
-      <w:r>
-        <w:rPr>
-          <w:lang w:val="en-US"/>
-        </w:rPr>
-        <w:t>ko,l</w:t>
-      </w:r>
-      <w:proofErr w:type="gramEnd"/>
-      <w:r>
-        <w:rPr>
-          <w:lang w:val="en-US"/>
-        </w:rPr>
-        <w:t>,t</w:t>
-      </w:r>
-      <w:proofErr w:type="spellEnd"/>
-      <w:r>
-        <w:rPr>
-          <w:lang w:val="en-US"/>
-        </w:rPr>
-        <w:t xml:space="preserve">}$, we divide search volumes for object keywords by the sum of search volumes for control keywords $kc \in </w:t>
-      </w:r>
-      <w:r>
-        <w:rPr>
-          <w:lang w:val="en-US"/>
-        </w:rPr>
-        <w:t>KC</w:t>
-      </w:r>
-      <w:r>
-        <w:rPr>
-          <w:lang w:val="en-US"/>
-        </w:rPr>
-        <w:t>$:</w:t>
-      </w:r>
-    </w:p>
-    <w:p>
-      <w:pPr>
-        <w:rPr>
-          <w:lang w:val="en-US"/>
-        </w:rPr>
-      </w:pPr>
-      <w:r>
-        <w:rPr>
-          <w:lang w:val="en-US"/>
-        </w:rPr>
-        <w:t>$$SC_{</w:t>
-      </w:r>
-      <w:proofErr w:type="spellStart"/>
-      <w:proofErr w:type="gramStart"/>
-      <w:r>
-        <w:rPr>
-          <w:lang w:val="en-US"/>
-        </w:rPr>
-        <w:t>ko,l</w:t>
-      </w:r>
-      <w:proofErr w:type="gramEnd"/>
-      <w:r>
-        <w:rPr>
-          <w:lang w:val="en-US"/>
-        </w:rPr>
-        <w:t>,t</w:t>
-      </w:r>
-      <w:proofErr w:type="spellEnd"/>
-      <w:r>
-        <w:rPr>
-          <w:lang w:val="en-US"/>
-        </w:rPr>
-        <w:t>}=\frac{\tilde{SV}_{</w:t>
-      </w:r>
-      <w:proofErr w:type="spellStart"/>
-      <w:r>
-        <w:rPr>
-          <w:lang w:val="en-US"/>
-        </w:rPr>
-        <w:t>ko,bc,l,t</w:t>
-      </w:r>
-      <w:proofErr w:type="spellEnd"/>
-      <w:r>
-        <w:rPr>
-          <w:lang w:val="en-US"/>
-        </w:rPr>
-        <w:t xml:space="preserve">}}{\sum_{kc \in </w:t>
-      </w:r>
-      <w:r>
-        <w:rPr>
-          <w:lang w:val="en-US"/>
-        </w:rPr>
-        <w:t>KC</w:t>
-      </w:r>
-      <w:r>
-        <w:rPr>
-          <w:lang w:val="en-US"/>
-        </w:rPr>
-        <w:t>} \tilde{SV}_{</w:t>
-      </w:r>
-      <w:proofErr w:type="spellStart"/>
-      <w:r>
-        <w:rPr>
-          <w:lang w:val="en-US"/>
-        </w:rPr>
-        <w:t>kc,bc,l,t</w:t>
-      </w:r>
-      <w:proofErr w:type="spellEnd"/>
-      <w:r>
-        <w:rPr>
-          <w:lang w:val="en-US"/>
-        </w:rPr>
-        <w:t>}}.$$</w:t>
-      </w:r>
-    </w:p>
-    <w:p>
-      <w:pPr>
-        <w:rPr>
-          <w:lang w:val="en-US"/>
-        </w:rPr>
-      </w:pPr>
-      <w:r>
-        <w:rPr>
-          <w:lang w:val="en-US"/>
-        </w:rPr>
-        <w:t>Plugging in the formulas for relevelling and normalization from above, we can rewrite the formula for $SC$ as follows:</w:t>
-      </w:r>
-    </w:p>
-    <w:p>
-      <w:pPr>
-        <w:rPr>
-          <w:lang w:val="en-US"/>
-        </w:rPr>
-      </w:pPr>
-      <w:r>
-        <w:rPr>
-          <w:lang w:val="en-US"/>
-        </w:rPr>
-        <w:lastRenderedPageBreak/>
-        <w:t>$$SC_{</w:t>
-      </w:r>
-      <w:proofErr w:type="gramStart"/>
-      <w:r>
-        <w:rPr>
-          <w:lang w:val="en-US"/>
-        </w:rPr>
-        <w:t>ko,l</w:t>
-      </w:r>
-      <w:proofErr w:type="gramEnd"/>
-      <w:r>
-        <w:rPr>
-          <w:lang w:val="en-US"/>
-        </w:rPr>
-        <w:t xml:space="preserve">,t}=\frac{\tilde{SV}_{ko,bo,t,l}*\frac{\tilde{SV}_{kc,bc,l,t}}{\tilde{SV}_{kc,bo,l,t}}}{\sum_{kc \in </w:t>
-      </w:r>
-      <w:r>
-        <w:rPr>
-          <w:lang w:val="en-US"/>
-        </w:rPr>
-        <w:t>KC</w:t>
-      </w:r>
-      <w:r>
-        <w:rPr>
-          <w:lang w:val="en-US"/>
-        </w:rPr>
-        <w:t>} \tilde{SV}_{</w:t>
-      </w:r>
-      <w:proofErr w:type="spellStart"/>
-      <w:r>
-        <w:rPr>
-          <w:lang w:val="en-US"/>
-        </w:rPr>
-        <w:t>kc,bc,l,t</w:t>
-      </w:r>
-      <w:proofErr w:type="spellEnd"/>
-      <w:r>
-        <w:rPr>
-          <w:lang w:val="en-US"/>
-        </w:rPr>
-        <w:t>}}$$</w:t>
-      </w:r>
-    </w:p>
-    <w:p>
-      <w:pPr>
-        <w:rPr>
-          <w:lang w:val="en-US"/>
-        </w:rPr>
-      </w:pPr>
-      <w:r>
-        <w:rPr>
-          <w:lang w:val="en-US"/>
-        </w:rPr>
-        <w:t>$$SC_{ko,l,t}=\frac{\frac{SV_{ko,bo,t,l}}{max(SV_{bo,l})*100}*\frac{\frac{SV_{kc,bc,l,t}}{max(SV_{bc,l})*100}}{\frac{SV_{kc,bo,l,t}}{ max(SV_{</w:t>
-      </w:r>
-      <w:proofErr w:type="spellStart"/>
-      <w:r>
-        <w:rPr>
-          <w:lang w:val="en-US"/>
-        </w:rPr>
-        <w:t>bo,l</w:t>
-      </w:r>
-      <w:proofErr w:type="spellEnd"/>
-      <w:r>
-        <w:rPr>
-          <w:lang w:val="en-US"/>
-        </w:rPr>
-        <w:t xml:space="preserve">})*100}}}{\sum_{kc \in </w:t>
-      </w:r>
-      <w:r>
-        <w:rPr>
-          <w:lang w:val="en-US"/>
-        </w:rPr>
-        <w:t>KC</w:t>
-      </w:r>
-      <w:r>
-        <w:rPr>
-          <w:lang w:val="en-US"/>
-        </w:rPr>
-        <w:t>} \frac{SV_{</w:t>
-      </w:r>
-      <w:proofErr w:type="spellStart"/>
-      <w:r>
-        <w:rPr>
-          <w:lang w:val="en-US"/>
-        </w:rPr>
-        <w:t>kc,bc,l,t</w:t>
-      </w:r>
-      <w:proofErr w:type="spellEnd"/>
-      <w:r>
-        <w:rPr>
-          <w:lang w:val="en-US"/>
-        </w:rPr>
-        <w:t>}}{ max(SV_{</w:t>
-      </w:r>
-      <w:proofErr w:type="spellStart"/>
-      <w:r>
-        <w:rPr>
-          <w:lang w:val="en-US"/>
-        </w:rPr>
-        <w:t>bc,l</w:t>
-      </w:r>
-      <w:proofErr w:type="spellEnd"/>
-      <w:r>
-        <w:rPr>
-          <w:lang w:val="en-US"/>
-        </w:rPr>
-        <w:t>})*100}}$$</w:t>
-      </w:r>
-    </w:p>
-    <w:p>
-      <w:pPr>
-        <w:rPr>
-          <w:lang w:val="en-US"/>
-        </w:rPr>
-      </w:pPr>
-      <w:r>
-        <w:rPr>
-          <w:lang w:val="en-US"/>
-        </w:rPr>
-        <w:t>$$SC_{</w:t>
-      </w:r>
-      <w:proofErr w:type="gramStart"/>
-      <w:r>
-        <w:rPr>
-          <w:lang w:val="en-US"/>
-        </w:rPr>
-        <w:t>ko,l</w:t>
-      </w:r>
-      <w:proofErr w:type="gramEnd"/>
-      <w:r>
-        <w:rPr>
-          <w:lang w:val="en-US"/>
-        </w:rPr>
-        <w:t xml:space="preserve">,t}=\frac{SV_{ko,bo,t,l}*\frac{SV_{kc,bc,l,t}}{SV_{kc,bo,l,t}}}{\sum_{kc \in </w:t>
-      </w:r>
-      <w:r>
-        <w:rPr>
-          <w:lang w:val="en-US"/>
-        </w:rPr>
-        <w:t>KC</w:t>
-      </w:r>
-      <w:r>
-        <w:rPr>
-          <w:lang w:val="en-US"/>
-        </w:rPr>
-        <w:t>} SV_{</w:t>
-      </w:r>
-      <w:proofErr w:type="spellStart"/>
-      <w:r>
-        <w:rPr>
-          <w:lang w:val="en-US"/>
-        </w:rPr>
-        <w:t>kc,bc,l,t</w:t>
-      </w:r>
-      <w:proofErr w:type="spellEnd"/>
-      <w:r>
-        <w:rPr>
-          <w:lang w:val="en-US"/>
-        </w:rPr>
-        <w:t>}}$$</w:t>
-      </w:r>
-    </w:p>
-    <w:p>
-      <w:pPr>
-        <w:rPr>
-          <w:lang w:val="en-US"/>
-        </w:rPr>
-      </w:pPr>
-      <w:r>
-        <w:rPr>
-          <w:lang w:val="en-US"/>
-        </w:rPr>
-        <w:t>$$SC_{</w:t>
-      </w:r>
-      <w:proofErr w:type="spellStart"/>
-      <w:proofErr w:type="gramStart"/>
-      <w:r>
-        <w:rPr>
-          <w:lang w:val="en-US"/>
-        </w:rPr>
-        <w:t>ko,l</w:t>
-      </w:r>
-      <w:proofErr w:type="gramEnd"/>
-      <w:r>
-        <w:rPr>
-          <w:lang w:val="en-US"/>
-        </w:rPr>
-        <w:t>,t</w:t>
-      </w:r>
-      <w:proofErr w:type="spellEnd"/>
-      <w:r>
-        <w:rPr>
-          <w:lang w:val="en-US"/>
-        </w:rPr>
-        <w:t>}=\frac{SV_{</w:t>
-      </w:r>
-      <w:proofErr w:type="spellStart"/>
-      <w:r>
-        <w:rPr>
-          <w:lang w:val="en-US"/>
-        </w:rPr>
-        <w:t>ko,bc,l,t</w:t>
-      </w:r>
-      <w:proofErr w:type="spellEnd"/>
-      <w:r>
-        <w:rPr>
-          <w:lang w:val="en-US"/>
-        </w:rPr>
-        <w:t xml:space="preserve">}}{\sum_{kc \in </w:t>
-      </w:r>
-      <w:r>
-        <w:rPr>
-          <w:lang w:val="en-US"/>
-        </w:rPr>
-        <w:t>KC</w:t>
-      </w:r>
-      <w:r>
-        <w:rPr>
-          <w:lang w:val="en-US"/>
-        </w:rPr>
-        <w:t>} SV_{</w:t>
-      </w:r>
-      <w:proofErr w:type="spellStart"/>
-      <w:r>
-        <w:rPr>
-          <w:lang w:val="en-US"/>
-        </w:rPr>
-        <w:t>kc,bc,l,t</w:t>
-      </w:r>
-      <w:proofErr w:type="spellEnd"/>
-      <w:r>
-        <w:rPr>
-          <w:lang w:val="en-US"/>
-        </w:rPr>
-        <w:t>}}.$$</w:t>
-      </w:r>
-    </w:p>
-    <w:p>
-      <w:pPr>
-        <w:rPr>
-          <w:lang w:val="en-US"/>
-        </w:rPr>
-      </w:pPr>
-      <w:r>
-        <w:rPr>
-          <w:lang w:val="en-US"/>
-        </w:rPr>
-        <w:t xml:space="preserve">Using the formula for $SV$ from </w:t>
-      </w:r>
-      <w:r>
-        <w:rPr>
-          <w:lang w:val="en-US"/>
-        </w:rPr>
-        <w:t>above</w:t>
-      </w:r>
-      <w:r>
-        <w:rPr>
-          <w:lang w:val="en-US"/>
-        </w:rPr>
-        <w:t>, we can reformulate $SC$ as:</w:t>
-      </w:r>
-    </w:p>
-    <w:p>
-      <w:pPr>
-        <w:rPr>
-          <w:lang w:val="en-US"/>
-        </w:rPr>
-      </w:pPr>
-      <w:r>
-        <w:rPr>
-          <w:lang w:val="en-US"/>
-        </w:rPr>
-        <w:t>$$SC_{</w:t>
-      </w:r>
-      <w:proofErr w:type="spellStart"/>
-      <w:proofErr w:type="gramStart"/>
-      <w:r>
-        <w:rPr>
-          <w:lang w:val="en-US"/>
-        </w:rPr>
-        <w:t>ko,l</w:t>
-      </w:r>
-      <w:proofErr w:type="gramEnd"/>
-      <w:r>
-        <w:rPr>
-          <w:lang w:val="en-US"/>
-        </w:rPr>
-        <w:t>,t</w:t>
-      </w:r>
-      <w:proofErr w:type="spellEnd"/>
-      <w:r>
-        <w:rPr>
-          <w:lang w:val="en-US"/>
-        </w:rPr>
-        <w:t>}=\frac{\frac{SQ_{</w:t>
-      </w:r>
-      <w:proofErr w:type="spellStart"/>
-      <w:r>
-        <w:rPr>
-          <w:lang w:val="en-US"/>
-        </w:rPr>
-        <w:t>ko,l,t</w:t>
-      </w:r>
-      <w:proofErr w:type="spellEnd"/>
-      <w:r>
-        <w:rPr>
-          <w:lang w:val="en-US"/>
-        </w:rPr>
-        <w:t>}}{\sum SQ_{</w:t>
-      </w:r>
-      <w:proofErr w:type="spellStart"/>
-      <w:r>
-        <w:rPr>
-          <w:lang w:val="en-US"/>
-        </w:rPr>
-        <w:t>l,t</w:t>
-      </w:r>
-      <w:proofErr w:type="spellEnd"/>
-      <w:r>
-        <w:rPr>
-          <w:lang w:val="en-US"/>
-        </w:rPr>
-        <w:t xml:space="preserve">}}} {\sum_{kc \in </w:t>
-      </w:r>
-      <w:r>
-        <w:rPr>
-          <w:lang w:val="en-US"/>
-        </w:rPr>
-        <w:t>KC</w:t>
-      </w:r>
-      <w:r>
-        <w:rPr>
-          <w:lang w:val="en-US"/>
-        </w:rPr>
-        <w:t>} \frac{SQ_{</w:t>
-      </w:r>
-      <w:proofErr w:type="spellStart"/>
-      <w:r>
-        <w:rPr>
-          <w:lang w:val="en-US"/>
-        </w:rPr>
-        <w:t>kc,l,t</w:t>
-      </w:r>
-      <w:proofErr w:type="spellEnd"/>
-      <w:r>
-        <w:rPr>
-          <w:lang w:val="en-US"/>
-        </w:rPr>
-        <w:t>}}{\sum SQ_{</w:t>
-      </w:r>
-      <w:proofErr w:type="spellStart"/>
-      <w:r>
-        <w:rPr>
-          <w:lang w:val="en-US"/>
-        </w:rPr>
-        <w:t>l,t</w:t>
-      </w:r>
-      <w:proofErr w:type="spellEnd"/>
-      <w:r>
-        <w:rPr>
-          <w:lang w:val="en-US"/>
-        </w:rPr>
-        <w:t>}}}.$$</w:t>
-      </w:r>
-    </w:p>
-    <w:p>
-      <w:pPr>
-        <w:rPr>
-          <w:lang w:val="en-US"/>
-        </w:rPr>
-      </w:pPr>
-      <w:r>
-        <w:rPr>
-          <w:lang w:val="en-US"/>
-        </w:rPr>
         <w:t>$$SC_{</w:t>
       </w:r>
       <w:proofErr w:type="spellStart"/>
@@ -11338,7 +11590,7 @@
 </file>
 
 <file path=word/endnotes.xml><?xml version="1.0" encoding="utf-8"?>
-<w:endnotes xmlns:wpc="http://schemas.microsoft.com/office/word/2010/wordprocessingCanvas" xmlns:cx="http://schemas.microsoft.com/office/drawing/2014/chartex" xmlns:cx1="http://schemas.microsoft.com/office/drawing/2015/9/8/chartex" xmlns:cx2="http://schemas.microsoft.com/office/drawing/2015/10/21/chartex" xmlns:cx3="http://schemas.microsoft.com/office/drawing/2016/5/9/chartex" xmlns:cx4="http://schemas.microsoft.com/office/drawing/2016/5/10/chartex" xmlns:cx5="http://schemas.microsoft.com/office/drawing/2016/5/11/chartex" xmlns:cx6="http://schemas.microsoft.com/office/drawing/2016/5/12/chartex" xmlns:cx7="http://schemas.microsoft.com/office/drawing/2016/5/13/chartex" xmlns:cx8="http://schemas.microsoft.com/office/drawing/2016/5/14/chartex" xmlns:mc="http://schemas.openxmlformats.org/markup-compatibility/2006" xmlns:aink="http://schemas.microsoft.com/office/drawing/2016/ink" xmlns:am3d="http://schemas.microsoft.com/office/drawing/2017/model3d" xmlns:o="urn:schemas-microsoft-com:office:office" xmlns:oel="http://schemas.microsoft.com/office/2019/extlst" xmlns:r="http://schemas.openxmlformats.org/officeDocument/2006/relationships" xmlns:m="http://schemas.openxmlformats.org/officeDocument/2006/math" xmlns:v="urn:schemas-microsoft-com:vml" xmlns:wp14="http://schemas.microsoft.com/office/word/2010/wordprocessingDrawing" xmlns:wp="http://schemas.openxmlformats.org/drawingml/2006/wordprocessingDrawing" xmlns:w10="urn:schemas-microsoft-com:office:word" xmlns:w="http://schemas.openxmlformats.org/wordprocessingml/2006/main" xmlns:w14="http://schemas.microsoft.com/office/word/2010/wordml" xmlns:w15="http://schemas.microsoft.com/office/word/2012/wordml" xmlns:w16cex="http://schemas.microsoft.com/office/word/2018/wordml/cex" xmlns:w16cid="http://schemas.microsoft.com/office/word/2016/wordml/cid" xmlns:w16="http://schemas.microsoft.com/office/word/2018/wordml" xmlns:w16sdtdh="http://schemas.microsoft.com/office/word/2020/wordml/sdtdatahash" xmlns:w16se="http://schemas.microsoft.com/office/word/2015/wordml/symex" xmlns:wpg="http://schemas.microsoft.com/office/word/2010/wordprocessingGroup" xmlns:wpi="http://schemas.microsoft.com/office/word/2010/wordprocessingInk" xmlns:wne="http://schemas.microsoft.com/office/word/2006/wordml" xmlns:wps="http://schemas.microsoft.com/office/word/2010/wordprocessingShape" mc:Ignorable="w14 w15 w16se w16cid w16 w16cex w16sdtdh wp14">
+<w:endnotes xmlns:wpc="http://schemas.microsoft.com/office/word/2010/wordprocessingCanvas" xmlns:cx="http://schemas.microsoft.com/office/drawing/2014/chartex" xmlns:cx1="http://schemas.microsoft.com/office/drawing/2015/9/8/chartex" xmlns:cx2="http://schemas.microsoft.com/office/drawing/2015/10/21/chartex" xmlns:cx3="http://schemas.microsoft.com/office/drawing/2016/5/9/chartex" xmlns:cx4="http://schemas.microsoft.com/office/drawing/2016/5/10/chartex" xmlns:cx5="http://schemas.microsoft.com/office/drawing/2016/5/11/chartex" xmlns:cx6="http://schemas.microsoft.com/office/drawing/2016/5/12/chartex" xmlns:cx7="http://schemas.microsoft.com/office/drawing/2016/5/13/chartex" xmlns:cx8="http://schemas.microsoft.com/office/drawing/2016/5/14/chartex" xmlns:mc="http://schemas.openxmlformats.org/markup-compatibility/2006" xmlns:aink="http://schemas.microsoft.com/office/drawing/2016/ink" xmlns:am3d="http://schemas.microsoft.com/office/drawing/2017/model3d" xmlns:o="urn:schemas-microsoft-com:office:office" xmlns:r="http://schemas.openxmlformats.org/officeDocument/2006/relationships" xmlns:m="http://schemas.openxmlformats.org/officeDocument/2006/math" xmlns:v="urn:schemas-microsoft-com:vml" xmlns:wp14="http://schemas.microsoft.com/office/word/2010/wordprocessingDrawing" xmlns:wp="http://schemas.openxmlformats.org/drawingml/2006/wordprocessingDrawing" xmlns:w10="urn:schemas-microsoft-com:office:word" xmlns:w="http://schemas.openxmlformats.org/wordprocessingml/2006/main" xmlns:w14="http://schemas.microsoft.com/office/word/2010/wordml" xmlns:w15="http://schemas.microsoft.com/office/word/2012/wordml" xmlns:w16cid="http://schemas.microsoft.com/office/word/2016/wordml/cid" xmlns:w16se="http://schemas.microsoft.com/office/word/2015/wordml/symex" xmlns:wpg="http://schemas.microsoft.com/office/word/2010/wordprocessingGroup" xmlns:wpi="http://schemas.microsoft.com/office/word/2010/wordprocessingInk" xmlns:wne="http://schemas.microsoft.com/office/word/2006/wordml" xmlns:wps="http://schemas.microsoft.com/office/word/2010/wordprocessingShape" mc:Ignorable="w14 w15 w16se w16cid wp14">
   <w:endnote w:type="separator" w:id="-1">
     <w:p>
       <w:pPr>
@@ -11363,7 +11615,7 @@
 </file>
 
 <file path=word/footnotes.xml><?xml version="1.0" encoding="utf-8"?>
-<w:footnotes xmlns:wpc="http://schemas.microsoft.com/office/word/2010/wordprocessingCanvas" xmlns:cx="http://schemas.microsoft.com/office/drawing/2014/chartex" xmlns:cx1="http://schemas.microsoft.com/office/drawing/2015/9/8/chartex" xmlns:cx2="http://schemas.microsoft.com/office/drawing/2015/10/21/chartex" xmlns:cx3="http://schemas.microsoft.com/office/drawing/2016/5/9/chartex" xmlns:cx4="http://schemas.microsoft.com/office/drawing/2016/5/10/chartex" xmlns:cx5="http://schemas.microsoft.com/office/drawing/2016/5/11/chartex" xmlns:cx6="http://schemas.microsoft.com/office/drawing/2016/5/12/chartex" xmlns:cx7="http://schemas.microsoft.com/office/drawing/2016/5/13/chartex" xmlns:cx8="http://schemas.microsoft.com/office/drawing/2016/5/14/chartex" xmlns:mc="http://schemas.openxmlformats.org/markup-compatibility/2006" xmlns:aink="http://schemas.microsoft.com/office/drawing/2016/ink" xmlns:am3d="http://schemas.microsoft.com/office/drawing/2017/model3d" xmlns:o="urn:schemas-microsoft-com:office:office" xmlns:oel="http://schemas.microsoft.com/office/2019/extlst" xmlns:r="http://schemas.openxmlformats.org/officeDocument/2006/relationships" xmlns:m="http://schemas.openxmlformats.org/officeDocument/2006/math" xmlns:v="urn:schemas-microsoft-com:vml" xmlns:wp14="http://schemas.microsoft.com/office/word/2010/wordprocessingDrawing" xmlns:wp="http://schemas.openxmlformats.org/drawingml/2006/wordprocessingDrawing" xmlns:w10="urn:schemas-microsoft-com:office:word" xmlns:w="http://schemas.openxmlformats.org/wordprocessingml/2006/main" xmlns:w14="http://schemas.microsoft.com/office/word/2010/wordml" xmlns:w15="http://schemas.microsoft.com/office/word/2012/wordml" xmlns:w16cex="http://schemas.microsoft.com/office/word/2018/wordml/cex" xmlns:w16cid="http://schemas.microsoft.com/office/word/2016/wordml/cid" xmlns:w16="http://schemas.microsoft.com/office/word/2018/wordml" xmlns:w16sdtdh="http://schemas.microsoft.com/office/word/2020/wordml/sdtdatahash" xmlns:w16se="http://schemas.microsoft.com/office/word/2015/wordml/symex" xmlns:wpg="http://schemas.microsoft.com/office/word/2010/wordprocessingGroup" xmlns:wpi="http://schemas.microsoft.com/office/word/2010/wordprocessingInk" xmlns:wne="http://schemas.microsoft.com/office/word/2006/wordml" xmlns:wps="http://schemas.microsoft.com/office/word/2010/wordprocessingShape" mc:Ignorable="w14 w15 w16se w16cid w16 w16cex w16sdtdh wp14">
+<w:footnotes xmlns:wpc="http://schemas.microsoft.com/office/word/2010/wordprocessingCanvas" xmlns:cx="http://schemas.microsoft.com/office/drawing/2014/chartex" xmlns:cx1="http://schemas.microsoft.com/office/drawing/2015/9/8/chartex" xmlns:cx2="http://schemas.microsoft.com/office/drawing/2015/10/21/chartex" xmlns:cx3="http://schemas.microsoft.com/office/drawing/2016/5/9/chartex" xmlns:cx4="http://schemas.microsoft.com/office/drawing/2016/5/10/chartex" xmlns:cx5="http://schemas.microsoft.com/office/drawing/2016/5/11/chartex" xmlns:cx6="http://schemas.microsoft.com/office/drawing/2016/5/12/chartex" xmlns:cx7="http://schemas.microsoft.com/office/drawing/2016/5/13/chartex" xmlns:cx8="http://schemas.microsoft.com/office/drawing/2016/5/14/chartex" xmlns:mc="http://schemas.openxmlformats.org/markup-compatibility/2006" xmlns:aink="http://schemas.microsoft.com/office/drawing/2016/ink" xmlns:am3d="http://schemas.microsoft.com/office/drawing/2017/model3d" xmlns:o="urn:schemas-microsoft-com:office:office" xmlns:r="http://schemas.openxmlformats.org/officeDocument/2006/relationships" xmlns:m="http://schemas.openxmlformats.org/officeDocument/2006/math" xmlns:v="urn:schemas-microsoft-com:vml" xmlns:wp14="http://schemas.microsoft.com/office/word/2010/wordprocessingDrawing" xmlns:wp="http://schemas.openxmlformats.org/drawingml/2006/wordprocessingDrawing" xmlns:w10="urn:schemas-microsoft-com:office:word" xmlns:w="http://schemas.openxmlformats.org/wordprocessingml/2006/main" xmlns:w14="http://schemas.microsoft.com/office/word/2010/wordml" xmlns:w15="http://schemas.microsoft.com/office/word/2012/wordml" xmlns:w16cid="http://schemas.microsoft.com/office/word/2016/wordml/cid" xmlns:w16se="http://schemas.microsoft.com/office/word/2015/wordml/symex" xmlns:wpg="http://schemas.microsoft.com/office/word/2010/wordprocessingGroup" xmlns:wpi="http://schemas.microsoft.com/office/word/2010/wordprocessingInk" xmlns:wne="http://schemas.microsoft.com/office/word/2006/wordml" xmlns:wps="http://schemas.microsoft.com/office/word/2010/wordprocessingShape" mc:Ignorable="w14 w15 w16se w16cid wp14">
   <w:footnote w:type="separator" w:id="-1">
     <w:p>
       <w:pPr>
@@ -11388,7 +11640,7 @@
 </file>
 
 <file path=word/numbering.xml><?xml version="1.0" encoding="utf-8"?>
-<w:numbering xmlns:wpc="http://schemas.microsoft.com/office/word/2010/wordprocessingCanvas" xmlns:cx="http://schemas.microsoft.com/office/drawing/2014/chartex" xmlns:cx1="http://schemas.microsoft.com/office/drawing/2015/9/8/chartex" xmlns:cx2="http://schemas.microsoft.com/office/drawing/2015/10/21/chartex" xmlns:cx3="http://schemas.microsoft.com/office/drawing/2016/5/9/chartex" xmlns:cx4="http://schemas.microsoft.com/office/drawing/2016/5/10/chartex" xmlns:cx5="http://schemas.microsoft.com/office/drawing/2016/5/11/chartex" xmlns:cx6="http://schemas.microsoft.com/office/drawing/2016/5/12/chartex" xmlns:cx7="http://schemas.microsoft.com/office/drawing/2016/5/13/chartex" xmlns:cx8="http://schemas.microsoft.com/office/drawing/2016/5/14/chartex" xmlns:mc="http://schemas.openxmlformats.org/markup-compatibility/2006" xmlns:aink="http://schemas.microsoft.com/office/drawing/2016/ink" xmlns:am3d="http://schemas.microsoft.com/office/drawing/2017/model3d" xmlns:o="urn:schemas-microsoft-com:office:office" xmlns:oel="http://schemas.microsoft.com/office/2019/extlst" xmlns:r="http://schemas.openxmlformats.org/officeDocument/2006/relationships" xmlns:m="http://schemas.openxmlformats.org/officeDocument/2006/math" xmlns:v="urn:schemas-microsoft-com:vml" xmlns:wp14="http://schemas.microsoft.com/office/word/2010/wordprocessingDrawing" xmlns:wp="http://schemas.openxmlformats.org/drawingml/2006/wordprocessingDrawing" xmlns:w10="urn:schemas-microsoft-com:office:word" xmlns:w="http://schemas.openxmlformats.org/wordprocessingml/2006/main" xmlns:w14="http://schemas.microsoft.com/office/word/2010/wordml" xmlns:w15="http://schemas.microsoft.com/office/word/2012/wordml" xmlns:w16cex="http://schemas.microsoft.com/office/word/2018/wordml/cex" xmlns:w16cid="http://schemas.microsoft.com/office/word/2016/wordml/cid" xmlns:w16="http://schemas.microsoft.com/office/word/2018/wordml" xmlns:w16sdtdh="http://schemas.microsoft.com/office/word/2020/wordml/sdtdatahash" xmlns:w16se="http://schemas.microsoft.com/office/word/2015/wordml/symex" xmlns:wpg="http://schemas.microsoft.com/office/word/2010/wordprocessingGroup" xmlns:wpi="http://schemas.microsoft.com/office/word/2010/wordprocessingInk" xmlns:wne="http://schemas.microsoft.com/office/word/2006/wordml" xmlns:wps="http://schemas.microsoft.com/office/word/2010/wordprocessingShape" mc:Ignorable="w14 w15 w16se w16cid w16 w16cex w16sdtdh wp14">
+<w:numbering xmlns:wpc="http://schemas.microsoft.com/office/word/2010/wordprocessingCanvas" xmlns:cx="http://schemas.microsoft.com/office/drawing/2014/chartex" xmlns:cx1="http://schemas.microsoft.com/office/drawing/2015/9/8/chartex" xmlns:cx2="http://schemas.microsoft.com/office/drawing/2015/10/21/chartex" xmlns:cx3="http://schemas.microsoft.com/office/drawing/2016/5/9/chartex" xmlns:cx4="http://schemas.microsoft.com/office/drawing/2016/5/10/chartex" xmlns:cx5="http://schemas.microsoft.com/office/drawing/2016/5/11/chartex" xmlns:cx6="http://schemas.microsoft.com/office/drawing/2016/5/12/chartex" xmlns:cx7="http://schemas.microsoft.com/office/drawing/2016/5/13/chartex" xmlns:cx8="http://schemas.microsoft.com/office/drawing/2016/5/14/chartex" xmlns:mc="http://schemas.openxmlformats.org/markup-compatibility/2006" xmlns:aink="http://schemas.microsoft.com/office/drawing/2016/ink" xmlns:am3d="http://schemas.microsoft.com/office/drawing/2017/model3d" xmlns:o="urn:schemas-microsoft-com:office:office" xmlns:r="http://schemas.openxmlformats.org/officeDocument/2006/relationships" xmlns:m="http://schemas.openxmlformats.org/officeDocument/2006/math" xmlns:v="urn:schemas-microsoft-com:vml" xmlns:wp14="http://schemas.microsoft.com/office/word/2010/wordprocessingDrawing" xmlns:wp="http://schemas.openxmlformats.org/drawingml/2006/wordprocessingDrawing" xmlns:w10="urn:schemas-microsoft-com:office:word" xmlns:w="http://schemas.openxmlformats.org/wordprocessingml/2006/main" xmlns:w14="http://schemas.microsoft.com/office/word/2010/wordml" xmlns:w15="http://schemas.microsoft.com/office/word/2012/wordml" xmlns:w16cid="http://schemas.microsoft.com/office/word/2016/wordml/cid" xmlns:w16se="http://schemas.microsoft.com/office/word/2015/wordml/symex" xmlns:wpg="http://schemas.microsoft.com/office/word/2010/wordprocessingGroup" xmlns:wpi="http://schemas.microsoft.com/office/word/2010/wordprocessingInk" xmlns:wne="http://schemas.microsoft.com/office/word/2006/wordml" xmlns:wps="http://schemas.microsoft.com/office/word/2010/wordprocessingShape" mc:Ignorable="w14 w15 w16se w16cid wp14">
   <w:abstractNum w:abstractNumId="0" w15:restartNumberingAfterBreak="0">
     <w:nsid w:val="01CB01E8"/>
     <w:multiLevelType w:val="hybridMultilevel"/>
@@ -12399,46 +12651,38 @@
       </w:rPr>
     </w:lvl>
   </w:abstractNum>
-  <w:num w:numId="1" w16cid:durableId="1828937399">
+  <w:num w:numId="1">
     <w:abstractNumId w:val="3"/>
   </w:num>
-  <w:num w:numId="2" w16cid:durableId="2109037455">
+  <w:num w:numId="2">
     <w:abstractNumId w:val="8"/>
   </w:num>
-  <w:num w:numId="3" w16cid:durableId="1485318628">
+  <w:num w:numId="3">
     <w:abstractNumId w:val="6"/>
   </w:num>
-  <w:num w:numId="4" w16cid:durableId="1902015267">
+  <w:num w:numId="4">
     <w:abstractNumId w:val="4"/>
   </w:num>
-  <w:num w:numId="5" w16cid:durableId="1437561157">
+  <w:num w:numId="5">
     <w:abstractNumId w:val="2"/>
   </w:num>
-  <w:num w:numId="6" w16cid:durableId="1697584626">
+  <w:num w:numId="6">
     <w:abstractNumId w:val="7"/>
   </w:num>
-  <w:num w:numId="7" w16cid:durableId="982853069">
+  <w:num w:numId="7">
     <w:abstractNumId w:val="5"/>
   </w:num>
-  <w:num w:numId="8" w16cid:durableId="241917466">
+  <w:num w:numId="8">
     <w:abstractNumId w:val="0"/>
   </w:num>
-  <w:num w:numId="9" w16cid:durableId="878739003">
+  <w:num w:numId="9">
     <w:abstractNumId w:val="1"/>
   </w:num>
 </w:numbering>
 </file>
 
-<file path=word/people.xml><?xml version="1.0" encoding="utf-8"?>
-<w15:people xmlns:wpc="http://schemas.microsoft.com/office/word/2010/wordprocessingCanvas" xmlns:cx="http://schemas.microsoft.com/office/drawing/2014/chartex" xmlns:cx1="http://schemas.microsoft.com/office/drawing/2015/9/8/chartex" xmlns:cx2="http://schemas.microsoft.com/office/drawing/2015/10/21/chartex" xmlns:cx3="http://schemas.microsoft.com/office/drawing/2016/5/9/chartex" xmlns:cx4="http://schemas.microsoft.com/office/drawing/2016/5/10/chartex" xmlns:cx5="http://schemas.microsoft.com/office/drawing/2016/5/11/chartex" xmlns:cx6="http://schemas.microsoft.com/office/drawing/2016/5/12/chartex" xmlns:cx7="http://schemas.microsoft.com/office/drawing/2016/5/13/chartex" xmlns:cx8="http://schemas.microsoft.com/office/drawing/2016/5/14/chartex" xmlns:mc="http://schemas.openxmlformats.org/markup-compatibility/2006" xmlns:aink="http://schemas.microsoft.com/office/drawing/2016/ink" xmlns:am3d="http://schemas.microsoft.com/office/drawing/2017/model3d" xmlns:o="urn:schemas-microsoft-com:office:office" xmlns:oel="http://schemas.microsoft.com/office/2019/extlst" xmlns:r="http://schemas.openxmlformats.org/officeDocument/2006/relationships" xmlns:m="http://schemas.openxmlformats.org/officeDocument/2006/math" xmlns:v="urn:schemas-microsoft-com:vml" xmlns:wp14="http://schemas.microsoft.com/office/word/2010/wordprocessingDrawing" xmlns:wp="http://schemas.openxmlformats.org/drawingml/2006/wordprocessingDrawing" xmlns:w10="urn:schemas-microsoft-com:office:word" xmlns:w="http://schemas.openxmlformats.org/wordprocessingml/2006/main" xmlns:w14="http://schemas.microsoft.com/office/word/2010/wordml" xmlns:w15="http://schemas.microsoft.com/office/word/2012/wordml" xmlns:w16cex="http://schemas.microsoft.com/office/word/2018/wordml/cex" xmlns:w16cid="http://schemas.microsoft.com/office/word/2016/wordml/cid" xmlns:w16="http://schemas.microsoft.com/office/word/2018/wordml" xmlns:w16sdtdh="http://schemas.microsoft.com/office/word/2020/wordml/sdtdatahash" xmlns:w16se="http://schemas.microsoft.com/office/word/2015/wordml/symex" xmlns:wpg="http://schemas.microsoft.com/office/word/2010/wordprocessingGroup" xmlns:wpi="http://schemas.microsoft.com/office/word/2010/wordprocessingInk" xmlns:wne="http://schemas.microsoft.com/office/word/2006/wordml" xmlns:wps="http://schemas.microsoft.com/office/word/2010/wordprocessingShape" mc:Ignorable="w14 w15 w16se w16cid w16 w16cex w16sdtdh wp14">
-  <w15:person w15:author="Harald Puhr">
-    <w15:presenceInfo w15:providerId="Windows Live" w15:userId="fd26dd19acf128a9"/>
-  </w15:person>
-</w15:people>
-</file>
-
 <file path=word/styles.xml><?xml version="1.0" encoding="utf-8"?>
-<w:styles xmlns:mc="http://schemas.openxmlformats.org/markup-compatibility/2006" xmlns:r="http://schemas.openxmlformats.org/officeDocument/2006/relationships" xmlns:w="http://schemas.openxmlformats.org/wordprocessingml/2006/main" xmlns:w14="http://schemas.microsoft.com/office/word/2010/wordml" xmlns:w15="http://schemas.microsoft.com/office/word/2012/wordml" xmlns:w16cex="http://schemas.microsoft.com/office/word/2018/wordml/cex" xmlns:w16cid="http://schemas.microsoft.com/office/word/2016/wordml/cid" xmlns:w16="http://schemas.microsoft.com/office/word/2018/wordml" xmlns:w16sdtdh="http://schemas.microsoft.com/office/word/2020/wordml/sdtdatahash" xmlns:w16se="http://schemas.microsoft.com/office/word/2015/wordml/symex" mc:Ignorable="w14 w15 w16se w16cid w16 w16cex w16sdtdh">
+<w:styles xmlns:mc="http://schemas.openxmlformats.org/markup-compatibility/2006" xmlns:r="http://schemas.openxmlformats.org/officeDocument/2006/relationships" xmlns:w="http://schemas.openxmlformats.org/wordprocessingml/2006/main" xmlns:w14="http://schemas.microsoft.com/office/word/2010/wordml" xmlns:w15="http://schemas.microsoft.com/office/word/2012/wordml" xmlns:w16cid="http://schemas.microsoft.com/office/word/2016/wordml/cid" xmlns:w16se="http://schemas.microsoft.com/office/word/2015/wordml/symex" mc:Ignorable="w14 w15 w16se w16cid">
   <w:docDefaults>
     <w:rPrDefault>
       <w:rPr>
@@ -12454,7 +12698,7 @@
       </w:pPr>
     </w:pPrDefault>
   </w:docDefaults>
-  <w:latentStyles w:defLockedState="0" w:defUIPriority="99" w:defSemiHidden="0" w:defUnhideWhenUsed="0" w:defQFormat="0" w:count="376">
+  <w:latentStyles w:defLockedState="0" w:defUIPriority="99" w:defSemiHidden="0" w:defUnhideWhenUsed="0" w:defQFormat="0" w:count="375">
     <w:lsdException w:name="Normal" w:uiPriority="0" w:qFormat="1"/>
     <w:lsdException w:name="heading 1" w:uiPriority="9" w:qFormat="1"/>
     <w:lsdException w:name="heading 2" w:semiHidden="1" w:uiPriority="9" w:unhideWhenUsed="1" w:qFormat="1"/>
@@ -12560,6 +12804,7 @@
     <w:lsdException w:name="HTML Sample" w:semiHidden="1" w:unhideWhenUsed="1"/>
     <w:lsdException w:name="HTML Typewriter" w:semiHidden="1" w:unhideWhenUsed="1"/>
     <w:lsdException w:name="HTML Variable" w:semiHidden="1" w:unhideWhenUsed="1"/>
+    <w:lsdException w:name="Normal Table" w:semiHidden="1" w:unhideWhenUsed="1"/>
     <w:lsdException w:name="annotation subject" w:semiHidden="1" w:unhideWhenUsed="1"/>
     <w:lsdException w:name="No List" w:semiHidden="1" w:unhideWhenUsed="1"/>
     <w:lsdException w:name="Outline List 1" w:semiHidden="1" w:unhideWhenUsed="1"/>
@@ -12602,8 +12847,11 @@
     <w:lsdException w:name="Table Contemporary" w:semiHidden="1" w:unhideWhenUsed="1"/>
     <w:lsdException w:name="Table Elegant" w:semiHidden="1" w:unhideWhenUsed="1"/>
     <w:lsdException w:name="Table Professional" w:semiHidden="1" w:unhideWhenUsed="1"/>
+    <w:lsdException w:name="Table Subtle 1" w:semiHidden="1" w:unhideWhenUsed="1"/>
     <w:lsdException w:name="Table Subtle 2" w:semiHidden="1" w:unhideWhenUsed="1"/>
     <w:lsdException w:name="Table Web 1" w:semiHidden="1" w:unhideWhenUsed="1"/>
+    <w:lsdException w:name="Table Web 2" w:semiHidden="1" w:unhideWhenUsed="1"/>
+    <w:lsdException w:name="Table Web 3" w:semiHidden="1" w:unhideWhenUsed="1"/>
     <w:lsdException w:name="Balloon Text" w:semiHidden="1" w:unhideWhenUsed="1"/>
     <w:lsdException w:name="Table Grid" w:uiPriority="39"/>
     <w:lsdException w:name="Table Theme" w:semiHidden="1" w:unhideWhenUsed="1"/>
@@ -12826,7 +13074,6 @@
     <w:lsdException w:name="Smart Hyperlink" w:semiHidden="1" w:unhideWhenUsed="1"/>
     <w:lsdException w:name="Hashtag" w:semiHidden="1" w:unhideWhenUsed="1"/>
     <w:lsdException w:name="Unresolved Mention" w:semiHidden="1" w:unhideWhenUsed="1"/>
-    <w:lsdException w:name="Smart Link" w:semiHidden="1" w:unhideWhenUsed="1"/>
   </w:latentStyles>
   <w:style w:type="paragraph" w:default="1" w:styleId="Standard">
     <w:name w:val="Normal"/>
@@ -12900,6 +13147,7 @@
   <w:style w:type="character" w:default="1" w:styleId="Absatz-Standardschriftart">
     <w:name w:val="Default Paragraph Font"/>
     <w:uiPriority w:val="1"/>
+    <w:semiHidden/>
     <w:unhideWhenUsed/>
   </w:style>
   <w:style w:type="table" w:default="1" w:styleId="NormaleTabelle">

</xml_diff>